<commit_message>
started to add some results
</commit_message>
<xml_diff>
--- a/pgg-strat-evo.docx
+++ b/pgg-strat-evo.docx
@@ -3681,10 +3681,7 @@
         <w:t xml:space="preserve">find that </w:t>
       </w:r>
       <w:r>
-        <w:t>over 70% of the agents in the population</w:t>
-      </w:r>
-      <w:r>
-        <w:t xml:space="preserve"> evolve to use </w:t>
+        <w:t xml:space="preserve">over 70% of the agents in the population evolve to use </w:t>
       </w:r>
       <w:r>
         <w:t xml:space="preserve">the cooperative </w:t>
@@ -3778,8 +3775,6 @@
       <w:r>
         <w:fldChar w:fldCharType="end"/>
       </w:r>
-      <w:bookmarkStart w:id="3" w:name="_GoBack"/>
-      <w:bookmarkEnd w:id="3"/>
       <w:r>
         <w:t>.</w:t>
       </w:r>
@@ -3989,666 +3984,6 @@
     <w:p>
       <w:pPr>
         <w:pStyle w:val="Body"/>
-        <w:keepNext/>
-      </w:pPr>
-      <w:r>
-        <w:t xml:space="preserve">Simulations </w:t>
-      </w:r>
-      <w:r>
-        <w:t xml:space="preserve">were conducted using the </w:t>
-      </w:r>
-      <w:r>
-        <w:t>following parameter values</w:t>
-      </w:r>
-      <w:r>
-        <w:t>:</w:t>
-      </w:r>
-    </w:p>
-    <w:tbl>
-      <w:tblPr>
-        <w:tblStyle w:val="TableGrid"/>
-        <w:tblW w:w="0" w:type="auto"/>
-        <w:tblLook w:val="04A0" w:firstRow="1" w:lastRow="0" w:firstColumn="1" w:lastColumn="0" w:noHBand="0" w:noVBand="1"/>
-      </w:tblPr>
-      <w:tblGrid>
-        <w:gridCol w:w="1300"/>
-        <w:gridCol w:w="4838"/>
-        <w:gridCol w:w="1066"/>
-      </w:tblGrid>
-      <w:tr>
-        <w:tc>
-          <w:tcPr>
-            <w:tcW w:w="0" w:type="auto"/>
-            <w:shd w:val="clear" w:color="auto" w:fill="E0E0E0"/>
-          </w:tcPr>
-          <w:p>
-            <w:pPr>
-              <w:pStyle w:val="Body"/>
-              <w:keepNext/>
-              <w:rPr>
-                <w:b/>
-              </w:rPr>
-            </w:pPr>
-            <w:r>
-              <w:rPr>
-                <w:b/>
-              </w:rPr>
-              <w:t>Parameter</w:t>
-            </w:r>
-          </w:p>
-        </w:tc>
-        <w:tc>
-          <w:tcPr>
-            <w:tcW w:w="4838" w:type="dxa"/>
-            <w:shd w:val="clear" w:color="auto" w:fill="E0E0E0"/>
-          </w:tcPr>
-          <w:p>
-            <w:pPr>
-              <w:pStyle w:val="Body"/>
-              <w:keepNext/>
-              <w:rPr>
-                <w:b/>
-              </w:rPr>
-            </w:pPr>
-            <w:r>
-              <w:rPr>
-                <w:b/>
-              </w:rPr>
-              <w:t>Description</w:t>
-            </w:r>
-          </w:p>
-        </w:tc>
-        <w:tc>
-          <w:tcPr>
-            <w:tcW w:w="1066" w:type="dxa"/>
-            <w:shd w:val="clear" w:color="auto" w:fill="E0E0E0"/>
-          </w:tcPr>
-          <w:p>
-            <w:pPr>
-              <w:pStyle w:val="Body"/>
-              <w:keepNext/>
-              <w:rPr>
-                <w:b/>
-              </w:rPr>
-            </w:pPr>
-            <w:r>
-              <w:rPr>
-                <w:b/>
-              </w:rPr>
-              <w:t>Value</w:t>
-            </w:r>
-          </w:p>
-        </w:tc>
-      </w:tr>
-      <w:tr>
-        <w:tc>
-          <w:tcPr>
-            <w:tcW w:w="0" w:type="auto"/>
-          </w:tcPr>
-          <w:p>
-            <w:pPr>
-              <w:pStyle w:val="Body"/>
-              <w:keepNext/>
-              <w:jc w:val="center"/>
-              <w:rPr>
-                <w:sz w:val="24"/>
-              </w:rPr>
-            </w:pPr>
-            <w:r>
-              <w:rPr>
-                <w:sz w:val="24"/>
-              </w:rPr>
-              <w:t>b</w:t>
-            </w:r>
-          </w:p>
-        </w:tc>
-        <w:tc>
-          <w:tcPr>
-            <w:tcW w:w="4838" w:type="dxa"/>
-          </w:tcPr>
-          <w:p>
-            <w:pPr>
-              <w:pStyle w:val="Body"/>
-              <w:keepNext/>
-            </w:pPr>
-            <w:r>
-              <w:t>Benefit received from donation</w:t>
-            </w:r>
-          </w:p>
-        </w:tc>
-        <w:tc>
-          <w:tcPr>
-            <w:tcW w:w="1066" w:type="dxa"/>
-          </w:tcPr>
-          <w:p>
-            <w:pPr>
-              <w:pStyle w:val="Body"/>
-              <w:keepNext/>
-              <w:jc w:val="right"/>
-            </w:pPr>
-            <w:r>
-              <w:t>17</w:t>
-            </w:r>
-          </w:p>
-        </w:tc>
-      </w:tr>
-      <w:tr>
-        <w:tc>
-          <w:tcPr>
-            <w:tcW w:w="0" w:type="auto"/>
-          </w:tcPr>
-          <w:p>
-            <w:pPr>
-              <w:pStyle w:val="Body"/>
-              <w:keepNext/>
-              <w:jc w:val="center"/>
-              <w:rPr>
-                <w:sz w:val="24"/>
-              </w:rPr>
-            </w:pPr>
-            <w:r>
-              <w:rPr>
-                <w:sz w:val="24"/>
-              </w:rPr>
-              <w:t>c</w:t>
-            </w:r>
-          </w:p>
-        </w:tc>
-        <w:tc>
-          <w:tcPr>
-            <w:tcW w:w="4838" w:type="dxa"/>
-          </w:tcPr>
-          <w:p>
-            <w:pPr>
-              <w:pStyle w:val="Body"/>
-              <w:keepNext/>
-            </w:pPr>
-            <w:r>
-              <w:t>Cost of providing benefit to recipient</w:t>
-            </w:r>
-          </w:p>
-        </w:tc>
-        <w:tc>
-          <w:tcPr>
-            <w:tcW w:w="1066" w:type="dxa"/>
-          </w:tcPr>
-          <w:p>
-            <w:pPr>
-              <w:pStyle w:val="Body"/>
-              <w:keepNext/>
-              <w:jc w:val="right"/>
-            </w:pPr>
-            <w:r>
-              <w:t>1</w:t>
-            </w:r>
-          </w:p>
-        </w:tc>
-      </w:tr>
-      <w:tr>
-        <w:tc>
-          <w:tcPr>
-            <w:tcW w:w="0" w:type="auto"/>
-          </w:tcPr>
-          <w:p>
-            <w:pPr>
-              <w:pStyle w:val="Body"/>
-              <w:keepNext/>
-              <w:jc w:val="center"/>
-              <w:rPr>
-                <w:sz w:val="24"/>
-              </w:rPr>
-            </w:pPr>
-            <w:r>
-              <w:rPr>
-                <w:sz w:val="24"/>
-              </w:rPr>
-              <w:sym w:font="Symbol" w:char="F06D"/>
-            </w:r>
-            <w:r>
-              <w:rPr>
-                <w:sz w:val="24"/>
-                <w:vertAlign w:val="subscript"/>
-              </w:rPr>
-              <w:t>a</w:t>
-            </w:r>
-          </w:p>
-        </w:tc>
-        <w:tc>
-          <w:tcPr>
-            <w:tcW w:w="4838" w:type="dxa"/>
-          </w:tcPr>
-          <w:p>
-            <w:pPr>
-              <w:pStyle w:val="Body"/>
-              <w:keepNext/>
-            </w:pPr>
-            <w:r>
-              <w:t>Reputation assessment error</w:t>
-            </w:r>
-          </w:p>
-        </w:tc>
-        <w:tc>
-          <w:tcPr>
-            <w:tcW w:w="1066" w:type="dxa"/>
-          </w:tcPr>
-          <w:p>
-            <w:pPr>
-              <w:pStyle w:val="Body"/>
-              <w:keepNext/>
-              <w:jc w:val="right"/>
-            </w:pPr>
-            <w:r>
-              <w:t>0.001</w:t>
-            </w:r>
-          </w:p>
-        </w:tc>
-      </w:tr>
-      <w:tr>
-        <w:tc>
-          <w:tcPr>
-            <w:tcW w:w="0" w:type="auto"/>
-          </w:tcPr>
-          <w:p>
-            <w:pPr>
-              <w:pStyle w:val="Body"/>
-              <w:keepNext/>
-              <w:jc w:val="center"/>
-              <w:rPr>
-                <w:sz w:val="24"/>
-              </w:rPr>
-            </w:pPr>
-            <w:r>
-              <w:rPr>
-                <w:sz w:val="24"/>
-              </w:rPr>
-              <w:sym w:font="Symbol" w:char="F06D"/>
-            </w:r>
-            <w:r>
-              <w:rPr>
-                <w:sz w:val="24"/>
-                <w:vertAlign w:val="subscript"/>
-              </w:rPr>
-              <w:t>e</w:t>
-            </w:r>
-          </w:p>
-        </w:tc>
-        <w:tc>
-          <w:tcPr>
-            <w:tcW w:w="4838" w:type="dxa"/>
-          </w:tcPr>
-          <w:p>
-            <w:pPr>
-              <w:pStyle w:val="Body"/>
-              <w:keepNext/>
-            </w:pPr>
-            <w:r>
-              <w:t>Action execution error</w:t>
-            </w:r>
-          </w:p>
-        </w:tc>
-        <w:tc>
-          <w:tcPr>
-            <w:tcW w:w="1066" w:type="dxa"/>
-          </w:tcPr>
-          <w:p>
-            <w:pPr>
-              <w:pStyle w:val="Body"/>
-              <w:keepNext/>
-              <w:jc w:val="right"/>
-            </w:pPr>
-            <w:r>
-              <w:t>0.001</w:t>
-            </w:r>
-          </w:p>
-        </w:tc>
-      </w:tr>
-      <w:tr>
-        <w:tc>
-          <w:tcPr>
-            <w:tcW w:w="0" w:type="auto"/>
-          </w:tcPr>
-          <w:p>
-            <w:pPr>
-              <w:pStyle w:val="Body"/>
-              <w:keepNext/>
-              <w:jc w:val="center"/>
-              <w:rPr>
-                <w:sz w:val="24"/>
-              </w:rPr>
-            </w:pPr>
-            <w:r>
-              <w:rPr>
-                <w:sz w:val="24"/>
-              </w:rPr>
-              <w:sym w:font="Symbol" w:char="F06D"/>
-            </w:r>
-            <w:r>
-              <w:rPr>
-                <w:sz w:val="24"/>
-                <w:vertAlign w:val="subscript"/>
-              </w:rPr>
-              <w:t>s</w:t>
-            </w:r>
-          </w:p>
-        </w:tc>
-        <w:tc>
-          <w:tcPr>
-            <w:tcW w:w="4838" w:type="dxa"/>
-          </w:tcPr>
-          <w:p>
-            <w:pPr>
-              <w:pStyle w:val="Body"/>
-              <w:keepNext/>
-            </w:pPr>
-            <w:r>
-              <w:t>Action module mutation rate</w:t>
-            </w:r>
-          </w:p>
-        </w:tc>
-        <w:tc>
-          <w:tcPr>
-            <w:tcW w:w="1066" w:type="dxa"/>
-          </w:tcPr>
-          <w:p>
-            <w:pPr>
-              <w:pStyle w:val="Body"/>
-              <w:keepNext/>
-              <w:jc w:val="right"/>
-            </w:pPr>
-            <w:r>
-              <w:t>0.01</w:t>
-            </w:r>
-          </w:p>
-        </w:tc>
-      </w:tr>
-      <w:tr>
-        <w:tc>
-          <w:tcPr>
-            <w:tcW w:w="0" w:type="auto"/>
-          </w:tcPr>
-          <w:p>
-            <w:pPr>
-              <w:pStyle w:val="Body"/>
-              <w:keepNext/>
-              <w:jc w:val="center"/>
-              <w:rPr>
-                <w:sz w:val="24"/>
-              </w:rPr>
-            </w:pPr>
-            <w:r>
-              <w:rPr>
-                <w:sz w:val="24"/>
-              </w:rPr>
-              <w:sym w:font="Symbol" w:char="F06D"/>
-            </w:r>
-            <w:r>
-              <w:rPr>
-                <w:sz w:val="24"/>
-                <w:vertAlign w:val="subscript"/>
-              </w:rPr>
-              <w:t>N</w:t>
-            </w:r>
-          </w:p>
-        </w:tc>
-        <w:tc>
-          <w:tcPr>
-            <w:tcW w:w="4838" w:type="dxa"/>
-          </w:tcPr>
-          <w:p>
-            <w:pPr>
-              <w:pStyle w:val="Body"/>
-              <w:keepNext/>
-            </w:pPr>
-            <w:r>
-              <w:t>Assessment module mutation rate</w:t>
-            </w:r>
-          </w:p>
-        </w:tc>
-        <w:tc>
-          <w:tcPr>
-            <w:tcW w:w="1066" w:type="dxa"/>
-          </w:tcPr>
-          <w:p>
-            <w:pPr>
-              <w:pStyle w:val="Body"/>
-              <w:keepNext/>
-              <w:jc w:val="right"/>
-            </w:pPr>
-            <w:r>
-              <w:t>0.0001</w:t>
-            </w:r>
-          </w:p>
-        </w:tc>
-      </w:tr>
-      <w:tr>
-        <w:tc>
-          <w:tcPr>
-            <w:tcW w:w="0" w:type="auto"/>
-          </w:tcPr>
-          <w:p>
-            <w:pPr>
-              <w:pStyle w:val="Body"/>
-              <w:keepNext/>
-              <w:jc w:val="center"/>
-              <w:rPr>
-                <w:sz w:val="24"/>
-              </w:rPr>
-            </w:pPr>
-            <w:r>
-              <w:rPr>
-                <w:sz w:val="24"/>
-              </w:rPr>
-              <w:sym w:font="Symbol" w:char="F06D"/>
-            </w:r>
-            <w:r>
-              <w:rPr>
-                <w:sz w:val="24"/>
-                <w:vertAlign w:val="subscript"/>
-              </w:rPr>
-              <w:t>m</w:t>
-            </w:r>
-          </w:p>
-        </w:tc>
-        <w:tc>
-          <w:tcPr>
-            <w:tcW w:w="4838" w:type="dxa"/>
-          </w:tcPr>
-          <w:p>
-            <w:pPr>
-              <w:pStyle w:val="Body"/>
-              <w:keepNext/>
-            </w:pPr>
-            <w:r>
-              <w:t>Migration probability</w:t>
-            </w:r>
-          </w:p>
-        </w:tc>
-        <w:tc>
-          <w:tcPr>
-            <w:tcW w:w="1066" w:type="dxa"/>
-          </w:tcPr>
-          <w:p>
-            <w:pPr>
-              <w:pStyle w:val="Body"/>
-              <w:keepNext/>
-              <w:jc w:val="right"/>
-            </w:pPr>
-            <w:r>
-              <w:t>0.005</w:t>
-            </w:r>
-          </w:p>
-        </w:tc>
-      </w:tr>
-      <w:tr>
-        <w:tc>
-          <w:tcPr>
-            <w:tcW w:w="0" w:type="auto"/>
-          </w:tcPr>
-          <w:p>
-            <w:pPr>
-              <w:pStyle w:val="Body"/>
-              <w:keepNext/>
-              <w:jc w:val="center"/>
-              <w:rPr>
-                <w:sz w:val="24"/>
-              </w:rPr>
-            </w:pPr>
-            <w:r>
-              <w:rPr>
-                <w:sz w:val="24"/>
-              </w:rPr>
-              <w:t>p</w:t>
-            </w:r>
-            <w:r>
-              <w:rPr>
-                <w:sz w:val="24"/>
-                <w:vertAlign w:val="subscript"/>
-              </w:rPr>
-              <w:t>c</w:t>
-            </w:r>
-          </w:p>
-        </w:tc>
-        <w:tc>
-          <w:tcPr>
-            <w:tcW w:w="4838" w:type="dxa"/>
-          </w:tcPr>
-          <w:p>
-            <w:pPr>
-              <w:pStyle w:val="Body"/>
-              <w:keepNext/>
-            </w:pPr>
-            <w:r>
-              <w:t>Probability of group conflict</w:t>
-            </w:r>
-          </w:p>
-        </w:tc>
-        <w:tc>
-          <w:tcPr>
-            <w:tcW w:w="1066" w:type="dxa"/>
-          </w:tcPr>
-          <w:p>
-            <w:pPr>
-              <w:pStyle w:val="Body"/>
-              <w:keepNext/>
-              <w:jc w:val="right"/>
-            </w:pPr>
-            <w:r>
-              <w:t>0.01</w:t>
-            </w:r>
-          </w:p>
-        </w:tc>
-      </w:tr>
-      <w:tr>
-        <w:tc>
-          <w:tcPr>
-            <w:tcW w:w="0" w:type="auto"/>
-          </w:tcPr>
-          <w:p>
-            <w:pPr>
-              <w:pStyle w:val="Body"/>
-              <w:keepNext/>
-              <w:jc w:val="center"/>
-              <w:rPr>
-                <w:sz w:val="24"/>
-              </w:rPr>
-            </w:pPr>
-            <w:r>
-              <w:rPr>
-                <w:sz w:val="24"/>
-              </w:rPr>
-              <w:sym w:font="Symbol" w:char="F062"/>
-            </w:r>
-          </w:p>
-        </w:tc>
-        <w:tc>
-          <w:tcPr>
-            <w:tcW w:w="4838" w:type="dxa"/>
-          </w:tcPr>
-          <w:p>
-            <w:pPr>
-              <w:pStyle w:val="Body"/>
-              <w:keepNext/>
-            </w:pPr>
-            <w:r>
-              <w:t>Selection strength in winner determination</w:t>
-            </w:r>
-          </w:p>
-        </w:tc>
-        <w:tc>
-          <w:tcPr>
-            <w:tcW w:w="1066" w:type="dxa"/>
-          </w:tcPr>
-          <w:p>
-            <w:pPr>
-              <w:pStyle w:val="Body"/>
-              <w:keepNext/>
-              <w:jc w:val="right"/>
-            </w:pPr>
-            <w:r>
-              <w:t>10</w:t>
-            </w:r>
-            <w:r>
-              <w:rPr>
-                <w:vertAlign w:val="superscript"/>
-              </w:rPr>
-              <w:t>4</w:t>
-            </w:r>
-          </w:p>
-        </w:tc>
-      </w:tr>
-      <w:tr>
-        <w:tc>
-          <w:tcPr>
-            <w:tcW w:w="0" w:type="auto"/>
-          </w:tcPr>
-          <w:p>
-            <w:pPr>
-              <w:pStyle w:val="Body"/>
-              <w:jc w:val="center"/>
-              <w:rPr>
-                <w:sz w:val="24"/>
-              </w:rPr>
-            </w:pPr>
-            <w:r>
-              <w:rPr>
-                <w:sz w:val="24"/>
-              </w:rPr>
-              <w:sym w:font="Symbol" w:char="F068"/>
-            </w:r>
-          </w:p>
-        </w:tc>
-        <w:tc>
-          <w:tcPr>
-            <w:tcW w:w="4838" w:type="dxa"/>
-          </w:tcPr>
-          <w:p>
-            <w:pPr>
-              <w:pStyle w:val="Body"/>
-            </w:pPr>
-            <w:r>
-              <w:t>Selection strength in bit replacement</w:t>
-            </w:r>
-          </w:p>
-        </w:tc>
-        <w:tc>
-          <w:tcPr>
-            <w:tcW w:w="1066" w:type="dxa"/>
-          </w:tcPr>
-          <w:p>
-            <w:pPr>
-              <w:pStyle w:val="Body"/>
-              <w:jc w:val="right"/>
-            </w:pPr>
-            <w:r>
-              <w:t>0.15</w:t>
-            </w:r>
-          </w:p>
-        </w:tc>
-      </w:tr>
-    </w:tbl>
-    <w:p>
-      <w:pPr>
-        <w:pStyle w:val="Body"/>
       </w:pPr>
       <w:r>
         <w:t xml:space="preserve">To conform </w:t>
@@ -4717,11 +4052,7 @@
         <w:t>ssessment module, t</w:t>
       </w:r>
       <w:r>
-        <w:t xml:space="preserve">he number of groups for which the bit was set to 1 (or GOOD) was </w:t>
-      </w:r>
-      <w:r>
-        <w:lastRenderedPageBreak/>
-        <w:t>recorded.</w:t>
+        <w:t>he number of groups for which the bit was set to 1 (or GOOD) was recorded.</w:t>
       </w:r>
       <w:r>
         <w:t xml:space="preserve">  For action modules, the number of agents following the assessment module independent strategies ALLD or ALLC was</w:t>
@@ -5283,6 +4614,7 @@
         <w:pStyle w:val="Body"/>
       </w:pPr>
       <w:r>
+        <w:lastRenderedPageBreak/>
         <w:t xml:space="preserve">Where in each case, the sum is over the </w:t>
       </w:r>
       <w:r>
@@ -5419,6 +4751,9 @@
       </w:r>
       <w:r>
         <w:t>hold</w:t>
+      </w:r>
+      <w:r>
+        <w:t>s</w:t>
       </w:r>
       <w:r>
         <w:t>, then the bit does not fixate and is given the value “X”.</w:t>
@@ -6068,65 +5403,1705 @@
     </w:p>
     <w:p>
       <w:pPr>
-        <w:pStyle w:val="Heading1"/>
-      </w:pPr>
-      <w:r>
-        <w:t>Evolving Strategies for Public Goods Games</w:t>
+        <w:pStyle w:val="Body"/>
+        <w:keepNext/>
+      </w:pPr>
+      <w:r>
+        <w:t>Simulations were conducted using the following parameter values:</w:t>
+      </w:r>
+    </w:p>
+    <w:tbl>
+      <w:tblPr>
+        <w:tblStyle w:val="TableGrid"/>
+        <w:tblW w:w="0" w:type="auto"/>
+        <w:tblLook w:val="04A0" w:firstRow="1" w:lastRow="0" w:firstColumn="1" w:lastColumn="0" w:noHBand="0" w:noVBand="1"/>
+      </w:tblPr>
+      <w:tblGrid>
+        <w:gridCol w:w="1300"/>
+        <w:gridCol w:w="4838"/>
+        <w:gridCol w:w="1066"/>
+      </w:tblGrid>
+      <w:tr>
+        <w:tc>
+          <w:tcPr>
+            <w:tcW w:w="0" w:type="auto"/>
+            <w:shd w:val="clear" w:color="auto" w:fill="E0E0E0"/>
+          </w:tcPr>
+          <w:p>
+            <w:pPr>
+              <w:pStyle w:val="Body"/>
+              <w:keepNext/>
+              <w:rPr>
+                <w:b/>
+              </w:rPr>
+            </w:pPr>
+            <w:r>
+              <w:rPr>
+                <w:b/>
+              </w:rPr>
+              <w:t>Parameter</w:t>
+            </w:r>
+          </w:p>
+        </w:tc>
+        <w:tc>
+          <w:tcPr>
+            <w:tcW w:w="4838" w:type="dxa"/>
+            <w:shd w:val="clear" w:color="auto" w:fill="E0E0E0"/>
+          </w:tcPr>
+          <w:p>
+            <w:pPr>
+              <w:pStyle w:val="Body"/>
+              <w:keepNext/>
+              <w:rPr>
+                <w:b/>
+              </w:rPr>
+            </w:pPr>
+            <w:r>
+              <w:rPr>
+                <w:b/>
+              </w:rPr>
+              <w:t>Description</w:t>
+            </w:r>
+          </w:p>
+        </w:tc>
+        <w:tc>
+          <w:tcPr>
+            <w:tcW w:w="1066" w:type="dxa"/>
+            <w:shd w:val="clear" w:color="auto" w:fill="E0E0E0"/>
+          </w:tcPr>
+          <w:p>
+            <w:pPr>
+              <w:pStyle w:val="Body"/>
+              <w:keepNext/>
+              <w:rPr>
+                <w:b/>
+              </w:rPr>
+            </w:pPr>
+            <w:r>
+              <w:rPr>
+                <w:b/>
+              </w:rPr>
+              <w:t>Value</w:t>
+            </w:r>
+          </w:p>
+        </w:tc>
+      </w:tr>
+      <w:tr>
+        <w:tc>
+          <w:tcPr>
+            <w:tcW w:w="0" w:type="auto"/>
+          </w:tcPr>
+          <w:p>
+            <w:pPr>
+              <w:pStyle w:val="Body"/>
+              <w:keepNext/>
+              <w:jc w:val="center"/>
+              <w:rPr>
+                <w:sz w:val="24"/>
+              </w:rPr>
+            </w:pPr>
+            <w:r>
+              <w:rPr>
+                <w:sz w:val="24"/>
+              </w:rPr>
+              <w:t>b</w:t>
+            </w:r>
+          </w:p>
+        </w:tc>
+        <w:tc>
+          <w:tcPr>
+            <w:tcW w:w="4838" w:type="dxa"/>
+          </w:tcPr>
+          <w:p>
+            <w:pPr>
+              <w:pStyle w:val="Body"/>
+              <w:keepNext/>
+            </w:pPr>
+            <w:r>
+              <w:t>Benefit received from donation</w:t>
+            </w:r>
+          </w:p>
+        </w:tc>
+        <w:tc>
+          <w:tcPr>
+            <w:tcW w:w="1066" w:type="dxa"/>
+          </w:tcPr>
+          <w:p>
+            <w:pPr>
+              <w:pStyle w:val="Body"/>
+              <w:keepNext/>
+              <w:jc w:val="right"/>
+            </w:pPr>
+            <w:r>
+              <w:t>5</w:t>
+            </w:r>
+          </w:p>
+        </w:tc>
+      </w:tr>
+      <w:tr>
+        <w:tc>
+          <w:tcPr>
+            <w:tcW w:w="0" w:type="auto"/>
+          </w:tcPr>
+          <w:p>
+            <w:pPr>
+              <w:pStyle w:val="Body"/>
+              <w:keepNext/>
+              <w:jc w:val="center"/>
+              <w:rPr>
+                <w:sz w:val="24"/>
+              </w:rPr>
+            </w:pPr>
+            <w:r>
+              <w:rPr>
+                <w:sz w:val="24"/>
+              </w:rPr>
+              <w:t>c</w:t>
+            </w:r>
+          </w:p>
+        </w:tc>
+        <w:tc>
+          <w:tcPr>
+            <w:tcW w:w="4838" w:type="dxa"/>
+          </w:tcPr>
+          <w:p>
+            <w:pPr>
+              <w:pStyle w:val="Body"/>
+              <w:keepNext/>
+            </w:pPr>
+            <w:r>
+              <w:t>Cost of providing benefit to recipient</w:t>
+            </w:r>
+          </w:p>
+        </w:tc>
+        <w:tc>
+          <w:tcPr>
+            <w:tcW w:w="1066" w:type="dxa"/>
+          </w:tcPr>
+          <w:p>
+            <w:pPr>
+              <w:pStyle w:val="Body"/>
+              <w:keepNext/>
+              <w:jc w:val="right"/>
+            </w:pPr>
+            <w:r>
+              <w:t>1</w:t>
+            </w:r>
+          </w:p>
+        </w:tc>
+      </w:tr>
+      <w:tr>
+        <w:tc>
+          <w:tcPr>
+            <w:tcW w:w="0" w:type="auto"/>
+          </w:tcPr>
+          <w:p>
+            <w:pPr>
+              <w:pStyle w:val="Body"/>
+              <w:keepNext/>
+              <w:jc w:val="center"/>
+              <w:rPr>
+                <w:sz w:val="24"/>
+              </w:rPr>
+            </w:pPr>
+            <w:r>
+              <w:rPr>
+                <w:sz w:val="24"/>
+              </w:rPr>
+              <w:sym w:font="Symbol" w:char="F06D"/>
+            </w:r>
+            <w:r>
+              <w:rPr>
+                <w:sz w:val="24"/>
+                <w:vertAlign w:val="subscript"/>
+              </w:rPr>
+              <w:t>a</w:t>
+            </w:r>
+          </w:p>
+        </w:tc>
+        <w:tc>
+          <w:tcPr>
+            <w:tcW w:w="4838" w:type="dxa"/>
+          </w:tcPr>
+          <w:p>
+            <w:pPr>
+              <w:pStyle w:val="Body"/>
+              <w:keepNext/>
+            </w:pPr>
+            <w:r>
+              <w:t>Reputation assessment error</w:t>
+            </w:r>
+          </w:p>
+        </w:tc>
+        <w:tc>
+          <w:tcPr>
+            <w:tcW w:w="1066" w:type="dxa"/>
+          </w:tcPr>
+          <w:p>
+            <w:pPr>
+              <w:pStyle w:val="Body"/>
+              <w:keepNext/>
+              <w:jc w:val="right"/>
+            </w:pPr>
+            <w:r>
+              <w:t>0.001</w:t>
+            </w:r>
+          </w:p>
+        </w:tc>
+      </w:tr>
+      <w:tr>
+        <w:tc>
+          <w:tcPr>
+            <w:tcW w:w="0" w:type="auto"/>
+          </w:tcPr>
+          <w:p>
+            <w:pPr>
+              <w:pStyle w:val="Body"/>
+              <w:keepNext/>
+              <w:jc w:val="center"/>
+              <w:rPr>
+                <w:sz w:val="24"/>
+              </w:rPr>
+            </w:pPr>
+            <w:r>
+              <w:rPr>
+                <w:sz w:val="24"/>
+              </w:rPr>
+              <w:sym w:font="Symbol" w:char="F06D"/>
+            </w:r>
+            <w:r>
+              <w:rPr>
+                <w:sz w:val="24"/>
+                <w:vertAlign w:val="subscript"/>
+              </w:rPr>
+              <w:t>e</w:t>
+            </w:r>
+          </w:p>
+        </w:tc>
+        <w:tc>
+          <w:tcPr>
+            <w:tcW w:w="4838" w:type="dxa"/>
+          </w:tcPr>
+          <w:p>
+            <w:pPr>
+              <w:pStyle w:val="Body"/>
+              <w:keepNext/>
+            </w:pPr>
+            <w:r>
+              <w:t>Action execution error</w:t>
+            </w:r>
+          </w:p>
+        </w:tc>
+        <w:tc>
+          <w:tcPr>
+            <w:tcW w:w="1066" w:type="dxa"/>
+          </w:tcPr>
+          <w:p>
+            <w:pPr>
+              <w:pStyle w:val="Body"/>
+              <w:keepNext/>
+              <w:jc w:val="right"/>
+            </w:pPr>
+            <w:r>
+              <w:t>0.001</w:t>
+            </w:r>
+          </w:p>
+        </w:tc>
+      </w:tr>
+      <w:tr>
+        <w:tc>
+          <w:tcPr>
+            <w:tcW w:w="0" w:type="auto"/>
+          </w:tcPr>
+          <w:p>
+            <w:pPr>
+              <w:pStyle w:val="Body"/>
+              <w:keepNext/>
+              <w:jc w:val="center"/>
+              <w:rPr>
+                <w:sz w:val="24"/>
+              </w:rPr>
+            </w:pPr>
+            <w:r>
+              <w:rPr>
+                <w:sz w:val="24"/>
+              </w:rPr>
+              <w:sym w:font="Symbol" w:char="F06D"/>
+            </w:r>
+            <w:r>
+              <w:rPr>
+                <w:sz w:val="24"/>
+                <w:vertAlign w:val="subscript"/>
+              </w:rPr>
+              <w:t>s</w:t>
+            </w:r>
+          </w:p>
+        </w:tc>
+        <w:tc>
+          <w:tcPr>
+            <w:tcW w:w="4838" w:type="dxa"/>
+          </w:tcPr>
+          <w:p>
+            <w:pPr>
+              <w:pStyle w:val="Body"/>
+              <w:keepNext/>
+            </w:pPr>
+            <w:r>
+              <w:t>Action module mutation rate</w:t>
+            </w:r>
+          </w:p>
+        </w:tc>
+        <w:tc>
+          <w:tcPr>
+            <w:tcW w:w="1066" w:type="dxa"/>
+          </w:tcPr>
+          <w:p>
+            <w:pPr>
+              <w:pStyle w:val="Body"/>
+              <w:keepNext/>
+              <w:jc w:val="right"/>
+            </w:pPr>
+            <w:r>
+              <w:t>0.01</w:t>
+            </w:r>
+          </w:p>
+        </w:tc>
+      </w:tr>
+      <w:tr>
+        <w:tc>
+          <w:tcPr>
+            <w:tcW w:w="0" w:type="auto"/>
+          </w:tcPr>
+          <w:p>
+            <w:pPr>
+              <w:pStyle w:val="Body"/>
+              <w:keepNext/>
+              <w:jc w:val="center"/>
+              <w:rPr>
+                <w:sz w:val="24"/>
+              </w:rPr>
+            </w:pPr>
+            <w:r>
+              <w:rPr>
+                <w:sz w:val="24"/>
+              </w:rPr>
+              <w:sym w:font="Symbol" w:char="F06D"/>
+            </w:r>
+            <w:r>
+              <w:rPr>
+                <w:sz w:val="24"/>
+                <w:vertAlign w:val="subscript"/>
+              </w:rPr>
+              <w:t>N</w:t>
+            </w:r>
+          </w:p>
+        </w:tc>
+        <w:tc>
+          <w:tcPr>
+            <w:tcW w:w="4838" w:type="dxa"/>
+          </w:tcPr>
+          <w:p>
+            <w:pPr>
+              <w:pStyle w:val="Body"/>
+              <w:keepNext/>
+            </w:pPr>
+            <w:r>
+              <w:t>Assessment module mutation rate</w:t>
+            </w:r>
+          </w:p>
+        </w:tc>
+        <w:tc>
+          <w:tcPr>
+            <w:tcW w:w="1066" w:type="dxa"/>
+          </w:tcPr>
+          <w:p>
+            <w:pPr>
+              <w:pStyle w:val="Body"/>
+              <w:keepNext/>
+              <w:jc w:val="right"/>
+            </w:pPr>
+            <w:r>
+              <w:t>0.0001</w:t>
+            </w:r>
+          </w:p>
+        </w:tc>
+      </w:tr>
+      <w:tr>
+        <w:tc>
+          <w:tcPr>
+            <w:tcW w:w="0" w:type="auto"/>
+          </w:tcPr>
+          <w:p>
+            <w:pPr>
+              <w:pStyle w:val="Body"/>
+              <w:keepNext/>
+              <w:jc w:val="center"/>
+              <w:rPr>
+                <w:sz w:val="24"/>
+              </w:rPr>
+            </w:pPr>
+            <w:r>
+              <w:rPr>
+                <w:sz w:val="24"/>
+              </w:rPr>
+              <w:sym w:font="Symbol" w:char="F06D"/>
+            </w:r>
+            <w:r>
+              <w:rPr>
+                <w:sz w:val="24"/>
+                <w:vertAlign w:val="subscript"/>
+              </w:rPr>
+              <w:t>m</w:t>
+            </w:r>
+          </w:p>
+        </w:tc>
+        <w:tc>
+          <w:tcPr>
+            <w:tcW w:w="4838" w:type="dxa"/>
+          </w:tcPr>
+          <w:p>
+            <w:pPr>
+              <w:pStyle w:val="Body"/>
+              <w:keepNext/>
+            </w:pPr>
+            <w:r>
+              <w:t>Migration probability</w:t>
+            </w:r>
+          </w:p>
+        </w:tc>
+        <w:tc>
+          <w:tcPr>
+            <w:tcW w:w="1066" w:type="dxa"/>
+          </w:tcPr>
+          <w:p>
+            <w:pPr>
+              <w:pStyle w:val="Body"/>
+              <w:keepNext/>
+              <w:jc w:val="right"/>
+            </w:pPr>
+            <w:r>
+              <w:t>0.005</w:t>
+            </w:r>
+          </w:p>
+        </w:tc>
+      </w:tr>
+      <w:tr>
+        <w:tc>
+          <w:tcPr>
+            <w:tcW w:w="0" w:type="auto"/>
+          </w:tcPr>
+          <w:p>
+            <w:pPr>
+              <w:pStyle w:val="Body"/>
+              <w:keepNext/>
+              <w:jc w:val="center"/>
+              <w:rPr>
+                <w:sz w:val="24"/>
+              </w:rPr>
+            </w:pPr>
+            <w:r>
+              <w:rPr>
+                <w:sz w:val="24"/>
+              </w:rPr>
+              <w:t>p</w:t>
+            </w:r>
+            <w:r>
+              <w:rPr>
+                <w:sz w:val="24"/>
+                <w:vertAlign w:val="subscript"/>
+              </w:rPr>
+              <w:t>c</w:t>
+            </w:r>
+          </w:p>
+        </w:tc>
+        <w:tc>
+          <w:tcPr>
+            <w:tcW w:w="4838" w:type="dxa"/>
+          </w:tcPr>
+          <w:p>
+            <w:pPr>
+              <w:pStyle w:val="Body"/>
+              <w:keepNext/>
+            </w:pPr>
+            <w:r>
+              <w:t>Probability of group conflict</w:t>
+            </w:r>
+          </w:p>
+        </w:tc>
+        <w:tc>
+          <w:tcPr>
+            <w:tcW w:w="1066" w:type="dxa"/>
+          </w:tcPr>
+          <w:p>
+            <w:pPr>
+              <w:pStyle w:val="Body"/>
+              <w:keepNext/>
+              <w:jc w:val="right"/>
+            </w:pPr>
+            <w:r>
+              <w:t>0.01</w:t>
+            </w:r>
+          </w:p>
+        </w:tc>
+      </w:tr>
+      <w:tr>
+        <w:tc>
+          <w:tcPr>
+            <w:tcW w:w="0" w:type="auto"/>
+          </w:tcPr>
+          <w:p>
+            <w:pPr>
+              <w:pStyle w:val="Body"/>
+              <w:keepNext/>
+              <w:jc w:val="center"/>
+              <w:rPr>
+                <w:sz w:val="24"/>
+              </w:rPr>
+            </w:pPr>
+            <w:r>
+              <w:rPr>
+                <w:sz w:val="24"/>
+              </w:rPr>
+              <w:sym w:font="Symbol" w:char="F062"/>
+            </w:r>
+          </w:p>
+        </w:tc>
+        <w:tc>
+          <w:tcPr>
+            <w:tcW w:w="4838" w:type="dxa"/>
+          </w:tcPr>
+          <w:p>
+            <w:pPr>
+              <w:pStyle w:val="Body"/>
+              <w:keepNext/>
+            </w:pPr>
+            <w:r>
+              <w:t>Selection strength in winner determination</w:t>
+            </w:r>
+          </w:p>
+        </w:tc>
+        <w:tc>
+          <w:tcPr>
+            <w:tcW w:w="1066" w:type="dxa"/>
+          </w:tcPr>
+          <w:p>
+            <w:pPr>
+              <w:pStyle w:val="Body"/>
+              <w:keepNext/>
+              <w:jc w:val="right"/>
+            </w:pPr>
+            <w:r>
+              <w:t>5</w:t>
+            </w:r>
+          </w:p>
+        </w:tc>
+      </w:tr>
+      <w:tr>
+        <w:tc>
+          <w:tcPr>
+            <w:tcW w:w="0" w:type="auto"/>
+          </w:tcPr>
+          <w:p>
+            <w:pPr>
+              <w:pStyle w:val="Body"/>
+              <w:jc w:val="center"/>
+              <w:rPr>
+                <w:sz w:val="24"/>
+              </w:rPr>
+            </w:pPr>
+            <w:r>
+              <w:rPr>
+                <w:sz w:val="24"/>
+              </w:rPr>
+              <w:sym w:font="Symbol" w:char="F068"/>
+            </w:r>
+          </w:p>
+        </w:tc>
+        <w:tc>
+          <w:tcPr>
+            <w:tcW w:w="4838" w:type="dxa"/>
+          </w:tcPr>
+          <w:p>
+            <w:pPr>
+              <w:pStyle w:val="Body"/>
+            </w:pPr>
+            <w:r>
+              <w:t xml:space="preserve">Selection strength in </w:t>
+            </w:r>
+            <w:r>
+              <w:t xml:space="preserve">assessment module </w:t>
+            </w:r>
+            <w:r>
+              <w:t>bit replacement</w:t>
+            </w:r>
+          </w:p>
+        </w:tc>
+        <w:tc>
+          <w:tcPr>
+            <w:tcW w:w="1066" w:type="dxa"/>
+          </w:tcPr>
+          <w:p>
+            <w:pPr>
+              <w:pStyle w:val="Body"/>
+              <w:jc w:val="right"/>
+            </w:pPr>
+            <w:r>
+              <w:t>0.1</w:t>
+            </w:r>
+          </w:p>
+        </w:tc>
+      </w:tr>
+    </w:tbl>
+    <w:p>
+      <w:pPr>
+        <w:pStyle w:val="Body"/>
+        <w:keepNext/>
+      </w:pPr>
+      <w:r>
+        <w:lastRenderedPageBreak/>
+        <w:t>The following experiments were performed:</w:t>
       </w:r>
     </w:p>
     <w:p>
       <w:pPr>
         <w:pStyle w:val="Body"/>
-      </w:pPr>
-      <w:r>
-        <w:t xml:space="preserve">This section reviews the definition of a public goods game and </w:t>
-      </w:r>
-      <w:r>
-        <w:t xml:space="preserve">presents an extension of the strategy evolution framework presented in </w:t>
-      </w:r>
-      <w:r>
-        <w:fldChar w:fldCharType="begin"/>
-      </w:r>
-      <w:r>
-        <w:instrText xml:space="preserve"> REF _Ref316592245 \r \h </w:instrText>
-      </w:r>
-      <w:r>
-        <w:fldChar w:fldCharType="separate"/>
-      </w:r>
-      <w:r>
-        <w:t>[7]</w:t>
-      </w:r>
-      <w:r>
-        <w:fldChar w:fldCharType="end"/>
-      </w:r>
-      <w:r>
-        <w:t xml:space="preserve"> and </w:t>
-      </w:r>
-      <w:r>
-        <w:fldChar w:fldCharType="begin"/>
-      </w:r>
-      <w:r>
-        <w:instrText xml:space="preserve"> REF _Ref314659379 \r \h </w:instrText>
-      </w:r>
-      <w:r>
-        <w:fldChar w:fldCharType="separate"/>
-      </w:r>
-      <w:r>
-        <w:t>[8]</w:t>
-      </w:r>
-      <w:r>
-        <w:fldChar w:fldCharType="end"/>
-      </w:r>
-      <w:r>
-        <w:t xml:space="preserve"> to the domain of public goods games.</w:t>
+        <w:keepNext/>
+      </w:pPr>
+      <w:r>
+        <w:t>Passmutall, singledef, adaptive mutation</w:t>
       </w:r>
     </w:p>
     <w:p>
       <w:pPr>
+        <w:pStyle w:val="Body"/>
+        <w:keepNext/>
+      </w:pPr>
+    </w:p>
+    <w:tbl>
+      <w:tblPr>
+        <w:tblStyle w:val="TableGrid"/>
+        <w:tblW w:w="0" w:type="auto"/>
+        <w:tblLook w:val="04A0" w:firstRow="1" w:lastRow="0" w:firstColumn="1" w:lastColumn="0" w:noHBand="0" w:noVBand="1"/>
+      </w:tblPr>
+      <w:tblGrid>
+        <w:gridCol w:w="1474"/>
+        <w:gridCol w:w="1474"/>
+        <w:gridCol w:w="1150"/>
+        <w:gridCol w:w="898"/>
+        <w:gridCol w:w="1610"/>
+        <w:gridCol w:w="2250"/>
+      </w:tblGrid>
+      <w:tr>
+        <w:tc>
+          <w:tcPr>
+            <w:tcW w:w="1476" w:type="dxa"/>
+            <w:shd w:val="clear" w:color="auto" w:fill="E0E0E0"/>
+          </w:tcPr>
+          <w:p>
+            <w:pPr>
+              <w:pStyle w:val="Body"/>
+              <w:keepNext/>
+              <w:rPr>
+                <w:b/>
+              </w:rPr>
+            </w:pPr>
+            <w:r>
+              <w:rPr>
+                <w:b/>
+              </w:rPr>
+              <w:t>Name</w:t>
+            </w:r>
+          </w:p>
+        </w:tc>
+        <w:tc>
+          <w:tcPr>
+            <w:tcW w:w="1476" w:type="dxa"/>
+            <w:shd w:val="clear" w:color="auto" w:fill="E0E0E0"/>
+          </w:tcPr>
+          <w:p>
+            <w:pPr>
+              <w:pStyle w:val="Body"/>
+              <w:keepNext/>
+              <w:rPr>
+                <w:b/>
+              </w:rPr>
+            </w:pPr>
+            <w:r>
+              <w:rPr>
+                <w:b/>
+              </w:rPr>
+              <w:t>Passmutall</w:t>
+            </w:r>
+          </w:p>
+        </w:tc>
+        <w:tc>
+          <w:tcPr>
+            <w:tcW w:w="1116" w:type="dxa"/>
+            <w:shd w:val="clear" w:color="auto" w:fill="E0E0E0"/>
+          </w:tcPr>
+          <w:p>
+            <w:pPr>
+              <w:pStyle w:val="Body"/>
+              <w:keepNext/>
+              <w:rPr>
+                <w:b/>
+              </w:rPr>
+            </w:pPr>
+            <w:r>
+              <w:rPr>
+                <w:b/>
+              </w:rPr>
+              <w:t>Singledef</w:t>
+            </w:r>
+          </w:p>
+        </w:tc>
+        <w:tc>
+          <w:tcPr>
+            <w:tcW w:w="900" w:type="dxa"/>
+            <w:shd w:val="clear" w:color="auto" w:fill="E0E0E0"/>
+          </w:tcPr>
+          <w:p>
+            <w:pPr>
+              <w:pStyle w:val="Body"/>
+              <w:keepNext/>
+              <w:rPr>
+                <w:b/>
+              </w:rPr>
+            </w:pPr>
+            <w:r>
+              <w:rPr>
+                <w:b/>
+              </w:rPr>
+              <w:t>AM</w:t>
+            </w:r>
+          </w:p>
+        </w:tc>
+        <w:tc>
+          <w:tcPr>
+            <w:tcW w:w="1620" w:type="dxa"/>
+            <w:shd w:val="clear" w:color="auto" w:fill="E0E0E0"/>
+          </w:tcPr>
+          <w:p>
+            <w:pPr>
+              <w:pStyle w:val="Body"/>
+              <w:keepNext/>
+              <w:rPr>
+                <w:b/>
+              </w:rPr>
+            </w:pPr>
+            <w:r>
+              <w:rPr>
+                <w:b/>
+              </w:rPr>
+              <w:t>% Good Data</w:t>
+            </w:r>
+          </w:p>
+        </w:tc>
+        <w:tc>
+          <w:tcPr>
+            <w:tcW w:w="2268" w:type="dxa"/>
+            <w:shd w:val="clear" w:color="auto" w:fill="E0E0E0"/>
+          </w:tcPr>
+          <w:p>
+            <w:pPr>
+              <w:pStyle w:val="Body"/>
+              <w:keepNext/>
+              <w:rPr>
+                <w:b/>
+              </w:rPr>
+            </w:pPr>
+            <w:r>
+              <w:rPr>
+                <w:b/>
+              </w:rPr>
+              <w:t>Bits</w:t>
+            </w:r>
+          </w:p>
+        </w:tc>
+      </w:tr>
+      <w:tr>
+        <w:tc>
+          <w:tcPr>
+            <w:tcW w:w="1476" w:type="dxa"/>
+          </w:tcPr>
+          <w:p>
+            <w:pPr>
+              <w:pStyle w:val="Body"/>
+              <w:keepNext/>
+            </w:pPr>
+            <w:r>
+              <w:t>20160414</w:t>
+            </w:r>
+          </w:p>
+        </w:tc>
+        <w:tc>
+          <w:tcPr>
+            <w:tcW w:w="1476" w:type="dxa"/>
+          </w:tcPr>
+          <w:p>
+            <w:pPr>
+              <w:pStyle w:val="Body"/>
+              <w:keepNext/>
+            </w:pPr>
+            <w:r>
+              <w:t>True</w:t>
+            </w:r>
+          </w:p>
+        </w:tc>
+        <w:tc>
+          <w:tcPr>
+            <w:tcW w:w="1116" w:type="dxa"/>
+          </w:tcPr>
+          <w:p>
+            <w:pPr>
+              <w:pStyle w:val="Body"/>
+              <w:keepNext/>
+            </w:pPr>
+            <w:r>
+              <w:t>True</w:t>
+            </w:r>
+          </w:p>
+        </w:tc>
+        <w:tc>
+          <w:tcPr>
+            <w:tcW w:w="900" w:type="dxa"/>
+          </w:tcPr>
+          <w:p>
+            <w:pPr>
+              <w:pStyle w:val="Body"/>
+              <w:keepNext/>
+            </w:pPr>
+            <w:r>
+              <w:t>True</w:t>
+            </w:r>
+          </w:p>
+        </w:tc>
+        <w:tc>
+          <w:tcPr>
+            <w:tcW w:w="1620" w:type="dxa"/>
+          </w:tcPr>
+          <w:p>
+            <w:pPr>
+              <w:pStyle w:val="Body"/>
+              <w:keepNext/>
+            </w:pPr>
+            <w:r>
+              <w:t>0.2%</w:t>
+            </w:r>
+          </w:p>
+        </w:tc>
+        <w:tc>
+          <w:tcPr>
+            <w:tcW w:w="2268" w:type="dxa"/>
+          </w:tcPr>
+          <w:p>
+            <w:pPr>
+              <w:pStyle w:val="Body"/>
+              <w:keepNext/>
+              <w:rPr>
+                <w:rFonts w:ascii="Courier New" w:hAnsi="Courier New" w:cs="Courier New"/>
+              </w:rPr>
+            </w:pPr>
+            <w:r>
+              <w:rPr>
+                <w:rFonts w:ascii="Courier New" w:hAnsi="Courier New" w:cs="Courier New"/>
+              </w:rPr>
+              <w:t>X X X X X X X X</w:t>
+            </w:r>
+          </w:p>
+        </w:tc>
+      </w:tr>
+      <w:tr>
+        <w:tc>
+          <w:tcPr>
+            <w:tcW w:w="1476" w:type="dxa"/>
+          </w:tcPr>
+          <w:p>
+            <w:pPr>
+              <w:pStyle w:val="Body"/>
+              <w:keepNext/>
+            </w:pPr>
+            <w:r>
+              <w:t>20160413-1</w:t>
+            </w:r>
+          </w:p>
+        </w:tc>
+        <w:tc>
+          <w:tcPr>
+            <w:tcW w:w="1476" w:type="dxa"/>
+          </w:tcPr>
+          <w:p>
+            <w:pPr>
+              <w:pStyle w:val="Body"/>
+              <w:keepNext/>
+            </w:pPr>
+            <w:r>
+              <w:t>True</w:t>
+            </w:r>
+          </w:p>
+        </w:tc>
+        <w:tc>
+          <w:tcPr>
+            <w:tcW w:w="1116" w:type="dxa"/>
+          </w:tcPr>
+          <w:p>
+            <w:pPr>
+              <w:pStyle w:val="Body"/>
+              <w:keepNext/>
+            </w:pPr>
+            <w:r>
+              <w:t>True</w:t>
+            </w:r>
+          </w:p>
+        </w:tc>
+        <w:tc>
+          <w:tcPr>
+            <w:tcW w:w="900" w:type="dxa"/>
+          </w:tcPr>
+          <w:p>
+            <w:pPr>
+              <w:pStyle w:val="Body"/>
+              <w:keepNext/>
+            </w:pPr>
+            <w:r>
+              <w:t>False</w:t>
+            </w:r>
+          </w:p>
+        </w:tc>
+        <w:tc>
+          <w:tcPr>
+            <w:tcW w:w="1620" w:type="dxa"/>
+          </w:tcPr>
+          <w:p>
+            <w:pPr>
+              <w:pStyle w:val="Body"/>
+              <w:keepNext/>
+            </w:pPr>
+            <w:r>
+              <w:t>3%</w:t>
+            </w:r>
+          </w:p>
+        </w:tc>
+        <w:tc>
+          <w:tcPr>
+            <w:tcW w:w="2268" w:type="dxa"/>
+          </w:tcPr>
+          <w:p>
+            <w:pPr>
+              <w:pStyle w:val="Body"/>
+              <w:keepNext/>
+              <w:rPr>
+                <w:rFonts w:ascii="Courier New" w:hAnsi="Courier New" w:cs="Courier New"/>
+              </w:rPr>
+            </w:pPr>
+            <w:r>
+              <w:rPr>
+                <w:rFonts w:ascii="Courier New" w:hAnsi="Courier New" w:cs="Courier New"/>
+              </w:rPr>
+              <w:t>1 0 X X 1 0 0 1</w:t>
+            </w:r>
+          </w:p>
+        </w:tc>
+      </w:tr>
+      <w:tr>
+        <w:tc>
+          <w:tcPr>
+            <w:tcW w:w="1476" w:type="dxa"/>
+          </w:tcPr>
+          <w:p>
+            <w:pPr>
+              <w:pStyle w:val="Body"/>
+              <w:keepNext/>
+            </w:pPr>
+            <w:r>
+              <w:t>?</w:t>
+            </w:r>
+          </w:p>
+        </w:tc>
+        <w:tc>
+          <w:tcPr>
+            <w:tcW w:w="1476" w:type="dxa"/>
+          </w:tcPr>
+          <w:p>
+            <w:pPr>
+              <w:pStyle w:val="Body"/>
+              <w:keepNext/>
+            </w:pPr>
+            <w:r>
+              <w:t>True</w:t>
+            </w:r>
+          </w:p>
+        </w:tc>
+        <w:tc>
+          <w:tcPr>
+            <w:tcW w:w="1116" w:type="dxa"/>
+          </w:tcPr>
+          <w:p>
+            <w:pPr>
+              <w:pStyle w:val="Body"/>
+              <w:keepNext/>
+            </w:pPr>
+            <w:r>
+              <w:t>False</w:t>
+            </w:r>
+          </w:p>
+        </w:tc>
+        <w:tc>
+          <w:tcPr>
+            <w:tcW w:w="900" w:type="dxa"/>
+          </w:tcPr>
+          <w:p>
+            <w:pPr>
+              <w:pStyle w:val="Body"/>
+              <w:keepNext/>
+            </w:pPr>
+            <w:r>
+              <w:t>True</w:t>
+            </w:r>
+          </w:p>
+        </w:tc>
+        <w:tc>
+          <w:tcPr>
+            <w:tcW w:w="1620" w:type="dxa"/>
+          </w:tcPr>
+          <w:p>
+            <w:pPr>
+              <w:pStyle w:val="Body"/>
+              <w:keepNext/>
+            </w:pPr>
+            <w:r>
+              <w:t>?</w:t>
+            </w:r>
+          </w:p>
+        </w:tc>
+        <w:tc>
+          <w:tcPr>
+            <w:tcW w:w="2268" w:type="dxa"/>
+          </w:tcPr>
+          <w:p>
+            <w:pPr>
+              <w:pStyle w:val="Body"/>
+              <w:keepNext/>
+              <w:rPr>
+                <w:rFonts w:ascii="Courier New" w:hAnsi="Courier New" w:cs="Courier New"/>
+              </w:rPr>
+            </w:pPr>
+            <w:r>
+              <w:rPr>
+                <w:rFonts w:ascii="Courier New" w:hAnsi="Courier New" w:cs="Courier New"/>
+              </w:rPr>
+              <w:t>?</w:t>
+            </w:r>
+          </w:p>
+        </w:tc>
+      </w:tr>
+      <w:tr>
+        <w:tc>
+          <w:tcPr>
+            <w:tcW w:w="1476" w:type="dxa"/>
+          </w:tcPr>
+          <w:p>
+            <w:pPr>
+              <w:pStyle w:val="Body"/>
+              <w:keepNext/>
+            </w:pPr>
+            <w:r>
+              <w:t>20160413-3</w:t>
+            </w:r>
+          </w:p>
+        </w:tc>
+        <w:tc>
+          <w:tcPr>
+            <w:tcW w:w="1476" w:type="dxa"/>
+          </w:tcPr>
+          <w:p>
+            <w:pPr>
+              <w:pStyle w:val="Body"/>
+              <w:keepNext/>
+            </w:pPr>
+            <w:r>
+              <w:t>True</w:t>
+            </w:r>
+          </w:p>
+        </w:tc>
+        <w:tc>
+          <w:tcPr>
+            <w:tcW w:w="1116" w:type="dxa"/>
+          </w:tcPr>
+          <w:p>
+            <w:pPr>
+              <w:pStyle w:val="Body"/>
+              <w:keepNext/>
+            </w:pPr>
+            <w:r>
+              <w:t>False</w:t>
+            </w:r>
+          </w:p>
+        </w:tc>
+        <w:tc>
+          <w:tcPr>
+            <w:tcW w:w="900" w:type="dxa"/>
+          </w:tcPr>
+          <w:p>
+            <w:pPr>
+              <w:pStyle w:val="Body"/>
+              <w:keepNext/>
+            </w:pPr>
+            <w:r>
+              <w:t>False</w:t>
+            </w:r>
+          </w:p>
+        </w:tc>
+        <w:tc>
+          <w:tcPr>
+            <w:tcW w:w="1620" w:type="dxa"/>
+          </w:tcPr>
+          <w:p>
+            <w:pPr>
+              <w:pStyle w:val="Body"/>
+              <w:keepNext/>
+            </w:pPr>
+            <w:r>
+              <w:t>5.8%</w:t>
+            </w:r>
+          </w:p>
+        </w:tc>
+        <w:tc>
+          <w:tcPr>
+            <w:tcW w:w="2268" w:type="dxa"/>
+          </w:tcPr>
+          <w:p>
+            <w:pPr>
+              <w:pStyle w:val="Body"/>
+              <w:keepNext/>
+              <w:rPr>
+                <w:rFonts w:ascii="Courier New" w:hAnsi="Courier New" w:cs="Courier New"/>
+              </w:rPr>
+            </w:pPr>
+            <w:r>
+              <w:rPr>
+                <w:rFonts w:ascii="Courier New" w:hAnsi="Courier New" w:cs="Courier New"/>
+              </w:rPr>
+              <w:t>1 0 X 1 1 0 0 1</w:t>
+            </w:r>
+          </w:p>
+        </w:tc>
+      </w:tr>
+      <w:tr>
+        <w:tc>
+          <w:tcPr>
+            <w:tcW w:w="1476" w:type="dxa"/>
+          </w:tcPr>
+          <w:p>
+            <w:pPr>
+              <w:pStyle w:val="Body"/>
+              <w:keepNext/>
+            </w:pPr>
+            <w:r>
+              <w:t>20160415</w:t>
+            </w:r>
+          </w:p>
+        </w:tc>
+        <w:tc>
+          <w:tcPr>
+            <w:tcW w:w="1476" w:type="dxa"/>
+          </w:tcPr>
+          <w:p>
+            <w:pPr>
+              <w:pStyle w:val="Body"/>
+              <w:keepNext/>
+            </w:pPr>
+            <w:r>
+              <w:t>True</w:t>
+            </w:r>
+          </w:p>
+        </w:tc>
+        <w:tc>
+          <w:tcPr>
+            <w:tcW w:w="1116" w:type="dxa"/>
+          </w:tcPr>
+          <w:p>
+            <w:pPr>
+              <w:pStyle w:val="Body"/>
+              <w:keepNext/>
+            </w:pPr>
+            <w:r>
+              <w:t>False</w:t>
+            </w:r>
+          </w:p>
+        </w:tc>
+        <w:tc>
+          <w:tcPr>
+            <w:tcW w:w="900" w:type="dxa"/>
+          </w:tcPr>
+          <w:p>
+            <w:pPr>
+              <w:pStyle w:val="Body"/>
+              <w:keepNext/>
+            </w:pPr>
+            <w:r>
+              <w:t>False</w:t>
+            </w:r>
+          </w:p>
+        </w:tc>
+        <w:tc>
+          <w:tcPr>
+            <w:tcW w:w="1620" w:type="dxa"/>
+          </w:tcPr>
+          <w:p>
+            <w:pPr>
+              <w:pStyle w:val="Body"/>
+              <w:keepNext/>
+            </w:pPr>
+            <w:r>
+              <w:t>4%</w:t>
+            </w:r>
+          </w:p>
+        </w:tc>
+        <w:tc>
+          <w:tcPr>
+            <w:tcW w:w="2268" w:type="dxa"/>
+          </w:tcPr>
+          <w:p>
+            <w:pPr>
+              <w:pStyle w:val="Body"/>
+              <w:keepNext/>
+              <w:rPr>
+                <w:rFonts w:ascii="Courier New" w:hAnsi="Courier New" w:cs="Courier New"/>
+              </w:rPr>
+            </w:pPr>
+            <w:r>
+              <w:rPr>
+                <w:rFonts w:ascii="Courier New" w:hAnsi="Courier New" w:cs="Courier New"/>
+              </w:rPr>
+              <w:t>1 0 X X 0 0 0 1</w:t>
+            </w:r>
+          </w:p>
+        </w:tc>
+      </w:tr>
+      <w:tr>
+        <w:tc>
+          <w:tcPr>
+            <w:tcW w:w="1476" w:type="dxa"/>
+          </w:tcPr>
+          <w:p>
+            <w:pPr>
+              <w:pStyle w:val="Body"/>
+              <w:keepNext/>
+            </w:pPr>
+            <w:r>
+              <w:t>?</w:t>
+            </w:r>
+          </w:p>
+        </w:tc>
+        <w:tc>
+          <w:tcPr>
+            <w:tcW w:w="1476" w:type="dxa"/>
+          </w:tcPr>
+          <w:p>
+            <w:pPr>
+              <w:pStyle w:val="Body"/>
+              <w:keepNext/>
+            </w:pPr>
+            <w:r>
+              <w:t>False</w:t>
+            </w:r>
+          </w:p>
+        </w:tc>
+        <w:tc>
+          <w:tcPr>
+            <w:tcW w:w="1116" w:type="dxa"/>
+          </w:tcPr>
+          <w:p>
+            <w:pPr>
+              <w:pStyle w:val="Body"/>
+              <w:keepNext/>
+            </w:pPr>
+            <w:r>
+              <w:t>True</w:t>
+            </w:r>
+          </w:p>
+        </w:tc>
+        <w:tc>
+          <w:tcPr>
+            <w:tcW w:w="900" w:type="dxa"/>
+          </w:tcPr>
+          <w:p>
+            <w:pPr>
+              <w:pStyle w:val="Body"/>
+              <w:keepNext/>
+            </w:pPr>
+            <w:r>
+              <w:t>True</w:t>
+            </w:r>
+          </w:p>
+        </w:tc>
+        <w:tc>
+          <w:tcPr>
+            <w:tcW w:w="1620" w:type="dxa"/>
+          </w:tcPr>
+          <w:p>
+            <w:pPr>
+              <w:pStyle w:val="Body"/>
+              <w:keepNext/>
+            </w:pPr>
+            <w:r>
+              <w:t>?</w:t>
+            </w:r>
+          </w:p>
+        </w:tc>
+        <w:tc>
+          <w:tcPr>
+            <w:tcW w:w="2268" w:type="dxa"/>
+          </w:tcPr>
+          <w:p>
+            <w:pPr>
+              <w:pStyle w:val="Body"/>
+              <w:keepNext/>
+              <w:rPr>
+                <w:rFonts w:ascii="Courier New" w:hAnsi="Courier New" w:cs="Courier New"/>
+              </w:rPr>
+            </w:pPr>
+            <w:r>
+              <w:rPr>
+                <w:rFonts w:ascii="Courier New" w:hAnsi="Courier New" w:cs="Courier New"/>
+              </w:rPr>
+              <w:t>?</w:t>
+            </w:r>
+          </w:p>
+        </w:tc>
+      </w:tr>
+      <w:tr>
+        <w:tc>
+          <w:tcPr>
+            <w:tcW w:w="1476" w:type="dxa"/>
+          </w:tcPr>
+          <w:p>
+            <w:pPr>
+              <w:pStyle w:val="Body"/>
+            </w:pPr>
+            <w:r>
+              <w:t>20160413-2</w:t>
+            </w:r>
+          </w:p>
+        </w:tc>
+        <w:tc>
+          <w:tcPr>
+            <w:tcW w:w="1476" w:type="dxa"/>
+          </w:tcPr>
+          <w:p>
+            <w:pPr>
+              <w:pStyle w:val="Body"/>
+            </w:pPr>
+            <w:r>
+              <w:t>False</w:t>
+            </w:r>
+          </w:p>
+        </w:tc>
+        <w:tc>
+          <w:tcPr>
+            <w:tcW w:w="1116" w:type="dxa"/>
+          </w:tcPr>
+          <w:p>
+            <w:pPr>
+              <w:pStyle w:val="Body"/>
+            </w:pPr>
+            <w:r>
+              <w:t>True</w:t>
+            </w:r>
+          </w:p>
+        </w:tc>
+        <w:tc>
+          <w:tcPr>
+            <w:tcW w:w="900" w:type="dxa"/>
+          </w:tcPr>
+          <w:p>
+            <w:pPr>
+              <w:pStyle w:val="Body"/>
+            </w:pPr>
+            <w:r>
+              <w:t>False</w:t>
+            </w:r>
+          </w:p>
+        </w:tc>
+        <w:tc>
+          <w:tcPr>
+            <w:tcW w:w="1620" w:type="dxa"/>
+          </w:tcPr>
+          <w:p>
+            <w:pPr>
+              <w:pStyle w:val="Body"/>
+            </w:pPr>
+            <w:r>
+              <w:t>4%</w:t>
+            </w:r>
+          </w:p>
+        </w:tc>
+        <w:tc>
+          <w:tcPr>
+            <w:tcW w:w="2268" w:type="dxa"/>
+          </w:tcPr>
+          <w:p>
+            <w:pPr>
+              <w:pStyle w:val="Body"/>
+              <w:rPr>
+                <w:rFonts w:ascii="Courier New" w:hAnsi="Courier New" w:cs="Courier New"/>
+              </w:rPr>
+            </w:pPr>
+            <w:r>
+              <w:rPr>
+                <w:rFonts w:ascii="Courier New" w:hAnsi="Courier New" w:cs="Courier New"/>
+              </w:rPr>
+              <w:t>1 0 X 1 1 0 0 1</w:t>
+            </w:r>
+          </w:p>
+        </w:tc>
+      </w:tr>
+      <w:tr>
+        <w:tc>
+          <w:tcPr>
+            <w:tcW w:w="1476" w:type="dxa"/>
+          </w:tcPr>
+          <w:p>
+            <w:pPr>
+              <w:pStyle w:val="Body"/>
+            </w:pPr>
+            <w:r>
+              <w:t>?</w:t>
+            </w:r>
+          </w:p>
+        </w:tc>
+        <w:tc>
+          <w:tcPr>
+            <w:tcW w:w="1476" w:type="dxa"/>
+          </w:tcPr>
+          <w:p>
+            <w:pPr>
+              <w:pStyle w:val="Body"/>
+            </w:pPr>
+            <w:r>
+              <w:t>False</w:t>
+            </w:r>
+          </w:p>
+        </w:tc>
+        <w:tc>
+          <w:tcPr>
+            <w:tcW w:w="1116" w:type="dxa"/>
+          </w:tcPr>
+          <w:p>
+            <w:pPr>
+              <w:pStyle w:val="Body"/>
+            </w:pPr>
+            <w:r>
+              <w:t>False</w:t>
+            </w:r>
+          </w:p>
+        </w:tc>
+        <w:tc>
+          <w:tcPr>
+            <w:tcW w:w="900" w:type="dxa"/>
+          </w:tcPr>
+          <w:p>
+            <w:pPr>
+              <w:pStyle w:val="Body"/>
+            </w:pPr>
+            <w:r>
+              <w:t>True</w:t>
+            </w:r>
+          </w:p>
+        </w:tc>
+        <w:tc>
+          <w:tcPr>
+            <w:tcW w:w="1620" w:type="dxa"/>
+          </w:tcPr>
+          <w:p>
+            <w:pPr>
+              <w:pStyle w:val="Body"/>
+            </w:pPr>
+            <w:r>
+              <w:t>?</w:t>
+            </w:r>
+          </w:p>
+        </w:tc>
+        <w:tc>
+          <w:tcPr>
+            <w:tcW w:w="2268" w:type="dxa"/>
+          </w:tcPr>
+          <w:p>
+            <w:pPr>
+              <w:pStyle w:val="Body"/>
+              <w:rPr>
+                <w:rFonts w:ascii="Courier New" w:hAnsi="Courier New" w:cs="Courier New"/>
+              </w:rPr>
+            </w:pPr>
+            <w:r>
+              <w:rPr>
+                <w:rFonts w:ascii="Courier New" w:hAnsi="Courier New" w:cs="Courier New"/>
+              </w:rPr>
+              <w:t>?</w:t>
+            </w:r>
+          </w:p>
+        </w:tc>
+      </w:tr>
+      <w:tr>
+        <w:tc>
+          <w:tcPr>
+            <w:tcW w:w="1476" w:type="dxa"/>
+          </w:tcPr>
+          <w:p>
+            <w:pPr>
+              <w:pStyle w:val="Body"/>
+            </w:pPr>
+            <w:r>
+              <w:t>?</w:t>
+            </w:r>
+          </w:p>
+        </w:tc>
+        <w:tc>
+          <w:tcPr>
+            <w:tcW w:w="1476" w:type="dxa"/>
+          </w:tcPr>
+          <w:p>
+            <w:pPr>
+              <w:pStyle w:val="Body"/>
+            </w:pPr>
+            <w:r>
+              <w:t>False</w:t>
+            </w:r>
+          </w:p>
+        </w:tc>
+        <w:tc>
+          <w:tcPr>
+            <w:tcW w:w="1116" w:type="dxa"/>
+          </w:tcPr>
+          <w:p>
+            <w:pPr>
+              <w:pStyle w:val="Body"/>
+            </w:pPr>
+            <w:r>
+              <w:t>False</w:t>
+            </w:r>
+          </w:p>
+        </w:tc>
+        <w:tc>
+          <w:tcPr>
+            <w:tcW w:w="900" w:type="dxa"/>
+          </w:tcPr>
+          <w:p>
+            <w:pPr>
+              <w:pStyle w:val="Body"/>
+            </w:pPr>
+            <w:r>
+              <w:t>False</w:t>
+            </w:r>
+          </w:p>
+        </w:tc>
+        <w:tc>
+          <w:tcPr>
+            <w:tcW w:w="1620" w:type="dxa"/>
+          </w:tcPr>
+          <w:p>
+            <w:pPr>
+              <w:pStyle w:val="Body"/>
+            </w:pPr>
+            <w:r>
+              <w:t>?</w:t>
+            </w:r>
+          </w:p>
+        </w:tc>
+        <w:tc>
+          <w:tcPr>
+            <w:tcW w:w="2268" w:type="dxa"/>
+          </w:tcPr>
+          <w:p>
+            <w:pPr>
+              <w:pStyle w:val="Body"/>
+              <w:rPr>
+                <w:rFonts w:ascii="Courier New" w:hAnsi="Courier New" w:cs="Courier New"/>
+              </w:rPr>
+            </w:pPr>
+            <w:r>
+              <w:rPr>
+                <w:rFonts w:ascii="Courier New" w:hAnsi="Courier New" w:cs="Courier New"/>
+              </w:rPr>
+              <w:t>?</w:t>
+            </w:r>
+            <w:bookmarkStart w:id="3" w:name="_GoBack"/>
+            <w:bookmarkEnd w:id="3"/>
+          </w:p>
+        </w:tc>
+      </w:tr>
+    </w:tbl>
+    <w:p>
+      <w:pPr>
+        <w:pStyle w:val="Body"/>
+      </w:pPr>
+    </w:p>
+    <w:p>
+      <w:pPr>
+        <w:pStyle w:val="Body"/>
+      </w:pPr>
+    </w:p>
+    <w:p>
+      <w:pPr>
+        <w:pStyle w:val="Heading1"/>
+      </w:pPr>
+      <w:r>
+        <w:t>Evolving Strategies for Public Goods Games</w:t>
+      </w:r>
+    </w:p>
+    <w:p>
+      <w:pPr>
+        <w:pStyle w:val="Body"/>
+      </w:pPr>
+      <w:r>
+        <w:t xml:space="preserve">This section reviews the definition of a public goods game and </w:t>
+      </w:r>
+      <w:r>
+        <w:t xml:space="preserve">presents an extension of the strategy evolution framework presented in </w:t>
+      </w:r>
+      <w:r>
+        <w:fldChar w:fldCharType="begin"/>
+      </w:r>
+      <w:r>
+        <w:instrText xml:space="preserve"> REF _Ref316592245 \r \h </w:instrText>
+      </w:r>
+      <w:r>
+        <w:fldChar w:fldCharType="separate"/>
+      </w:r>
+      <w:r>
+        <w:t>[7]</w:t>
+      </w:r>
+      <w:r>
+        <w:fldChar w:fldCharType="end"/>
+      </w:r>
+      <w:r>
+        <w:t xml:space="preserve"> and </w:t>
+      </w:r>
+      <w:r>
+        <w:fldChar w:fldCharType="begin"/>
+      </w:r>
+      <w:r>
+        <w:instrText xml:space="preserve"> REF _Ref314659379 \r \h </w:instrText>
+      </w:r>
+      <w:r>
+        <w:fldChar w:fldCharType="separate"/>
+      </w:r>
+      <w:r>
+        <w:t>[8]</w:t>
+      </w:r>
+      <w:r>
+        <w:fldChar w:fldCharType="end"/>
+      </w:r>
+      <w:r>
+        <w:t xml:space="preserve"> to the domain of public goods games.</w:t>
+      </w:r>
+    </w:p>
+    <w:p>
+      <w:pPr>
         <w:pStyle w:val="Heading2"/>
       </w:pPr>
       <w:r>
-        <w:lastRenderedPageBreak/>
         <w:t>N-Person Prisoner’s Dilemma</w:t>
       </w:r>
     </w:p>
@@ -6565,6 +7540,7 @@
         <w:keepNext/>
       </w:pPr>
       <w:r>
+        <w:lastRenderedPageBreak/>
         <w:t xml:space="preserve">Some variants of the n-person prisoner’s dilemma game include a post-payout step in which each agent is allowed to punish defectors </w:t>
       </w:r>
       <w:r>
@@ -7558,7 +8534,6 @@
         <w:pStyle w:val="Heading2"/>
       </w:pPr>
       <w:r>
-        <w:lastRenderedPageBreak/>
         <w:t xml:space="preserve">Modeling </w:t>
       </w:r>
       <w:r>
@@ -8013,6 +8988,7 @@
         <w:pStyle w:val="Heading3"/>
       </w:pPr>
       <w:r>
+        <w:lastRenderedPageBreak/>
         <w:t>Action Modules in Public Goods Games</w:t>
       </w:r>
     </w:p>
@@ -8203,13 +9179,7 @@
           <w:rPr>
             <w:rFonts w:ascii="Cambria Math" w:hAnsi="Cambria Math"/>
           </w:rPr>
-          <m:t>=</m:t>
-        </m:r>
-        <m:r>
-          <w:rPr>
-            <w:rFonts w:ascii="Cambria Math" w:hAnsi="Cambria Math"/>
-          </w:rPr>
-          <m:t>1296</m:t>
+          <m:t>=1296</m:t>
         </m:r>
       </m:oMath>
       <w:r>
@@ -8293,7 +9263,6 @@
         <w:pStyle w:val="Heading3"/>
       </w:pPr>
       <w:r>
-        <w:lastRenderedPageBreak/>
         <w:t>Assessment Modules in Public Goods Games</w:t>
       </w:r>
     </w:p>
@@ -8364,31 +9333,7 @@
           <w:rPr>
             <w:rFonts w:ascii="Cambria Math" w:hAnsi="Cambria Math"/>
           </w:rPr>
-          <m:t>=16</m:t>
-        </m:r>
-        <m:r>
-          <w:rPr>
-            <w:rFonts w:ascii="Cambria Math" w:hAnsi="Cambria Math"/>
-          </w:rPr>
-          <m:t>,</m:t>
-        </m:r>
-        <m:r>
-          <w:rPr>
-            <w:rFonts w:ascii="Cambria Math" w:hAnsi="Cambria Math"/>
-          </w:rPr>
-          <m:t>777</m:t>
-        </m:r>
-        <m:r>
-          <w:rPr>
-            <w:rFonts w:ascii="Cambria Math" w:hAnsi="Cambria Math"/>
-          </w:rPr>
-          <m:t>,</m:t>
-        </m:r>
-        <m:r>
-          <w:rPr>
-            <w:rFonts w:ascii="Cambria Math" w:hAnsi="Cambria Math"/>
-          </w:rPr>
-          <m:t>216</m:t>
+          <m:t>=16,777,216</m:t>
         </m:r>
       </m:oMath>
       <w:r>
@@ -8577,7 +9522,11 @@
         <w:t xml:space="preserve">here are 256 possible assessment modules </w:t>
       </w:r>
       <w:r>
-        <w:t xml:space="preserve">and 16 possible action modules </w:t>
+        <w:t xml:space="preserve">and 16 </w:t>
+      </w:r>
+      <w:r>
+        <w:lastRenderedPageBreak/>
+        <w:t xml:space="preserve">possible action modules </w:t>
       </w:r>
       <w:r>
         <w:t xml:space="preserve">leading to 4096 possible strategies.  </w:t>
@@ -8760,7 +9709,6 @@
               <w:rPr>
                 <w:b/>
               </w:rPr>
-              <w:lastRenderedPageBreak/>
               <w:t>Observed Situation</w:t>
             </w:r>
           </w:p>
@@ -10062,6 +11010,7 @@
         <w:pStyle w:val="Heading1"/>
       </w:pPr>
       <w:r>
+        <w:lastRenderedPageBreak/>
         <w:t>References</w:t>
       </w:r>
     </w:p>
@@ -10236,7 +11185,6 @@
       </w:pPr>
       <w:bookmarkStart w:id="15" w:name="_Ref314659379"/>
       <w:r>
-        <w:lastRenderedPageBreak/>
         <w:t>Pacheco, J. M.</w:t>
       </w:r>
       <w:r>
@@ -10514,7 +11462,7 @@
         <w:rStyle w:val="PageNumber"/>
         <w:noProof/>
       </w:rPr>
-      <w:t>6</w:t>
+      <w:t>8</w:t>
     </w:r>
     <w:r>
       <w:rPr>

</xml_diff>

<commit_message>
added last night's results
</commit_message>
<xml_diff>
--- a/pgg-strat-evo.docx
+++ b/pgg-strat-evo.docx
@@ -7548,12 +7548,12 @@
       </w:tblPr>
       <w:tblGrid>
         <w:gridCol w:w="1458"/>
+        <w:gridCol w:w="990"/>
+        <w:gridCol w:w="720"/>
+        <w:gridCol w:w="1080"/>
+        <w:gridCol w:w="900"/>
+        <w:gridCol w:w="720"/>
         <w:gridCol w:w="810"/>
-        <w:gridCol w:w="720"/>
-        <w:gridCol w:w="1260"/>
-        <w:gridCol w:w="1170"/>
-        <w:gridCol w:w="720"/>
-        <w:gridCol w:w="540"/>
         <w:gridCol w:w="2178"/>
       </w:tblGrid>
       <w:tr>
@@ -7569,12 +7569,120 @@
                 <w:b/>
               </w:rPr>
             </w:pPr>
-            <w:bookmarkStart w:id="3" w:name="_GoBack"/>
             <w:r>
               <w:rPr>
                 <w:b/>
               </w:rPr>
               <w:t>Name</w:t>
+            </w:r>
+          </w:p>
+        </w:tc>
+        <w:tc>
+          <w:tcPr>
+            <w:tcW w:w="990" w:type="dxa"/>
+            <w:shd w:val="clear" w:color="auto" w:fill="E0E0E0"/>
+          </w:tcPr>
+          <w:p>
+            <w:pPr>
+              <w:pStyle w:val="Body"/>
+              <w:jc w:val="center"/>
+              <w:rPr>
+                <w:b/>
+              </w:rPr>
+            </w:pPr>
+            <w:r>
+              <w:rPr>
+                <w:b/>
+              </w:rPr>
+              <w:t>Benefit</w:t>
+            </w:r>
+          </w:p>
+        </w:tc>
+        <w:tc>
+          <w:tcPr>
+            <w:tcW w:w="720" w:type="dxa"/>
+            <w:shd w:val="clear" w:color="auto" w:fill="E0E0E0"/>
+          </w:tcPr>
+          <w:p>
+            <w:pPr>
+              <w:pStyle w:val="Body"/>
+              <w:jc w:val="center"/>
+              <w:rPr>
+                <w:b/>
+              </w:rPr>
+            </w:pPr>
+            <w:r>
+              <w:rPr>
+                <w:b/>
+              </w:rPr>
+              <w:t>Beta</w:t>
+            </w:r>
+          </w:p>
+        </w:tc>
+        <w:tc>
+          <w:tcPr>
+            <w:tcW w:w="1080" w:type="dxa"/>
+            <w:shd w:val="clear" w:color="auto" w:fill="E0E0E0"/>
+          </w:tcPr>
+          <w:p>
+            <w:pPr>
+              <w:pStyle w:val="Body"/>
+              <w:jc w:val="center"/>
+              <w:rPr>
+                <w:b/>
+              </w:rPr>
+            </w:pPr>
+            <w:proofErr w:type="spellStart"/>
+            <w:r>
+              <w:rPr>
+                <w:b/>
+              </w:rPr>
+              <w:t>Passmutall</w:t>
+            </w:r>
+            <w:proofErr w:type="spellEnd"/>
+          </w:p>
+        </w:tc>
+        <w:tc>
+          <w:tcPr>
+            <w:tcW w:w="900" w:type="dxa"/>
+            <w:shd w:val="clear" w:color="auto" w:fill="E0E0E0"/>
+          </w:tcPr>
+          <w:p>
+            <w:pPr>
+              <w:pStyle w:val="Body"/>
+              <w:jc w:val="center"/>
+              <w:rPr>
+                <w:b/>
+              </w:rPr>
+            </w:pPr>
+            <w:proofErr w:type="spellStart"/>
+            <w:r>
+              <w:rPr>
+                <w:b/>
+              </w:rPr>
+              <w:t>Singledef</w:t>
+            </w:r>
+            <w:proofErr w:type="spellEnd"/>
+          </w:p>
+        </w:tc>
+        <w:tc>
+          <w:tcPr>
+            <w:tcW w:w="720" w:type="dxa"/>
+            <w:shd w:val="clear" w:color="auto" w:fill="E0E0E0"/>
+          </w:tcPr>
+          <w:p>
+            <w:pPr>
+              <w:pStyle w:val="Body"/>
+              <w:jc w:val="center"/>
+              <w:rPr>
+                <w:b/>
+              </w:rPr>
+            </w:pPr>
+            <w:r>
+              <w:rPr>
+                <w:b/>
+              </w:rPr>
+              <w:t>AM</w:t>
             </w:r>
           </w:p>
         </w:tc>
@@ -7595,115 +7703,6 @@
               <w:rPr>
                 <w:b/>
               </w:rPr>
-              <w:t>Benefit</w:t>
-            </w:r>
-          </w:p>
-        </w:tc>
-        <w:tc>
-          <w:tcPr>
-            <w:tcW w:w="720" w:type="dxa"/>
-            <w:shd w:val="clear" w:color="auto" w:fill="E0E0E0"/>
-          </w:tcPr>
-          <w:p>
-            <w:pPr>
-              <w:pStyle w:val="Body"/>
-              <w:jc w:val="center"/>
-              <w:rPr>
-                <w:b/>
-              </w:rPr>
-            </w:pPr>
-            <w:r>
-              <w:rPr>
-                <w:b/>
-              </w:rPr>
-              <w:t>Beta</w:t>
-            </w:r>
-          </w:p>
-        </w:tc>
-        <w:tc>
-          <w:tcPr>
-            <w:tcW w:w="1260" w:type="dxa"/>
-            <w:shd w:val="clear" w:color="auto" w:fill="E0E0E0"/>
-          </w:tcPr>
-          <w:p>
-            <w:pPr>
-              <w:pStyle w:val="Body"/>
-              <w:jc w:val="center"/>
-              <w:rPr>
-                <w:b/>
-              </w:rPr>
-            </w:pPr>
-            <w:proofErr w:type="spellStart"/>
-            <w:r>
-              <w:rPr>
-                <w:b/>
-              </w:rPr>
-              <w:t>Passmutall</w:t>
-            </w:r>
-            <w:proofErr w:type="spellEnd"/>
-          </w:p>
-        </w:tc>
-        <w:tc>
-          <w:tcPr>
-            <w:tcW w:w="1170" w:type="dxa"/>
-            <w:shd w:val="clear" w:color="auto" w:fill="E0E0E0"/>
-          </w:tcPr>
-          <w:p>
-            <w:pPr>
-              <w:pStyle w:val="Body"/>
-              <w:jc w:val="center"/>
-              <w:rPr>
-                <w:b/>
-              </w:rPr>
-            </w:pPr>
-            <w:proofErr w:type="spellStart"/>
-            <w:r>
-              <w:rPr>
-                <w:b/>
-              </w:rPr>
-              <w:t>Singledef</w:t>
-            </w:r>
-            <w:proofErr w:type="spellEnd"/>
-          </w:p>
-        </w:tc>
-        <w:tc>
-          <w:tcPr>
-            <w:tcW w:w="720" w:type="dxa"/>
-            <w:shd w:val="clear" w:color="auto" w:fill="E0E0E0"/>
-          </w:tcPr>
-          <w:p>
-            <w:pPr>
-              <w:pStyle w:val="Body"/>
-              <w:jc w:val="center"/>
-              <w:rPr>
-                <w:b/>
-              </w:rPr>
-            </w:pPr>
-            <w:r>
-              <w:rPr>
-                <w:b/>
-              </w:rPr>
-              <w:t>AM</w:t>
-            </w:r>
-          </w:p>
-        </w:tc>
-        <w:tc>
-          <w:tcPr>
-            <w:tcW w:w="540" w:type="dxa"/>
-            <w:shd w:val="clear" w:color="auto" w:fill="E0E0E0"/>
-          </w:tcPr>
-          <w:p>
-            <w:pPr>
-              <w:pStyle w:val="Body"/>
-              <w:jc w:val="center"/>
-              <w:rPr>
-                <w:b/>
-              </w:rPr>
-            </w:pPr>
-            <w:r>
-              <w:rPr>
-                <w:b/>
-              </w:rPr>
               <w:t xml:space="preserve">% </w:t>
             </w:r>
           </w:p>
@@ -7729,7 +7728,6 @@
           </w:p>
         </w:tc>
       </w:tr>
-      <w:bookmarkEnd w:id="3"/>
       <w:tr>
         <w:tc>
           <w:tcPr>
@@ -7746,77 +7744,77 @@
         </w:tc>
         <w:tc>
           <w:tcPr>
+            <w:tcW w:w="990" w:type="dxa"/>
+          </w:tcPr>
+          <w:p>
+            <w:pPr>
+              <w:pStyle w:val="Body"/>
+              <w:jc w:val="center"/>
+            </w:pPr>
+            <w:r>
+              <w:t>5</w:t>
+            </w:r>
+          </w:p>
+        </w:tc>
+        <w:tc>
+          <w:tcPr>
+            <w:tcW w:w="720" w:type="dxa"/>
+          </w:tcPr>
+          <w:p>
+            <w:pPr>
+              <w:pStyle w:val="Body"/>
+              <w:jc w:val="center"/>
+            </w:pPr>
+            <w:r>
+              <w:t>10</w:t>
+            </w:r>
+          </w:p>
+        </w:tc>
+        <w:tc>
+          <w:tcPr>
+            <w:tcW w:w="1080" w:type="dxa"/>
+          </w:tcPr>
+          <w:p>
+            <w:pPr>
+              <w:pStyle w:val="Body"/>
+              <w:jc w:val="center"/>
+            </w:pPr>
+            <w:r>
+              <w:t>False</w:t>
+            </w:r>
+          </w:p>
+        </w:tc>
+        <w:tc>
+          <w:tcPr>
+            <w:tcW w:w="900" w:type="dxa"/>
+          </w:tcPr>
+          <w:p>
+            <w:pPr>
+              <w:pStyle w:val="Body"/>
+              <w:jc w:val="center"/>
+            </w:pPr>
+            <w:r>
+              <w:t>False</w:t>
+            </w:r>
+          </w:p>
+        </w:tc>
+        <w:tc>
+          <w:tcPr>
+            <w:tcW w:w="720" w:type="dxa"/>
+          </w:tcPr>
+          <w:p>
+            <w:pPr>
+              <w:pStyle w:val="Body"/>
+              <w:jc w:val="center"/>
+            </w:pPr>
+            <w:r>
+              <w:t>False</w:t>
+            </w:r>
+          </w:p>
+        </w:tc>
+        <w:tc>
+          <w:tcPr>
             <w:tcW w:w="810" w:type="dxa"/>
-          </w:tcPr>
-          <w:p>
-            <w:pPr>
-              <w:pStyle w:val="Body"/>
-              <w:jc w:val="center"/>
-            </w:pPr>
-            <w:r>
-              <w:t>5</w:t>
-            </w:r>
-          </w:p>
-        </w:tc>
-        <w:tc>
-          <w:tcPr>
-            <w:tcW w:w="720" w:type="dxa"/>
-          </w:tcPr>
-          <w:p>
-            <w:pPr>
-              <w:pStyle w:val="Body"/>
-              <w:jc w:val="center"/>
-            </w:pPr>
-            <w:r>
-              <w:t>10</w:t>
-            </w:r>
-          </w:p>
-        </w:tc>
-        <w:tc>
-          <w:tcPr>
-            <w:tcW w:w="1260" w:type="dxa"/>
-          </w:tcPr>
-          <w:p>
-            <w:pPr>
-              <w:pStyle w:val="Body"/>
-              <w:jc w:val="center"/>
-            </w:pPr>
-            <w:r>
-              <w:t>False</w:t>
-            </w:r>
-          </w:p>
-        </w:tc>
-        <w:tc>
-          <w:tcPr>
-            <w:tcW w:w="1170" w:type="dxa"/>
-          </w:tcPr>
-          <w:p>
-            <w:pPr>
-              <w:pStyle w:val="Body"/>
-              <w:jc w:val="center"/>
-            </w:pPr>
-            <w:r>
-              <w:t>False</w:t>
-            </w:r>
-          </w:p>
-        </w:tc>
-        <w:tc>
-          <w:tcPr>
-            <w:tcW w:w="720" w:type="dxa"/>
-          </w:tcPr>
-          <w:p>
-            <w:pPr>
-              <w:pStyle w:val="Body"/>
-              <w:jc w:val="center"/>
-            </w:pPr>
-            <w:r>
-              <w:t>False</w:t>
-            </w:r>
-          </w:p>
-        </w:tc>
-        <w:tc>
-          <w:tcPr>
-            <w:tcW w:w="540" w:type="dxa"/>
           </w:tcPr>
           <w:p>
             <w:pPr>
@@ -7886,6 +7884,579 @@
               </w:rPr>
               <w:t xml:space="preserve"> 1</w:t>
             </w:r>
+          </w:p>
+        </w:tc>
+      </w:tr>
+      <w:tr>
+        <w:tc>
+          <w:tcPr>
+            <w:tcW w:w="1458" w:type="dxa"/>
+          </w:tcPr>
+          <w:p>
+            <w:pPr>
+              <w:pStyle w:val="Body"/>
+            </w:pPr>
+            <w:r>
+              <w:t>20160421-1</w:t>
+            </w:r>
+          </w:p>
+        </w:tc>
+        <w:tc>
+          <w:tcPr>
+            <w:tcW w:w="990" w:type="dxa"/>
+          </w:tcPr>
+          <w:p>
+            <w:pPr>
+              <w:pStyle w:val="Body"/>
+              <w:jc w:val="center"/>
+            </w:pPr>
+            <w:r>
+              <w:t>5</w:t>
+            </w:r>
+          </w:p>
+        </w:tc>
+        <w:tc>
+          <w:tcPr>
+            <w:tcW w:w="720" w:type="dxa"/>
+          </w:tcPr>
+          <w:p>
+            <w:pPr>
+              <w:pStyle w:val="Body"/>
+              <w:jc w:val="center"/>
+            </w:pPr>
+            <w:r>
+              <w:t>10</w:t>
+            </w:r>
+            <w:r>
+              <w:rPr>
+                <w:vertAlign w:val="superscript"/>
+              </w:rPr>
+              <w:t>2</w:t>
+            </w:r>
+          </w:p>
+        </w:tc>
+        <w:tc>
+          <w:tcPr>
+            <w:tcW w:w="1080" w:type="dxa"/>
+          </w:tcPr>
+          <w:p>
+            <w:pPr>
+              <w:pStyle w:val="Body"/>
+              <w:jc w:val="center"/>
+            </w:pPr>
+            <w:r>
+              <w:t>False</w:t>
+            </w:r>
+          </w:p>
+        </w:tc>
+        <w:tc>
+          <w:tcPr>
+            <w:tcW w:w="900" w:type="dxa"/>
+          </w:tcPr>
+          <w:p>
+            <w:pPr>
+              <w:pStyle w:val="Body"/>
+              <w:jc w:val="center"/>
+            </w:pPr>
+            <w:r>
+              <w:t>False</w:t>
+            </w:r>
+          </w:p>
+        </w:tc>
+        <w:tc>
+          <w:tcPr>
+            <w:tcW w:w="720" w:type="dxa"/>
+          </w:tcPr>
+          <w:p>
+            <w:pPr>
+              <w:pStyle w:val="Body"/>
+              <w:jc w:val="center"/>
+            </w:pPr>
+            <w:r>
+              <w:t>False</w:t>
+            </w:r>
+          </w:p>
+        </w:tc>
+        <w:tc>
+          <w:tcPr>
+            <w:tcW w:w="810" w:type="dxa"/>
+          </w:tcPr>
+          <w:p>
+            <w:pPr>
+              <w:pStyle w:val="Body"/>
+              <w:jc w:val="center"/>
+            </w:pPr>
+            <w:r>
+              <w:t>3.6%</w:t>
+            </w:r>
+          </w:p>
+        </w:tc>
+        <w:tc>
+          <w:tcPr>
+            <w:tcW w:w="2178" w:type="dxa"/>
+          </w:tcPr>
+          <w:p>
+            <w:pPr>
+              <w:pStyle w:val="Body"/>
+              <w:jc w:val="center"/>
+              <w:rPr>
+                <w:rFonts w:ascii="Courier New" w:hAnsi="Courier New" w:cs="Courier New"/>
+                <w:sz w:val="20"/>
+                <w:szCs w:val="20"/>
+              </w:rPr>
+            </w:pPr>
+            <w:r>
+              <w:rPr>
+                <w:rFonts w:ascii="Courier New" w:hAnsi="Courier New" w:cs="Courier New"/>
+                <w:sz w:val="20"/>
+                <w:szCs w:val="20"/>
+              </w:rPr>
+              <w:t xml:space="preserve">1 0 X 1 X 0 </w:t>
+            </w:r>
+            <w:proofErr w:type="spellStart"/>
+            <w:r>
+              <w:rPr>
+                <w:rFonts w:ascii="Courier New" w:hAnsi="Courier New" w:cs="Courier New"/>
+                <w:sz w:val="20"/>
+                <w:szCs w:val="20"/>
+              </w:rPr>
+              <w:t>0</w:t>
+            </w:r>
+            <w:proofErr w:type="spellEnd"/>
+            <w:r>
+              <w:rPr>
+                <w:rFonts w:ascii="Courier New" w:hAnsi="Courier New" w:cs="Courier New"/>
+                <w:sz w:val="20"/>
+                <w:szCs w:val="20"/>
+              </w:rPr>
+              <w:t xml:space="preserve"> 1</w:t>
+            </w:r>
+          </w:p>
+        </w:tc>
+      </w:tr>
+      <w:tr>
+        <w:tc>
+          <w:tcPr>
+            <w:tcW w:w="1458" w:type="dxa"/>
+          </w:tcPr>
+          <w:p>
+            <w:pPr>
+              <w:pStyle w:val="Body"/>
+            </w:pPr>
+            <w:r>
+              <w:t>20160421-2</w:t>
+            </w:r>
+          </w:p>
+        </w:tc>
+        <w:tc>
+          <w:tcPr>
+            <w:tcW w:w="990" w:type="dxa"/>
+          </w:tcPr>
+          <w:p>
+            <w:pPr>
+              <w:pStyle w:val="Body"/>
+              <w:jc w:val="center"/>
+            </w:pPr>
+            <w:r>
+              <w:t>5</w:t>
+            </w:r>
+          </w:p>
+        </w:tc>
+        <w:tc>
+          <w:tcPr>
+            <w:tcW w:w="720" w:type="dxa"/>
+          </w:tcPr>
+          <w:p>
+            <w:pPr>
+              <w:pStyle w:val="Body"/>
+              <w:jc w:val="center"/>
+            </w:pPr>
+            <w:r>
+              <w:t>10</w:t>
+            </w:r>
+            <w:r>
+              <w:rPr>
+                <w:vertAlign w:val="superscript"/>
+              </w:rPr>
+              <w:t>3</w:t>
+            </w:r>
+          </w:p>
+        </w:tc>
+        <w:tc>
+          <w:tcPr>
+            <w:tcW w:w="1080" w:type="dxa"/>
+          </w:tcPr>
+          <w:p>
+            <w:pPr>
+              <w:pStyle w:val="Body"/>
+              <w:jc w:val="center"/>
+            </w:pPr>
+            <w:r>
+              <w:t>False</w:t>
+            </w:r>
+          </w:p>
+        </w:tc>
+        <w:tc>
+          <w:tcPr>
+            <w:tcW w:w="900" w:type="dxa"/>
+          </w:tcPr>
+          <w:p>
+            <w:pPr>
+              <w:pStyle w:val="Body"/>
+              <w:jc w:val="center"/>
+            </w:pPr>
+            <w:r>
+              <w:t>False</w:t>
+            </w:r>
+          </w:p>
+        </w:tc>
+        <w:tc>
+          <w:tcPr>
+            <w:tcW w:w="720" w:type="dxa"/>
+          </w:tcPr>
+          <w:p>
+            <w:pPr>
+              <w:pStyle w:val="Body"/>
+              <w:jc w:val="center"/>
+            </w:pPr>
+            <w:r>
+              <w:t>False</w:t>
+            </w:r>
+          </w:p>
+        </w:tc>
+        <w:tc>
+          <w:tcPr>
+            <w:tcW w:w="810" w:type="dxa"/>
+          </w:tcPr>
+          <w:p>
+            <w:pPr>
+              <w:pStyle w:val="Body"/>
+              <w:jc w:val="center"/>
+            </w:pPr>
+            <w:r>
+              <w:t>5%</w:t>
+            </w:r>
+          </w:p>
+        </w:tc>
+        <w:tc>
+          <w:tcPr>
+            <w:tcW w:w="2178" w:type="dxa"/>
+          </w:tcPr>
+          <w:p>
+            <w:pPr>
+              <w:pStyle w:val="Body"/>
+              <w:jc w:val="center"/>
+              <w:rPr>
+                <w:rFonts w:ascii="Courier New" w:hAnsi="Courier New" w:cs="Courier New"/>
+                <w:sz w:val="20"/>
+                <w:szCs w:val="20"/>
+              </w:rPr>
+            </w:pPr>
+            <w:r>
+              <w:rPr>
+                <w:rFonts w:ascii="Courier New" w:hAnsi="Courier New" w:cs="Courier New"/>
+                <w:sz w:val="20"/>
+                <w:szCs w:val="20"/>
+              </w:rPr>
+              <w:t xml:space="preserve">1 0 X </w:t>
+            </w:r>
+            <w:proofErr w:type="spellStart"/>
+            <w:r>
+              <w:rPr>
+                <w:rFonts w:ascii="Courier New" w:hAnsi="Courier New" w:cs="Courier New"/>
+                <w:sz w:val="20"/>
+                <w:szCs w:val="20"/>
+              </w:rPr>
+              <w:t>X</w:t>
+            </w:r>
+            <w:proofErr w:type="spellEnd"/>
+            <w:r>
+              <w:rPr>
+                <w:rFonts w:ascii="Courier New" w:hAnsi="Courier New" w:cs="Courier New"/>
+                <w:sz w:val="20"/>
+                <w:szCs w:val="20"/>
+              </w:rPr>
+              <w:t xml:space="preserve"> 1 0 </w:t>
+            </w:r>
+            <w:proofErr w:type="spellStart"/>
+            <w:r>
+              <w:rPr>
+                <w:rFonts w:ascii="Courier New" w:hAnsi="Courier New" w:cs="Courier New"/>
+                <w:sz w:val="20"/>
+                <w:szCs w:val="20"/>
+              </w:rPr>
+              <w:t>0</w:t>
+            </w:r>
+            <w:proofErr w:type="spellEnd"/>
+            <w:r>
+              <w:rPr>
+                <w:rFonts w:ascii="Courier New" w:hAnsi="Courier New" w:cs="Courier New"/>
+                <w:sz w:val="20"/>
+                <w:szCs w:val="20"/>
+              </w:rPr>
+              <w:t xml:space="preserve"> 1</w:t>
+            </w:r>
+          </w:p>
+        </w:tc>
+      </w:tr>
+      <w:tr>
+        <w:tc>
+          <w:tcPr>
+            <w:tcW w:w="1458" w:type="dxa"/>
+          </w:tcPr>
+          <w:p>
+            <w:pPr>
+              <w:pStyle w:val="Body"/>
+            </w:pPr>
+            <w:r>
+              <w:t>20160421-3</w:t>
+            </w:r>
+          </w:p>
+        </w:tc>
+        <w:tc>
+          <w:tcPr>
+            <w:tcW w:w="990" w:type="dxa"/>
+          </w:tcPr>
+          <w:p>
+            <w:pPr>
+              <w:pStyle w:val="Body"/>
+              <w:jc w:val="center"/>
+            </w:pPr>
+            <w:r>
+              <w:t>5</w:t>
+            </w:r>
+          </w:p>
+        </w:tc>
+        <w:tc>
+          <w:tcPr>
+            <w:tcW w:w="720" w:type="dxa"/>
+          </w:tcPr>
+          <w:p>
+            <w:pPr>
+              <w:pStyle w:val="Body"/>
+              <w:jc w:val="center"/>
+            </w:pPr>
+            <w:r>
+              <w:t>10</w:t>
+            </w:r>
+            <w:r>
+              <w:rPr>
+                <w:vertAlign w:val="superscript"/>
+              </w:rPr>
+              <w:t>4</w:t>
+            </w:r>
+          </w:p>
+        </w:tc>
+        <w:tc>
+          <w:tcPr>
+            <w:tcW w:w="1080" w:type="dxa"/>
+          </w:tcPr>
+          <w:p>
+            <w:pPr>
+              <w:pStyle w:val="Body"/>
+              <w:jc w:val="center"/>
+            </w:pPr>
+            <w:r>
+              <w:t>False</w:t>
+            </w:r>
+          </w:p>
+        </w:tc>
+        <w:tc>
+          <w:tcPr>
+            <w:tcW w:w="900" w:type="dxa"/>
+          </w:tcPr>
+          <w:p>
+            <w:pPr>
+              <w:pStyle w:val="Body"/>
+              <w:jc w:val="center"/>
+            </w:pPr>
+            <w:r>
+              <w:t>False</w:t>
+            </w:r>
+          </w:p>
+        </w:tc>
+        <w:tc>
+          <w:tcPr>
+            <w:tcW w:w="720" w:type="dxa"/>
+          </w:tcPr>
+          <w:p>
+            <w:pPr>
+              <w:pStyle w:val="Body"/>
+              <w:jc w:val="center"/>
+            </w:pPr>
+            <w:r>
+              <w:t>False</w:t>
+            </w:r>
+          </w:p>
+        </w:tc>
+        <w:tc>
+          <w:tcPr>
+            <w:tcW w:w="810" w:type="dxa"/>
+          </w:tcPr>
+          <w:p>
+            <w:pPr>
+              <w:pStyle w:val="Body"/>
+              <w:jc w:val="center"/>
+            </w:pPr>
+            <w:r>
+              <w:t>5.4%</w:t>
+            </w:r>
+          </w:p>
+        </w:tc>
+        <w:tc>
+          <w:tcPr>
+            <w:tcW w:w="2178" w:type="dxa"/>
+          </w:tcPr>
+          <w:p>
+            <w:pPr>
+              <w:pStyle w:val="Body"/>
+              <w:jc w:val="center"/>
+              <w:rPr>
+                <w:rFonts w:ascii="Courier New" w:hAnsi="Courier New" w:cs="Courier New"/>
+                <w:sz w:val="20"/>
+                <w:szCs w:val="20"/>
+              </w:rPr>
+            </w:pPr>
+            <w:r>
+              <w:rPr>
+                <w:rFonts w:ascii="Courier New" w:hAnsi="Courier New" w:cs="Courier New"/>
+                <w:sz w:val="20"/>
+                <w:szCs w:val="20"/>
+              </w:rPr>
+              <w:t xml:space="preserve">1 0 X 1 </w:t>
+            </w:r>
+            <w:proofErr w:type="spellStart"/>
+            <w:r>
+              <w:rPr>
+                <w:rFonts w:ascii="Courier New" w:hAnsi="Courier New" w:cs="Courier New"/>
+                <w:sz w:val="20"/>
+                <w:szCs w:val="20"/>
+              </w:rPr>
+              <w:t>1</w:t>
+            </w:r>
+            <w:proofErr w:type="spellEnd"/>
+            <w:r>
+              <w:rPr>
+                <w:rFonts w:ascii="Courier New" w:hAnsi="Courier New" w:cs="Courier New"/>
+                <w:sz w:val="20"/>
+                <w:szCs w:val="20"/>
+              </w:rPr>
+              <w:t xml:space="preserve"> 0 </w:t>
+            </w:r>
+            <w:proofErr w:type="spellStart"/>
+            <w:r>
+              <w:rPr>
+                <w:rFonts w:ascii="Courier New" w:hAnsi="Courier New" w:cs="Courier New"/>
+                <w:sz w:val="20"/>
+                <w:szCs w:val="20"/>
+              </w:rPr>
+              <w:t>0</w:t>
+            </w:r>
+            <w:proofErr w:type="spellEnd"/>
+            <w:r>
+              <w:rPr>
+                <w:rFonts w:ascii="Courier New" w:hAnsi="Courier New" w:cs="Courier New"/>
+                <w:sz w:val="20"/>
+                <w:szCs w:val="20"/>
+              </w:rPr>
+              <w:t xml:space="preserve"> 1</w:t>
+            </w:r>
+          </w:p>
+        </w:tc>
+      </w:tr>
+      <w:tr>
+        <w:tc>
+          <w:tcPr>
+            <w:tcW w:w="1458" w:type="dxa"/>
+          </w:tcPr>
+          <w:p>
+            <w:pPr>
+              <w:pStyle w:val="Body"/>
+            </w:pPr>
+            <w:bookmarkStart w:id="3" w:name="_GoBack"/>
+            <w:bookmarkEnd w:id="3"/>
+          </w:p>
+        </w:tc>
+        <w:tc>
+          <w:tcPr>
+            <w:tcW w:w="990" w:type="dxa"/>
+          </w:tcPr>
+          <w:p>
+            <w:pPr>
+              <w:pStyle w:val="Body"/>
+              <w:jc w:val="center"/>
+            </w:pPr>
+          </w:p>
+        </w:tc>
+        <w:tc>
+          <w:tcPr>
+            <w:tcW w:w="720" w:type="dxa"/>
+          </w:tcPr>
+          <w:p>
+            <w:pPr>
+              <w:pStyle w:val="Body"/>
+              <w:jc w:val="center"/>
+            </w:pPr>
+          </w:p>
+        </w:tc>
+        <w:tc>
+          <w:tcPr>
+            <w:tcW w:w="1080" w:type="dxa"/>
+          </w:tcPr>
+          <w:p>
+            <w:pPr>
+              <w:pStyle w:val="Body"/>
+              <w:jc w:val="center"/>
+            </w:pPr>
+          </w:p>
+        </w:tc>
+        <w:tc>
+          <w:tcPr>
+            <w:tcW w:w="900" w:type="dxa"/>
+          </w:tcPr>
+          <w:p>
+            <w:pPr>
+              <w:pStyle w:val="Body"/>
+              <w:jc w:val="center"/>
+            </w:pPr>
+          </w:p>
+        </w:tc>
+        <w:tc>
+          <w:tcPr>
+            <w:tcW w:w="720" w:type="dxa"/>
+          </w:tcPr>
+          <w:p>
+            <w:pPr>
+              <w:pStyle w:val="Body"/>
+              <w:jc w:val="center"/>
+            </w:pPr>
+          </w:p>
+        </w:tc>
+        <w:tc>
+          <w:tcPr>
+            <w:tcW w:w="810" w:type="dxa"/>
+          </w:tcPr>
+          <w:p>
+            <w:pPr>
+              <w:pStyle w:val="Body"/>
+              <w:jc w:val="center"/>
+            </w:pPr>
+          </w:p>
+        </w:tc>
+        <w:tc>
+          <w:tcPr>
+            <w:tcW w:w="2178" w:type="dxa"/>
+          </w:tcPr>
+          <w:p>
+            <w:pPr>
+              <w:pStyle w:val="Body"/>
+              <w:jc w:val="center"/>
+              <w:rPr>
+                <w:rFonts w:ascii="Courier New" w:hAnsi="Courier New" w:cs="Courier New"/>
+                <w:sz w:val="20"/>
+                <w:szCs w:val="20"/>
+              </w:rPr>
+            </w:pPr>
           </w:p>
         </w:tc>
       </w:tr>
@@ -8297,7 +8868,6 @@
         <w:pStyle w:val="Body"/>
       </w:pPr>
       <w:r>
-        <w:lastRenderedPageBreak/>
         <w:t>When played as a single-shot game, the rational choice is to defect.  However, when played as a repeated game, it is possible for cooperative strategies to achieve higher average payouts than unconditional defection</w:t>
       </w:r>
       <w:r>
@@ -9602,6 +10172,7 @@
             <w:rPr>
               <w:rFonts w:ascii="Cambria Math" w:hAnsi="Cambria Math"/>
             </w:rPr>
+            <w:lastRenderedPageBreak/>
             <m:t>R</m:t>
           </m:r>
           <m:d>
@@ -9835,7 +10406,6 @@
         <w:pStyle w:val="Body"/>
       </w:pPr>
       <w:r>
-        <w:lastRenderedPageBreak/>
         <w:t>While the threshold represents a continuous range form zero to one, for purposes of the experiments conducted in this study, the range will be discretized into four values: 0, 0.25, 0.5, 0.75 and 1.  Given this discretization, the threshold can be represented using two bits.</w:t>
       </w:r>
     </w:p>
@@ -10226,6 +10796,7 @@
         <w:pStyle w:val="Heading3"/>
       </w:pPr>
       <w:r>
+        <w:lastRenderedPageBreak/>
         <w:t>Agent Strategies in Public Goods Games</w:t>
       </w:r>
     </w:p>
@@ -10359,7 +10930,6 @@
         <w:pStyle w:val="Heading2"/>
       </w:pPr>
       <w:r>
-        <w:lastRenderedPageBreak/>
         <w:t xml:space="preserve">Size of </w:t>
       </w:r>
       <w:r>
@@ -11784,6 +12354,7 @@
         <w:pStyle w:val="Heading2"/>
       </w:pPr>
       <w:r>
+        <w:lastRenderedPageBreak/>
         <w:t>Experimental Procedure</w:t>
       </w:r>
     </w:p>
@@ -11836,7 +12407,6 @@
         <w:pStyle w:val="Heading2"/>
       </w:pPr>
       <w:r>
-        <w:lastRenderedPageBreak/>
         <w:t>Results</w:t>
       </w:r>
     </w:p>
@@ -12322,6 +12892,7 @@
       </w:pPr>
       <w:bookmarkStart w:id="22" w:name="_Ref311836152"/>
       <w:r>
+        <w:lastRenderedPageBreak/>
         <w:t xml:space="preserve">Fowler, J. H., “Altruistic punishment and the origin of cooperation,” </w:t>
       </w:r>
       <w:r>
@@ -12409,7 +12980,7 @@
         <w:rStyle w:val="PageNumber"/>
         <w:noProof/>
       </w:rPr>
-      <w:t>8</w:t>
+      <w:t>13</w:t>
     </w:r>
     <w:r>
       <w:rPr>

</xml_diff>

<commit_message>
add last nights results
</commit_message>
<xml_diff>
--- a/pgg-strat-evo.docx
+++ b/pgg-strat-evo.docx
@@ -1906,15 +1906,7 @@
         <w:t>E</w:t>
       </w:r>
       <w:r>
-        <w:t xml:space="preserve">LF, CO and </w:t>
-      </w:r>
-      <w:proofErr w:type="spellStart"/>
-      <w:r>
-        <w:t>AND</w:t>
-      </w:r>
-      <w:proofErr w:type="spellEnd"/>
-      <w:r>
-        <w:t xml:space="preserve"> action modules.  </w:t>
+        <w:t xml:space="preserve">LF, CO and AND action modules.  </w:t>
       </w:r>
       <w:r>
         <w:t>Based on t</w:t>
@@ -2892,15 +2884,7 @@
         </m:sSub>
       </m:oMath>
       <w:r>
-        <w:t xml:space="preserve"> represent the av</w:t>
-      </w:r>
-      <w:proofErr w:type="spellStart"/>
-      <w:r>
-        <w:t>erage</w:t>
-      </w:r>
-      <w:proofErr w:type="spellEnd"/>
-      <w:r>
-        <w:t xml:space="preserve"> payout earned by </w:t>
+        <w:t xml:space="preserve"> represent the average payout earned by </w:t>
       </w:r>
       <w:r>
         <w:t xml:space="preserve">the </w:t>
@@ -3267,7 +3251,6 @@
       <w:r>
         <w:t xml:space="preserve">with probability </w:t>
       </w:r>
-      <w:proofErr w:type="spellStart"/>
       <w:r>
         <w:rPr>
           <w:i/>
@@ -3281,7 +3264,6 @@
         </w:rPr>
         <w:t>b</w:t>
       </w:r>
-      <w:proofErr w:type="spellEnd"/>
       <w:r>
         <w:t xml:space="preserve"> defined as follows:</w:t>
       </w:r>
@@ -3500,7 +3482,6 @@
       <w:r>
         <w:t xml:space="preserve">The probability </w:t>
       </w:r>
-      <w:proofErr w:type="spellStart"/>
       <w:r>
         <w:rPr>
           <w:i/>
@@ -3514,7 +3495,6 @@
         </w:rPr>
         <w:t>b</w:t>
       </w:r>
-      <w:proofErr w:type="spellEnd"/>
       <w:r>
         <w:t xml:space="preserve"> </w:t>
       </w:r>
@@ -4195,14 +4175,12 @@
       <w:r>
         <w:t xml:space="preserve"> </w:t>
       </w:r>
-      <w:proofErr w:type="spellStart"/>
       <w:r>
         <w:rPr>
           <w:i/>
         </w:rPr>
         <w:t>i</w:t>
       </w:r>
-      <w:proofErr w:type="spellEnd"/>
       <w:r>
         <w:t xml:space="preserve"> for generation </w:t>
       </w:r>
@@ -4236,24 +4214,14 @@
       <w:r>
         <w:t xml:space="preserve">ue 1 (or GOOD) in location </w:t>
       </w:r>
-      <w:proofErr w:type="spellStart"/>
       <w:r>
         <w:rPr>
           <w:i/>
         </w:rPr>
         <w:t>i</w:t>
       </w:r>
-      <w:proofErr w:type="spellEnd"/>
-      <w:r>
-        <w:t xml:space="preserve"> </w:t>
-      </w:r>
-      <w:proofErr w:type="gramStart"/>
-      <w:r>
-        <w:t>is</w:t>
-      </w:r>
-      <w:proofErr w:type="gramEnd"/>
-      <w:r>
-        <w:t xml:space="preserve"> given by the following formula:</w:t>
+      <w:r>
+        <w:t xml:space="preserve"> is given by the following formula:</w:t>
       </w:r>
     </w:p>
     <w:p>
@@ -4438,24 +4406,14 @@
       <w:r>
         <w:t xml:space="preserve">And the frequency of occurrence of value 0 (or BAD) in location </w:t>
       </w:r>
-      <w:proofErr w:type="spellStart"/>
       <w:r>
         <w:rPr>
           <w:i/>
         </w:rPr>
         <w:t>i</w:t>
       </w:r>
-      <w:proofErr w:type="spellEnd"/>
-      <w:r>
-        <w:t xml:space="preserve"> </w:t>
-      </w:r>
-      <w:proofErr w:type="gramStart"/>
-      <w:r>
-        <w:t>is</w:t>
-      </w:r>
-      <w:proofErr w:type="gramEnd"/>
-      <w:r>
-        <w:t xml:space="preserve"> given by the following formula:</w:t>
+      <w:r>
+        <w:t xml:space="preserve"> is given by the following formula:</w:t>
       </w:r>
     </w:p>
     <w:p>
@@ -4668,14 +4626,12 @@
       <w:r>
         <w:t xml:space="preserve">  Given these frequency values, the value of the bit at location </w:t>
       </w:r>
-      <w:proofErr w:type="spellStart"/>
       <w:r>
         <w:rPr>
           <w:i/>
         </w:rPr>
         <w:t>i</w:t>
       </w:r>
-      <w:proofErr w:type="spellEnd"/>
       <w:r>
         <w:t xml:space="preserve"> fixates at value 1 if </w:t>
       </w:r>
@@ -4819,14 +4775,12 @@
       <w:r>
         <w:t xml:space="preserve">For each bit location </w:t>
       </w:r>
-      <w:proofErr w:type="spellStart"/>
       <w:r>
         <w:rPr>
           <w:i/>
         </w:rPr>
         <w:t>i</w:t>
       </w:r>
-      <w:proofErr w:type="spellEnd"/>
       <w:r>
         <w:t>, l</w:t>
       </w:r>
@@ -5546,14 +5500,12 @@
                 <w:sz w:val="24"/>
               </w:rPr>
             </w:pPr>
-            <w:proofErr w:type="gramStart"/>
             <w:r>
               <w:rPr>
                 <w:sz w:val="24"/>
               </w:rPr>
               <w:t>b</w:t>
             </w:r>
-            <w:proofErr w:type="gramEnd"/>
           </w:p>
         </w:tc>
         <w:tc>
@@ -5600,14 +5552,12 @@
                 <w:sz w:val="24"/>
               </w:rPr>
             </w:pPr>
-            <w:proofErr w:type="gramStart"/>
             <w:r>
               <w:rPr>
                 <w:sz w:val="24"/>
               </w:rPr>
               <w:t>c</w:t>
             </w:r>
-            <w:proofErr w:type="gramEnd"/>
           </w:p>
         </w:tc>
         <w:tc>
@@ -5660,7 +5610,6 @@
               </w:rPr>
               <w:sym w:font="Symbol" w:char="F06D"/>
             </w:r>
-            <w:proofErr w:type="gramStart"/>
             <w:r>
               <w:rPr>
                 <w:sz w:val="24"/>
@@ -5668,7 +5617,6 @@
               </w:rPr>
               <w:t>a</w:t>
             </w:r>
-            <w:proofErr w:type="gramEnd"/>
           </w:p>
         </w:tc>
         <w:tc>
@@ -5721,7 +5669,6 @@
               </w:rPr>
               <w:sym w:font="Symbol" w:char="F06D"/>
             </w:r>
-            <w:proofErr w:type="gramStart"/>
             <w:r>
               <w:rPr>
                 <w:sz w:val="24"/>
@@ -5729,7 +5676,6 @@
               </w:rPr>
               <w:t>e</w:t>
             </w:r>
-            <w:proofErr w:type="gramEnd"/>
           </w:p>
         </w:tc>
         <w:tc>
@@ -5782,7 +5728,6 @@
               </w:rPr>
               <w:sym w:font="Symbol" w:char="F06D"/>
             </w:r>
-            <w:proofErr w:type="gramStart"/>
             <w:r>
               <w:rPr>
                 <w:sz w:val="24"/>
@@ -5790,7 +5735,6 @@
               </w:rPr>
               <w:t>s</w:t>
             </w:r>
-            <w:proofErr w:type="gramEnd"/>
           </w:p>
         </w:tc>
         <w:tc>
@@ -5902,7 +5846,6 @@
               </w:rPr>
               <w:sym w:font="Symbol" w:char="F06D"/>
             </w:r>
-            <w:proofErr w:type="gramStart"/>
             <w:r>
               <w:rPr>
                 <w:sz w:val="24"/>
@@ -5910,7 +5853,6 @@
               </w:rPr>
               <w:t>m</w:t>
             </w:r>
-            <w:proofErr w:type="gramEnd"/>
           </w:p>
         </w:tc>
         <w:tc>
@@ -5957,7 +5899,6 @@
                 <w:sz w:val="24"/>
               </w:rPr>
             </w:pPr>
-            <w:proofErr w:type="gramStart"/>
             <w:r>
               <w:rPr>
                 <w:sz w:val="24"/>
@@ -5971,7 +5912,6 @@
               </w:rPr>
               <w:t>c</w:t>
             </w:r>
-            <w:proofErr w:type="gramEnd"/>
           </w:p>
         </w:tc>
         <w:tc>
@@ -6127,21 +6067,8 @@
         <w:pStyle w:val="Body"/>
         <w:keepNext/>
       </w:pPr>
-      <w:proofErr w:type="spellStart"/>
-      <w:r>
-        <w:t>Passmutall</w:t>
-      </w:r>
-      <w:proofErr w:type="spellEnd"/>
-      <w:r>
-        <w:t xml:space="preserve">, </w:t>
-      </w:r>
-      <w:proofErr w:type="spellStart"/>
-      <w:r>
-        <w:t>singledef</w:t>
-      </w:r>
-      <w:proofErr w:type="spellEnd"/>
-      <w:r>
-        <w:t>, adaptive mutation</w:t>
+      <w:r>
+        <w:t>Passmutall, singledef, adaptive mutation</w:t>
       </w:r>
     </w:p>
     <w:p>
@@ -6200,14 +6127,12 @@
                 <w:b/>
               </w:rPr>
             </w:pPr>
-            <w:proofErr w:type="spellStart"/>
             <w:r>
               <w:rPr>
                 <w:b/>
               </w:rPr>
               <w:t>Passmutall</w:t>
             </w:r>
-            <w:proofErr w:type="spellEnd"/>
           </w:p>
         </w:tc>
         <w:tc>
@@ -6224,14 +6149,12 @@
                 <w:b/>
               </w:rPr>
             </w:pPr>
-            <w:proofErr w:type="spellStart"/>
             <w:r>
               <w:rPr>
                 <w:b/>
               </w:rPr>
               <w:t>Singledef</w:t>
             </w:r>
-            <w:proofErr w:type="spellEnd"/>
           </w:p>
         </w:tc>
         <w:tc>
@@ -6396,619 +6319,411 @@
                 <w:sz w:val="20"/>
                 <w:szCs w:val="20"/>
               </w:rPr>
-              <w:t xml:space="preserve">X </w:t>
-            </w:r>
-            <w:proofErr w:type="spellStart"/>
-            <w:r>
+              <w:t>X X X X X X X X</w:t>
+            </w:r>
+          </w:p>
+        </w:tc>
+      </w:tr>
+      <w:tr>
+        <w:tc>
+          <w:tcPr>
+            <w:tcW w:w="1476" w:type="dxa"/>
+          </w:tcPr>
+          <w:p>
+            <w:pPr>
+              <w:pStyle w:val="Body"/>
+              <w:keepNext/>
+            </w:pPr>
+            <w:r>
+              <w:t>20160413-1</w:t>
+            </w:r>
+          </w:p>
+        </w:tc>
+        <w:tc>
+          <w:tcPr>
+            <w:tcW w:w="1476" w:type="dxa"/>
+          </w:tcPr>
+          <w:p>
+            <w:pPr>
+              <w:pStyle w:val="Body"/>
+              <w:keepNext/>
+              <w:jc w:val="center"/>
+            </w:pPr>
+            <w:r>
+              <w:t>True</w:t>
+            </w:r>
+          </w:p>
+        </w:tc>
+        <w:tc>
+          <w:tcPr>
+            <w:tcW w:w="1116" w:type="dxa"/>
+          </w:tcPr>
+          <w:p>
+            <w:pPr>
+              <w:pStyle w:val="Body"/>
+              <w:keepNext/>
+              <w:jc w:val="center"/>
+            </w:pPr>
+            <w:r>
+              <w:t>True</w:t>
+            </w:r>
+          </w:p>
+        </w:tc>
+        <w:tc>
+          <w:tcPr>
+            <w:tcW w:w="900" w:type="dxa"/>
+          </w:tcPr>
+          <w:p>
+            <w:pPr>
+              <w:pStyle w:val="Body"/>
+              <w:keepNext/>
+              <w:jc w:val="center"/>
+            </w:pPr>
+            <w:r>
+              <w:t>False</w:t>
+            </w:r>
+          </w:p>
+        </w:tc>
+        <w:tc>
+          <w:tcPr>
+            <w:tcW w:w="1620" w:type="dxa"/>
+          </w:tcPr>
+          <w:p>
+            <w:pPr>
+              <w:pStyle w:val="Body"/>
+              <w:keepNext/>
+              <w:jc w:val="center"/>
+            </w:pPr>
+            <w:r>
+              <w:t>3%</w:t>
+            </w:r>
+          </w:p>
+        </w:tc>
+        <w:tc>
+          <w:tcPr>
+            <w:tcW w:w="2268" w:type="dxa"/>
+          </w:tcPr>
+          <w:p>
+            <w:pPr>
+              <w:pStyle w:val="Body"/>
+              <w:keepNext/>
+              <w:jc w:val="center"/>
               <w:rPr>
                 <w:rFonts w:ascii="Courier New" w:hAnsi="Courier New" w:cs="Courier New"/>
                 <w:sz w:val="20"/>
                 <w:szCs w:val="20"/>
               </w:rPr>
-              <w:t>X</w:t>
-            </w:r>
-            <w:proofErr w:type="spellEnd"/>
+            </w:pPr>
             <w:r>
               <w:rPr>
                 <w:rFonts w:ascii="Courier New" w:hAnsi="Courier New" w:cs="Courier New"/>
                 <w:sz w:val="20"/>
                 <w:szCs w:val="20"/>
               </w:rPr>
-              <w:t xml:space="preserve"> </w:t>
-            </w:r>
-            <w:proofErr w:type="spellStart"/>
-            <w:r>
+              <w:t>1 0 X X 1 0 0 1</w:t>
+            </w:r>
+          </w:p>
+        </w:tc>
+      </w:tr>
+      <w:tr>
+        <w:tc>
+          <w:tcPr>
+            <w:tcW w:w="1476" w:type="dxa"/>
+          </w:tcPr>
+          <w:p>
+            <w:pPr>
+              <w:pStyle w:val="Body"/>
+              <w:keepNext/>
+            </w:pPr>
+            <w:r>
+              <w:t>20160420-1</w:t>
+            </w:r>
+          </w:p>
+        </w:tc>
+        <w:tc>
+          <w:tcPr>
+            <w:tcW w:w="1476" w:type="dxa"/>
+          </w:tcPr>
+          <w:p>
+            <w:pPr>
+              <w:pStyle w:val="Body"/>
+              <w:keepNext/>
+              <w:jc w:val="center"/>
+            </w:pPr>
+            <w:r>
+              <w:t>True</w:t>
+            </w:r>
+          </w:p>
+        </w:tc>
+        <w:tc>
+          <w:tcPr>
+            <w:tcW w:w="1116" w:type="dxa"/>
+          </w:tcPr>
+          <w:p>
+            <w:pPr>
+              <w:pStyle w:val="Body"/>
+              <w:keepNext/>
+              <w:jc w:val="center"/>
+            </w:pPr>
+            <w:r>
+              <w:t>False</w:t>
+            </w:r>
+          </w:p>
+        </w:tc>
+        <w:tc>
+          <w:tcPr>
+            <w:tcW w:w="900" w:type="dxa"/>
+          </w:tcPr>
+          <w:p>
+            <w:pPr>
+              <w:pStyle w:val="Body"/>
+              <w:keepNext/>
+              <w:jc w:val="center"/>
+            </w:pPr>
+            <w:r>
+              <w:t>True</w:t>
+            </w:r>
+          </w:p>
+        </w:tc>
+        <w:tc>
+          <w:tcPr>
+            <w:tcW w:w="1620" w:type="dxa"/>
+          </w:tcPr>
+          <w:p>
+            <w:pPr>
+              <w:pStyle w:val="Body"/>
+              <w:keepNext/>
+              <w:jc w:val="center"/>
+            </w:pPr>
+            <w:r>
+              <w:t>0%</w:t>
+            </w:r>
+          </w:p>
+        </w:tc>
+        <w:tc>
+          <w:tcPr>
+            <w:tcW w:w="2268" w:type="dxa"/>
+          </w:tcPr>
+          <w:p>
+            <w:pPr>
+              <w:pStyle w:val="Body"/>
+              <w:keepNext/>
+              <w:jc w:val="center"/>
               <w:rPr>
                 <w:rFonts w:ascii="Courier New" w:hAnsi="Courier New" w:cs="Courier New"/>
                 <w:sz w:val="20"/>
                 <w:szCs w:val="20"/>
               </w:rPr>
-              <w:t>X</w:t>
-            </w:r>
-            <w:proofErr w:type="spellEnd"/>
+            </w:pPr>
             <w:r>
               <w:rPr>
                 <w:rFonts w:ascii="Courier New" w:hAnsi="Courier New" w:cs="Courier New"/>
                 <w:sz w:val="20"/>
                 <w:szCs w:val="20"/>
               </w:rPr>
-              <w:t xml:space="preserve"> </w:t>
-            </w:r>
-            <w:proofErr w:type="spellStart"/>
-            <w:r>
+              <w:t>N/A</w:t>
+            </w:r>
+          </w:p>
+        </w:tc>
+      </w:tr>
+      <w:tr>
+        <w:tc>
+          <w:tcPr>
+            <w:tcW w:w="1476" w:type="dxa"/>
+          </w:tcPr>
+          <w:p>
+            <w:pPr>
+              <w:pStyle w:val="Body"/>
+              <w:keepNext/>
+            </w:pPr>
+            <w:r>
+              <w:t>20160413-3</w:t>
+            </w:r>
+          </w:p>
+        </w:tc>
+        <w:tc>
+          <w:tcPr>
+            <w:tcW w:w="1476" w:type="dxa"/>
+          </w:tcPr>
+          <w:p>
+            <w:pPr>
+              <w:pStyle w:val="Body"/>
+              <w:keepNext/>
+              <w:jc w:val="center"/>
+            </w:pPr>
+            <w:r>
+              <w:t>True</w:t>
+            </w:r>
+          </w:p>
+        </w:tc>
+        <w:tc>
+          <w:tcPr>
+            <w:tcW w:w="1116" w:type="dxa"/>
+          </w:tcPr>
+          <w:p>
+            <w:pPr>
+              <w:pStyle w:val="Body"/>
+              <w:keepNext/>
+              <w:jc w:val="center"/>
+            </w:pPr>
+            <w:r>
+              <w:t>False</w:t>
+            </w:r>
+          </w:p>
+        </w:tc>
+        <w:tc>
+          <w:tcPr>
+            <w:tcW w:w="900" w:type="dxa"/>
+          </w:tcPr>
+          <w:p>
+            <w:pPr>
+              <w:pStyle w:val="Body"/>
+              <w:keepNext/>
+              <w:jc w:val="center"/>
+            </w:pPr>
+            <w:r>
+              <w:t>False</w:t>
+            </w:r>
+          </w:p>
+        </w:tc>
+        <w:tc>
+          <w:tcPr>
+            <w:tcW w:w="1620" w:type="dxa"/>
+          </w:tcPr>
+          <w:p>
+            <w:pPr>
+              <w:pStyle w:val="Body"/>
+              <w:keepNext/>
+              <w:jc w:val="center"/>
+            </w:pPr>
+            <w:r>
+              <w:t>5.8%</w:t>
+            </w:r>
+          </w:p>
+        </w:tc>
+        <w:tc>
+          <w:tcPr>
+            <w:tcW w:w="2268" w:type="dxa"/>
+          </w:tcPr>
+          <w:p>
+            <w:pPr>
+              <w:pStyle w:val="Body"/>
+              <w:keepNext/>
+              <w:jc w:val="center"/>
               <w:rPr>
                 <w:rFonts w:ascii="Courier New" w:hAnsi="Courier New" w:cs="Courier New"/>
                 <w:sz w:val="20"/>
                 <w:szCs w:val="20"/>
               </w:rPr>
-              <w:t>X</w:t>
-            </w:r>
-            <w:proofErr w:type="spellEnd"/>
+            </w:pPr>
             <w:r>
               <w:rPr>
                 <w:rFonts w:ascii="Courier New" w:hAnsi="Courier New" w:cs="Courier New"/>
                 <w:sz w:val="20"/>
                 <w:szCs w:val="20"/>
               </w:rPr>
-              <w:t xml:space="preserve"> </w:t>
-            </w:r>
-            <w:proofErr w:type="spellStart"/>
-            <w:r>
+              <w:t>1 0 X 1 1 0 0 1</w:t>
+            </w:r>
+          </w:p>
+        </w:tc>
+      </w:tr>
+      <w:tr>
+        <w:tc>
+          <w:tcPr>
+            <w:tcW w:w="1476" w:type="dxa"/>
+          </w:tcPr>
+          <w:p>
+            <w:pPr>
+              <w:pStyle w:val="Body"/>
+              <w:keepNext/>
+            </w:pPr>
+            <w:r>
+              <w:t>20160415</w:t>
+            </w:r>
+          </w:p>
+        </w:tc>
+        <w:tc>
+          <w:tcPr>
+            <w:tcW w:w="1476" w:type="dxa"/>
+          </w:tcPr>
+          <w:p>
+            <w:pPr>
+              <w:pStyle w:val="Body"/>
+              <w:keepNext/>
+              <w:jc w:val="center"/>
+            </w:pPr>
+            <w:r>
+              <w:t>True</w:t>
+            </w:r>
+          </w:p>
+        </w:tc>
+        <w:tc>
+          <w:tcPr>
+            <w:tcW w:w="1116" w:type="dxa"/>
+          </w:tcPr>
+          <w:p>
+            <w:pPr>
+              <w:pStyle w:val="Body"/>
+              <w:keepNext/>
+              <w:jc w:val="center"/>
+            </w:pPr>
+            <w:r>
+              <w:t>False</w:t>
+            </w:r>
+          </w:p>
+        </w:tc>
+        <w:tc>
+          <w:tcPr>
+            <w:tcW w:w="900" w:type="dxa"/>
+          </w:tcPr>
+          <w:p>
+            <w:pPr>
+              <w:pStyle w:val="Body"/>
+              <w:keepNext/>
+              <w:jc w:val="center"/>
+            </w:pPr>
+            <w:r>
+              <w:t>False</w:t>
+            </w:r>
+          </w:p>
+        </w:tc>
+        <w:tc>
+          <w:tcPr>
+            <w:tcW w:w="1620" w:type="dxa"/>
+          </w:tcPr>
+          <w:p>
+            <w:pPr>
+              <w:pStyle w:val="Body"/>
+              <w:keepNext/>
+              <w:jc w:val="center"/>
+            </w:pPr>
+            <w:r>
+              <w:t>4%</w:t>
+            </w:r>
+          </w:p>
+        </w:tc>
+        <w:tc>
+          <w:tcPr>
+            <w:tcW w:w="2268" w:type="dxa"/>
+          </w:tcPr>
+          <w:p>
+            <w:pPr>
+              <w:pStyle w:val="Body"/>
+              <w:keepNext/>
+              <w:jc w:val="center"/>
               <w:rPr>
                 <w:rFonts w:ascii="Courier New" w:hAnsi="Courier New" w:cs="Courier New"/>
                 <w:sz w:val="20"/>
                 <w:szCs w:val="20"/>
               </w:rPr>
-              <w:t>X</w:t>
-            </w:r>
-            <w:proofErr w:type="spellEnd"/>
+            </w:pPr>
             <w:r>
               <w:rPr>
                 <w:rFonts w:ascii="Courier New" w:hAnsi="Courier New" w:cs="Courier New"/>
                 <w:sz w:val="20"/>
                 <w:szCs w:val="20"/>
               </w:rPr>
-              <w:t xml:space="preserve"> </w:t>
-            </w:r>
-            <w:proofErr w:type="spellStart"/>
-            <w:r>
-              <w:rPr>
-                <w:rFonts w:ascii="Courier New" w:hAnsi="Courier New" w:cs="Courier New"/>
-                <w:sz w:val="20"/>
-                <w:szCs w:val="20"/>
-              </w:rPr>
-              <w:t>X</w:t>
-            </w:r>
-            <w:proofErr w:type="spellEnd"/>
-            <w:r>
-              <w:rPr>
-                <w:rFonts w:ascii="Courier New" w:hAnsi="Courier New" w:cs="Courier New"/>
-                <w:sz w:val="20"/>
-                <w:szCs w:val="20"/>
-              </w:rPr>
-              <w:t xml:space="preserve"> </w:t>
-            </w:r>
-            <w:proofErr w:type="spellStart"/>
-            <w:r>
-              <w:rPr>
-                <w:rFonts w:ascii="Courier New" w:hAnsi="Courier New" w:cs="Courier New"/>
-                <w:sz w:val="20"/>
-                <w:szCs w:val="20"/>
-              </w:rPr>
-              <w:t>X</w:t>
-            </w:r>
-            <w:proofErr w:type="spellEnd"/>
-            <w:r>
-              <w:rPr>
-                <w:rFonts w:ascii="Courier New" w:hAnsi="Courier New" w:cs="Courier New"/>
-                <w:sz w:val="20"/>
-                <w:szCs w:val="20"/>
-              </w:rPr>
-              <w:t xml:space="preserve"> </w:t>
-            </w:r>
-            <w:proofErr w:type="spellStart"/>
-            <w:r>
-              <w:rPr>
-                <w:rFonts w:ascii="Courier New" w:hAnsi="Courier New" w:cs="Courier New"/>
-                <w:sz w:val="20"/>
-                <w:szCs w:val="20"/>
-              </w:rPr>
-              <w:t>X</w:t>
-            </w:r>
-            <w:proofErr w:type="spellEnd"/>
-          </w:p>
-        </w:tc>
-      </w:tr>
-      <w:tr>
-        <w:tc>
-          <w:tcPr>
-            <w:tcW w:w="1476" w:type="dxa"/>
-          </w:tcPr>
-          <w:p>
-            <w:pPr>
-              <w:pStyle w:val="Body"/>
-              <w:keepNext/>
-            </w:pPr>
-            <w:r>
-              <w:t>20160413-1</w:t>
-            </w:r>
-          </w:p>
-        </w:tc>
-        <w:tc>
-          <w:tcPr>
-            <w:tcW w:w="1476" w:type="dxa"/>
-          </w:tcPr>
-          <w:p>
-            <w:pPr>
-              <w:pStyle w:val="Body"/>
-              <w:keepNext/>
-              <w:jc w:val="center"/>
-            </w:pPr>
-            <w:r>
-              <w:t>True</w:t>
-            </w:r>
-          </w:p>
-        </w:tc>
-        <w:tc>
-          <w:tcPr>
-            <w:tcW w:w="1116" w:type="dxa"/>
-          </w:tcPr>
-          <w:p>
-            <w:pPr>
-              <w:pStyle w:val="Body"/>
-              <w:keepNext/>
-              <w:jc w:val="center"/>
-            </w:pPr>
-            <w:r>
-              <w:t>True</w:t>
-            </w:r>
-          </w:p>
-        </w:tc>
-        <w:tc>
-          <w:tcPr>
-            <w:tcW w:w="900" w:type="dxa"/>
-          </w:tcPr>
-          <w:p>
-            <w:pPr>
-              <w:pStyle w:val="Body"/>
-              <w:keepNext/>
-              <w:jc w:val="center"/>
-            </w:pPr>
-            <w:r>
-              <w:t>False</w:t>
-            </w:r>
-          </w:p>
-        </w:tc>
-        <w:tc>
-          <w:tcPr>
-            <w:tcW w:w="1620" w:type="dxa"/>
-          </w:tcPr>
-          <w:p>
-            <w:pPr>
-              <w:pStyle w:val="Body"/>
-              <w:keepNext/>
-              <w:jc w:val="center"/>
-            </w:pPr>
-            <w:r>
-              <w:t>3%</w:t>
-            </w:r>
-          </w:p>
-        </w:tc>
-        <w:tc>
-          <w:tcPr>
-            <w:tcW w:w="2268" w:type="dxa"/>
-          </w:tcPr>
-          <w:p>
-            <w:pPr>
-              <w:pStyle w:val="Body"/>
-              <w:keepNext/>
-              <w:jc w:val="center"/>
-              <w:rPr>
-                <w:rFonts w:ascii="Courier New" w:hAnsi="Courier New" w:cs="Courier New"/>
-                <w:sz w:val="20"/>
-                <w:szCs w:val="20"/>
-              </w:rPr>
-            </w:pPr>
-            <w:r>
-              <w:rPr>
-                <w:rFonts w:ascii="Courier New" w:hAnsi="Courier New" w:cs="Courier New"/>
-                <w:sz w:val="20"/>
-                <w:szCs w:val="20"/>
-              </w:rPr>
-              <w:t xml:space="preserve">1 0 X </w:t>
-            </w:r>
-            <w:proofErr w:type="spellStart"/>
-            <w:r>
-              <w:rPr>
-                <w:rFonts w:ascii="Courier New" w:hAnsi="Courier New" w:cs="Courier New"/>
-                <w:sz w:val="20"/>
-                <w:szCs w:val="20"/>
-              </w:rPr>
-              <w:t>X</w:t>
-            </w:r>
-            <w:proofErr w:type="spellEnd"/>
-            <w:r>
-              <w:rPr>
-                <w:rFonts w:ascii="Courier New" w:hAnsi="Courier New" w:cs="Courier New"/>
-                <w:sz w:val="20"/>
-                <w:szCs w:val="20"/>
-              </w:rPr>
-              <w:t xml:space="preserve"> 1 0 </w:t>
-            </w:r>
-            <w:proofErr w:type="spellStart"/>
-            <w:r>
-              <w:rPr>
-                <w:rFonts w:ascii="Courier New" w:hAnsi="Courier New" w:cs="Courier New"/>
-                <w:sz w:val="20"/>
-                <w:szCs w:val="20"/>
-              </w:rPr>
-              <w:t>0</w:t>
-            </w:r>
-            <w:proofErr w:type="spellEnd"/>
-            <w:r>
-              <w:rPr>
-                <w:rFonts w:ascii="Courier New" w:hAnsi="Courier New" w:cs="Courier New"/>
-                <w:sz w:val="20"/>
-                <w:szCs w:val="20"/>
-              </w:rPr>
-              <w:t xml:space="preserve"> 1</w:t>
-            </w:r>
-          </w:p>
-        </w:tc>
-      </w:tr>
-      <w:tr>
-        <w:tc>
-          <w:tcPr>
-            <w:tcW w:w="1476" w:type="dxa"/>
-          </w:tcPr>
-          <w:p>
-            <w:pPr>
-              <w:pStyle w:val="Body"/>
-              <w:keepNext/>
-            </w:pPr>
-            <w:r>
-              <w:t>20160420-1</w:t>
-            </w:r>
-          </w:p>
-        </w:tc>
-        <w:tc>
-          <w:tcPr>
-            <w:tcW w:w="1476" w:type="dxa"/>
-          </w:tcPr>
-          <w:p>
-            <w:pPr>
-              <w:pStyle w:val="Body"/>
-              <w:keepNext/>
-              <w:jc w:val="center"/>
-            </w:pPr>
-            <w:r>
-              <w:t>True</w:t>
-            </w:r>
-          </w:p>
-        </w:tc>
-        <w:tc>
-          <w:tcPr>
-            <w:tcW w:w="1116" w:type="dxa"/>
-          </w:tcPr>
-          <w:p>
-            <w:pPr>
-              <w:pStyle w:val="Body"/>
-              <w:keepNext/>
-              <w:jc w:val="center"/>
-            </w:pPr>
-            <w:r>
-              <w:t>False</w:t>
-            </w:r>
-          </w:p>
-        </w:tc>
-        <w:tc>
-          <w:tcPr>
-            <w:tcW w:w="900" w:type="dxa"/>
-          </w:tcPr>
-          <w:p>
-            <w:pPr>
-              <w:pStyle w:val="Body"/>
-              <w:keepNext/>
-              <w:jc w:val="center"/>
-            </w:pPr>
-            <w:r>
-              <w:t>True</w:t>
-            </w:r>
-          </w:p>
-        </w:tc>
-        <w:tc>
-          <w:tcPr>
-            <w:tcW w:w="1620" w:type="dxa"/>
-          </w:tcPr>
-          <w:p>
-            <w:pPr>
-              <w:pStyle w:val="Body"/>
-              <w:keepNext/>
-              <w:jc w:val="center"/>
-            </w:pPr>
-            <w:r>
-              <w:t>0%</w:t>
-            </w:r>
-          </w:p>
-        </w:tc>
-        <w:tc>
-          <w:tcPr>
-            <w:tcW w:w="2268" w:type="dxa"/>
-          </w:tcPr>
-          <w:p>
-            <w:pPr>
-              <w:pStyle w:val="Body"/>
-              <w:keepNext/>
-              <w:jc w:val="center"/>
-              <w:rPr>
-                <w:rFonts w:ascii="Courier New" w:hAnsi="Courier New" w:cs="Courier New"/>
-                <w:sz w:val="20"/>
-                <w:szCs w:val="20"/>
-              </w:rPr>
-            </w:pPr>
-            <w:r>
-              <w:rPr>
-                <w:rFonts w:ascii="Courier New" w:hAnsi="Courier New" w:cs="Courier New"/>
-                <w:sz w:val="20"/>
-                <w:szCs w:val="20"/>
-              </w:rPr>
-              <w:t>N/A</w:t>
-            </w:r>
-          </w:p>
-        </w:tc>
-      </w:tr>
-      <w:tr>
-        <w:tc>
-          <w:tcPr>
-            <w:tcW w:w="1476" w:type="dxa"/>
-          </w:tcPr>
-          <w:p>
-            <w:pPr>
-              <w:pStyle w:val="Body"/>
-              <w:keepNext/>
-            </w:pPr>
-            <w:r>
-              <w:t>20160413-3</w:t>
-            </w:r>
-          </w:p>
-        </w:tc>
-        <w:tc>
-          <w:tcPr>
-            <w:tcW w:w="1476" w:type="dxa"/>
-          </w:tcPr>
-          <w:p>
-            <w:pPr>
-              <w:pStyle w:val="Body"/>
-              <w:keepNext/>
-              <w:jc w:val="center"/>
-            </w:pPr>
-            <w:r>
-              <w:t>True</w:t>
-            </w:r>
-          </w:p>
-        </w:tc>
-        <w:tc>
-          <w:tcPr>
-            <w:tcW w:w="1116" w:type="dxa"/>
-          </w:tcPr>
-          <w:p>
-            <w:pPr>
-              <w:pStyle w:val="Body"/>
-              <w:keepNext/>
-              <w:jc w:val="center"/>
-            </w:pPr>
-            <w:r>
-              <w:t>False</w:t>
-            </w:r>
-          </w:p>
-        </w:tc>
-        <w:tc>
-          <w:tcPr>
-            <w:tcW w:w="900" w:type="dxa"/>
-          </w:tcPr>
-          <w:p>
-            <w:pPr>
-              <w:pStyle w:val="Body"/>
-              <w:keepNext/>
-              <w:jc w:val="center"/>
-            </w:pPr>
-            <w:r>
-              <w:t>False</w:t>
-            </w:r>
-          </w:p>
-        </w:tc>
-        <w:tc>
-          <w:tcPr>
-            <w:tcW w:w="1620" w:type="dxa"/>
-          </w:tcPr>
-          <w:p>
-            <w:pPr>
-              <w:pStyle w:val="Body"/>
-              <w:keepNext/>
-              <w:jc w:val="center"/>
-            </w:pPr>
-            <w:r>
-              <w:t>5.8%</w:t>
-            </w:r>
-          </w:p>
-        </w:tc>
-        <w:tc>
-          <w:tcPr>
-            <w:tcW w:w="2268" w:type="dxa"/>
-          </w:tcPr>
-          <w:p>
-            <w:pPr>
-              <w:pStyle w:val="Body"/>
-              <w:keepNext/>
-              <w:jc w:val="center"/>
-              <w:rPr>
-                <w:rFonts w:ascii="Courier New" w:hAnsi="Courier New" w:cs="Courier New"/>
-                <w:sz w:val="20"/>
-                <w:szCs w:val="20"/>
-              </w:rPr>
-            </w:pPr>
-            <w:r>
-              <w:rPr>
-                <w:rFonts w:ascii="Courier New" w:hAnsi="Courier New" w:cs="Courier New"/>
-                <w:sz w:val="20"/>
-                <w:szCs w:val="20"/>
-              </w:rPr>
-              <w:t xml:space="preserve">1 0 X 1 </w:t>
-            </w:r>
-            <w:proofErr w:type="spellStart"/>
-            <w:r>
-              <w:rPr>
-                <w:rFonts w:ascii="Courier New" w:hAnsi="Courier New" w:cs="Courier New"/>
-                <w:sz w:val="20"/>
-                <w:szCs w:val="20"/>
-              </w:rPr>
-              <w:t>1</w:t>
-            </w:r>
-            <w:proofErr w:type="spellEnd"/>
-            <w:r>
-              <w:rPr>
-                <w:rFonts w:ascii="Courier New" w:hAnsi="Courier New" w:cs="Courier New"/>
-                <w:sz w:val="20"/>
-                <w:szCs w:val="20"/>
-              </w:rPr>
-              <w:t xml:space="preserve"> 0 </w:t>
-            </w:r>
-            <w:proofErr w:type="spellStart"/>
-            <w:r>
-              <w:rPr>
-                <w:rFonts w:ascii="Courier New" w:hAnsi="Courier New" w:cs="Courier New"/>
-                <w:sz w:val="20"/>
-                <w:szCs w:val="20"/>
-              </w:rPr>
-              <w:t>0</w:t>
-            </w:r>
-            <w:proofErr w:type="spellEnd"/>
-            <w:r>
-              <w:rPr>
-                <w:rFonts w:ascii="Courier New" w:hAnsi="Courier New" w:cs="Courier New"/>
-                <w:sz w:val="20"/>
-                <w:szCs w:val="20"/>
-              </w:rPr>
-              <w:t xml:space="preserve"> 1</w:t>
-            </w:r>
-          </w:p>
-        </w:tc>
-      </w:tr>
-      <w:tr>
-        <w:tc>
-          <w:tcPr>
-            <w:tcW w:w="1476" w:type="dxa"/>
-          </w:tcPr>
-          <w:p>
-            <w:pPr>
-              <w:pStyle w:val="Body"/>
-              <w:keepNext/>
-            </w:pPr>
-            <w:r>
-              <w:t>20160415</w:t>
-            </w:r>
-          </w:p>
-        </w:tc>
-        <w:tc>
-          <w:tcPr>
-            <w:tcW w:w="1476" w:type="dxa"/>
-          </w:tcPr>
-          <w:p>
-            <w:pPr>
-              <w:pStyle w:val="Body"/>
-              <w:keepNext/>
-              <w:jc w:val="center"/>
-            </w:pPr>
-            <w:r>
-              <w:t>True</w:t>
-            </w:r>
-          </w:p>
-        </w:tc>
-        <w:tc>
-          <w:tcPr>
-            <w:tcW w:w="1116" w:type="dxa"/>
-          </w:tcPr>
-          <w:p>
-            <w:pPr>
-              <w:pStyle w:val="Body"/>
-              <w:keepNext/>
-              <w:jc w:val="center"/>
-            </w:pPr>
-            <w:r>
-              <w:t>False</w:t>
-            </w:r>
-          </w:p>
-        </w:tc>
-        <w:tc>
-          <w:tcPr>
-            <w:tcW w:w="900" w:type="dxa"/>
-          </w:tcPr>
-          <w:p>
-            <w:pPr>
-              <w:pStyle w:val="Body"/>
-              <w:keepNext/>
-              <w:jc w:val="center"/>
-            </w:pPr>
-            <w:r>
-              <w:t>False</w:t>
-            </w:r>
-          </w:p>
-        </w:tc>
-        <w:tc>
-          <w:tcPr>
-            <w:tcW w:w="1620" w:type="dxa"/>
-          </w:tcPr>
-          <w:p>
-            <w:pPr>
-              <w:pStyle w:val="Body"/>
-              <w:keepNext/>
-              <w:jc w:val="center"/>
-            </w:pPr>
-            <w:r>
-              <w:t>4%</w:t>
-            </w:r>
-          </w:p>
-        </w:tc>
-        <w:tc>
-          <w:tcPr>
-            <w:tcW w:w="2268" w:type="dxa"/>
-          </w:tcPr>
-          <w:p>
-            <w:pPr>
-              <w:pStyle w:val="Body"/>
-              <w:keepNext/>
-              <w:jc w:val="center"/>
-              <w:rPr>
-                <w:rFonts w:ascii="Courier New" w:hAnsi="Courier New" w:cs="Courier New"/>
-                <w:sz w:val="20"/>
-                <w:szCs w:val="20"/>
-              </w:rPr>
-            </w:pPr>
-            <w:r>
-              <w:rPr>
-                <w:rFonts w:ascii="Courier New" w:hAnsi="Courier New" w:cs="Courier New"/>
-                <w:sz w:val="20"/>
-                <w:szCs w:val="20"/>
-              </w:rPr>
-              <w:t xml:space="preserve">1 0 X </w:t>
-            </w:r>
-            <w:proofErr w:type="spellStart"/>
-            <w:r>
-              <w:rPr>
-                <w:rFonts w:ascii="Courier New" w:hAnsi="Courier New" w:cs="Courier New"/>
-                <w:sz w:val="20"/>
-                <w:szCs w:val="20"/>
-              </w:rPr>
-              <w:t>X</w:t>
-            </w:r>
-            <w:proofErr w:type="spellEnd"/>
-            <w:r>
-              <w:rPr>
-                <w:rFonts w:ascii="Courier New" w:hAnsi="Courier New" w:cs="Courier New"/>
-                <w:sz w:val="20"/>
-                <w:szCs w:val="20"/>
-              </w:rPr>
-              <w:t xml:space="preserve"> </w:t>
+              <w:t xml:space="preserve">1 0 X X </w:t>
             </w:r>
             <w:r>
               <w:rPr>
@@ -7026,43 +6741,203 @@
                 <w:sz w:val="20"/>
                 <w:szCs w:val="20"/>
               </w:rPr>
-              <w:t xml:space="preserve"> </w:t>
-            </w:r>
-            <w:proofErr w:type="spellStart"/>
-            <w:r>
+              <w:t xml:space="preserve"> 0 0 1</w:t>
+            </w:r>
+          </w:p>
+        </w:tc>
+      </w:tr>
+      <w:tr>
+        <w:tc>
+          <w:tcPr>
+            <w:tcW w:w="1476" w:type="dxa"/>
+          </w:tcPr>
+          <w:p>
+            <w:pPr>
+              <w:pStyle w:val="Body"/>
+              <w:keepNext/>
+            </w:pPr>
+            <w:r>
+              <w:t>20160420-2</w:t>
+            </w:r>
+          </w:p>
+        </w:tc>
+        <w:tc>
+          <w:tcPr>
+            <w:tcW w:w="1476" w:type="dxa"/>
+          </w:tcPr>
+          <w:p>
+            <w:pPr>
+              <w:pStyle w:val="Body"/>
+              <w:keepNext/>
+              <w:jc w:val="center"/>
+            </w:pPr>
+            <w:r>
+              <w:t>False</w:t>
+            </w:r>
+          </w:p>
+        </w:tc>
+        <w:tc>
+          <w:tcPr>
+            <w:tcW w:w="1116" w:type="dxa"/>
+          </w:tcPr>
+          <w:p>
+            <w:pPr>
+              <w:pStyle w:val="Body"/>
+              <w:keepNext/>
+              <w:jc w:val="center"/>
+            </w:pPr>
+            <w:r>
+              <w:t>True</w:t>
+            </w:r>
+          </w:p>
+        </w:tc>
+        <w:tc>
+          <w:tcPr>
+            <w:tcW w:w="900" w:type="dxa"/>
+          </w:tcPr>
+          <w:p>
+            <w:pPr>
+              <w:pStyle w:val="Body"/>
+              <w:keepNext/>
+              <w:jc w:val="center"/>
+            </w:pPr>
+            <w:r>
+              <w:t>True</w:t>
+            </w:r>
+          </w:p>
+        </w:tc>
+        <w:tc>
+          <w:tcPr>
+            <w:tcW w:w="1620" w:type="dxa"/>
+          </w:tcPr>
+          <w:p>
+            <w:pPr>
+              <w:pStyle w:val="Body"/>
+              <w:keepNext/>
+              <w:jc w:val="center"/>
+            </w:pPr>
+            <w:r>
+              <w:t>0%</w:t>
+            </w:r>
+          </w:p>
+        </w:tc>
+        <w:tc>
+          <w:tcPr>
+            <w:tcW w:w="2268" w:type="dxa"/>
+          </w:tcPr>
+          <w:p>
+            <w:pPr>
+              <w:pStyle w:val="Body"/>
+              <w:keepNext/>
+              <w:jc w:val="center"/>
               <w:rPr>
                 <w:rFonts w:ascii="Courier New" w:hAnsi="Courier New" w:cs="Courier New"/>
                 <w:sz w:val="20"/>
                 <w:szCs w:val="20"/>
               </w:rPr>
-              <w:t>0</w:t>
-            </w:r>
-            <w:proofErr w:type="spellEnd"/>
+            </w:pPr>
             <w:r>
               <w:rPr>
                 <w:rFonts w:ascii="Courier New" w:hAnsi="Courier New" w:cs="Courier New"/>
                 <w:sz w:val="20"/>
                 <w:szCs w:val="20"/>
               </w:rPr>
-              <w:t xml:space="preserve"> </w:t>
-            </w:r>
-            <w:proofErr w:type="spellStart"/>
-            <w:r>
+              <w:t>N/A</w:t>
+            </w:r>
+          </w:p>
+        </w:tc>
+      </w:tr>
+      <w:tr>
+        <w:tc>
+          <w:tcPr>
+            <w:tcW w:w="1476" w:type="dxa"/>
+          </w:tcPr>
+          <w:p>
+            <w:pPr>
+              <w:pStyle w:val="Body"/>
+            </w:pPr>
+            <w:r>
+              <w:t>20160413-2</w:t>
+            </w:r>
+          </w:p>
+        </w:tc>
+        <w:tc>
+          <w:tcPr>
+            <w:tcW w:w="1476" w:type="dxa"/>
+          </w:tcPr>
+          <w:p>
+            <w:pPr>
+              <w:pStyle w:val="Body"/>
+              <w:jc w:val="center"/>
+            </w:pPr>
+            <w:r>
+              <w:t>False</w:t>
+            </w:r>
+          </w:p>
+        </w:tc>
+        <w:tc>
+          <w:tcPr>
+            <w:tcW w:w="1116" w:type="dxa"/>
+          </w:tcPr>
+          <w:p>
+            <w:pPr>
+              <w:pStyle w:val="Body"/>
+              <w:jc w:val="center"/>
+            </w:pPr>
+            <w:r>
+              <w:t>True</w:t>
+            </w:r>
+          </w:p>
+        </w:tc>
+        <w:tc>
+          <w:tcPr>
+            <w:tcW w:w="900" w:type="dxa"/>
+          </w:tcPr>
+          <w:p>
+            <w:pPr>
+              <w:pStyle w:val="Body"/>
+              <w:jc w:val="center"/>
+            </w:pPr>
+            <w:r>
+              <w:t>False</w:t>
+            </w:r>
+          </w:p>
+        </w:tc>
+        <w:tc>
+          <w:tcPr>
+            <w:tcW w:w="1620" w:type="dxa"/>
+          </w:tcPr>
+          <w:p>
+            <w:pPr>
+              <w:pStyle w:val="Body"/>
+              <w:jc w:val="center"/>
+            </w:pPr>
+            <w:r>
+              <w:t>4%</w:t>
+            </w:r>
+          </w:p>
+        </w:tc>
+        <w:tc>
+          <w:tcPr>
+            <w:tcW w:w="2268" w:type="dxa"/>
+          </w:tcPr>
+          <w:p>
+            <w:pPr>
+              <w:pStyle w:val="Body"/>
+              <w:jc w:val="center"/>
               <w:rPr>
                 <w:rFonts w:ascii="Courier New" w:hAnsi="Courier New" w:cs="Courier New"/>
                 <w:sz w:val="20"/>
                 <w:szCs w:val="20"/>
               </w:rPr>
-              <w:t>0</w:t>
-            </w:r>
-            <w:proofErr w:type="spellEnd"/>
+            </w:pPr>
             <w:r>
               <w:rPr>
                 <w:rFonts w:ascii="Courier New" w:hAnsi="Courier New" w:cs="Courier New"/>
                 <w:sz w:val="20"/>
                 <w:szCs w:val="20"/>
               </w:rPr>
-              <w:t xml:space="preserve"> 1</w:t>
+              <w:t>1 0 X 1 1 0 0 1</w:t>
             </w:r>
           </w:p>
         </w:tc>
@@ -7075,10 +6950,9 @@
           <w:p>
             <w:pPr>
               <w:pStyle w:val="Body"/>
-              <w:keepNext/>
-            </w:pPr>
-            <w:r>
-              <w:t>20160420-2</w:t>
+            </w:pPr>
+            <w:r>
+              <w:t>20160420-3</w:t>
             </w:r>
           </w:p>
         </w:tc>
@@ -7089,7 +6963,6 @@
           <w:p>
             <w:pPr>
               <w:pStyle w:val="Body"/>
-              <w:keepNext/>
               <w:jc w:val="center"/>
             </w:pPr>
             <w:r>
@@ -7104,7 +6977,20 @@
           <w:p>
             <w:pPr>
               <w:pStyle w:val="Body"/>
-              <w:keepNext/>
+              <w:jc w:val="center"/>
+            </w:pPr>
+            <w:r>
+              <w:t>False</w:t>
+            </w:r>
+          </w:p>
+        </w:tc>
+        <w:tc>
+          <w:tcPr>
+            <w:tcW w:w="900" w:type="dxa"/>
+          </w:tcPr>
+          <w:p>
+            <w:pPr>
+              <w:pStyle w:val="Body"/>
               <w:jc w:val="center"/>
             </w:pPr>
             <w:r>
@@ -7114,27 +7000,11 @@
         </w:tc>
         <w:tc>
           <w:tcPr>
-            <w:tcW w:w="900" w:type="dxa"/>
-          </w:tcPr>
-          <w:p>
-            <w:pPr>
-              <w:pStyle w:val="Body"/>
-              <w:keepNext/>
-              <w:jc w:val="center"/>
-            </w:pPr>
-            <w:r>
-              <w:t>True</w:t>
-            </w:r>
-          </w:p>
-        </w:tc>
-        <w:tc>
-          <w:tcPr>
             <w:tcW w:w="1620" w:type="dxa"/>
           </w:tcPr>
           <w:p>
             <w:pPr>
               <w:pStyle w:val="Body"/>
-              <w:keepNext/>
               <w:jc w:val="center"/>
             </w:pPr>
             <w:r>
@@ -7149,7 +7019,6 @@
           <w:p>
             <w:pPr>
               <w:pStyle w:val="Body"/>
-              <w:keepNext/>
               <w:jc w:val="center"/>
               <w:rPr>
                 <w:rFonts w:ascii="Courier New" w:hAnsi="Courier New" w:cs="Courier New"/>
@@ -7178,7 +7047,7 @@
               <w:pStyle w:val="Body"/>
             </w:pPr>
             <w:r>
-              <w:t>20160413-2</w:t>
+              <w:t>20160419-1</w:t>
             </w:r>
           </w:p>
         </w:tc>
@@ -7206,7 +7075,7 @@
               <w:jc w:val="center"/>
             </w:pPr>
             <w:r>
-              <w:t>True</w:t>
+              <w:t>False</w:t>
             </w:r>
           </w:p>
         </w:tc>
@@ -7234,7 +7103,7 @@
               <w:jc w:val="center"/>
             </w:pPr>
             <w:r>
-              <w:t>4%</w:t>
+              <w:t>6.6%</w:t>
             </w:r>
           </w:p>
         </w:tc>
@@ -7258,269 +7127,7 @@
                 <w:sz w:val="20"/>
                 <w:szCs w:val="20"/>
               </w:rPr>
-              <w:t xml:space="preserve">1 0 X 1 </w:t>
-            </w:r>
-            <w:proofErr w:type="spellStart"/>
-            <w:r>
-              <w:rPr>
-                <w:rFonts w:ascii="Courier New" w:hAnsi="Courier New" w:cs="Courier New"/>
-                <w:sz w:val="20"/>
-                <w:szCs w:val="20"/>
-              </w:rPr>
-              <w:t>1</w:t>
-            </w:r>
-            <w:proofErr w:type="spellEnd"/>
-            <w:r>
-              <w:rPr>
-                <w:rFonts w:ascii="Courier New" w:hAnsi="Courier New" w:cs="Courier New"/>
-                <w:sz w:val="20"/>
-                <w:szCs w:val="20"/>
-              </w:rPr>
-              <w:t xml:space="preserve"> 0 </w:t>
-            </w:r>
-            <w:proofErr w:type="spellStart"/>
-            <w:r>
-              <w:rPr>
-                <w:rFonts w:ascii="Courier New" w:hAnsi="Courier New" w:cs="Courier New"/>
-                <w:sz w:val="20"/>
-                <w:szCs w:val="20"/>
-              </w:rPr>
-              <w:t>0</w:t>
-            </w:r>
-            <w:proofErr w:type="spellEnd"/>
-            <w:r>
-              <w:rPr>
-                <w:rFonts w:ascii="Courier New" w:hAnsi="Courier New" w:cs="Courier New"/>
-                <w:sz w:val="20"/>
-                <w:szCs w:val="20"/>
-              </w:rPr>
-              <w:t xml:space="preserve"> 1</w:t>
-            </w:r>
-          </w:p>
-        </w:tc>
-      </w:tr>
-      <w:tr>
-        <w:tc>
-          <w:tcPr>
-            <w:tcW w:w="1476" w:type="dxa"/>
-          </w:tcPr>
-          <w:p>
-            <w:pPr>
-              <w:pStyle w:val="Body"/>
-            </w:pPr>
-            <w:r>
-              <w:t>20160420-3</w:t>
-            </w:r>
-          </w:p>
-        </w:tc>
-        <w:tc>
-          <w:tcPr>
-            <w:tcW w:w="1476" w:type="dxa"/>
-          </w:tcPr>
-          <w:p>
-            <w:pPr>
-              <w:pStyle w:val="Body"/>
-              <w:jc w:val="center"/>
-            </w:pPr>
-            <w:r>
-              <w:t>False</w:t>
-            </w:r>
-          </w:p>
-        </w:tc>
-        <w:tc>
-          <w:tcPr>
-            <w:tcW w:w="1116" w:type="dxa"/>
-          </w:tcPr>
-          <w:p>
-            <w:pPr>
-              <w:pStyle w:val="Body"/>
-              <w:jc w:val="center"/>
-            </w:pPr>
-            <w:r>
-              <w:t>False</w:t>
-            </w:r>
-          </w:p>
-        </w:tc>
-        <w:tc>
-          <w:tcPr>
-            <w:tcW w:w="900" w:type="dxa"/>
-          </w:tcPr>
-          <w:p>
-            <w:pPr>
-              <w:pStyle w:val="Body"/>
-              <w:jc w:val="center"/>
-            </w:pPr>
-            <w:r>
-              <w:t>True</w:t>
-            </w:r>
-          </w:p>
-        </w:tc>
-        <w:tc>
-          <w:tcPr>
-            <w:tcW w:w="1620" w:type="dxa"/>
-          </w:tcPr>
-          <w:p>
-            <w:pPr>
-              <w:pStyle w:val="Body"/>
-              <w:jc w:val="center"/>
-            </w:pPr>
-            <w:r>
-              <w:t>0%</w:t>
-            </w:r>
-          </w:p>
-        </w:tc>
-        <w:tc>
-          <w:tcPr>
-            <w:tcW w:w="2268" w:type="dxa"/>
-          </w:tcPr>
-          <w:p>
-            <w:pPr>
-              <w:pStyle w:val="Body"/>
-              <w:jc w:val="center"/>
-              <w:rPr>
-                <w:rFonts w:ascii="Courier New" w:hAnsi="Courier New" w:cs="Courier New"/>
-                <w:sz w:val="20"/>
-                <w:szCs w:val="20"/>
-              </w:rPr>
-            </w:pPr>
-            <w:r>
-              <w:rPr>
-                <w:rFonts w:ascii="Courier New" w:hAnsi="Courier New" w:cs="Courier New"/>
-                <w:sz w:val="20"/>
-                <w:szCs w:val="20"/>
-              </w:rPr>
-              <w:t>N/A</w:t>
-            </w:r>
-          </w:p>
-        </w:tc>
-      </w:tr>
-      <w:tr>
-        <w:tc>
-          <w:tcPr>
-            <w:tcW w:w="1476" w:type="dxa"/>
-          </w:tcPr>
-          <w:p>
-            <w:pPr>
-              <w:pStyle w:val="Body"/>
-            </w:pPr>
-            <w:r>
-              <w:t>20160419-1</w:t>
-            </w:r>
-          </w:p>
-        </w:tc>
-        <w:tc>
-          <w:tcPr>
-            <w:tcW w:w="1476" w:type="dxa"/>
-          </w:tcPr>
-          <w:p>
-            <w:pPr>
-              <w:pStyle w:val="Body"/>
-              <w:jc w:val="center"/>
-            </w:pPr>
-            <w:r>
-              <w:t>False</w:t>
-            </w:r>
-          </w:p>
-        </w:tc>
-        <w:tc>
-          <w:tcPr>
-            <w:tcW w:w="1116" w:type="dxa"/>
-          </w:tcPr>
-          <w:p>
-            <w:pPr>
-              <w:pStyle w:val="Body"/>
-              <w:jc w:val="center"/>
-            </w:pPr>
-            <w:r>
-              <w:t>False</w:t>
-            </w:r>
-          </w:p>
-        </w:tc>
-        <w:tc>
-          <w:tcPr>
-            <w:tcW w:w="900" w:type="dxa"/>
-          </w:tcPr>
-          <w:p>
-            <w:pPr>
-              <w:pStyle w:val="Body"/>
-              <w:jc w:val="center"/>
-            </w:pPr>
-            <w:r>
-              <w:t>False</w:t>
-            </w:r>
-          </w:p>
-        </w:tc>
-        <w:tc>
-          <w:tcPr>
-            <w:tcW w:w="1620" w:type="dxa"/>
-          </w:tcPr>
-          <w:p>
-            <w:pPr>
-              <w:pStyle w:val="Body"/>
-              <w:jc w:val="center"/>
-            </w:pPr>
-            <w:r>
-              <w:t>6.6%</w:t>
-            </w:r>
-          </w:p>
-        </w:tc>
-        <w:tc>
-          <w:tcPr>
-            <w:tcW w:w="2268" w:type="dxa"/>
-          </w:tcPr>
-          <w:p>
-            <w:pPr>
-              <w:pStyle w:val="Body"/>
-              <w:jc w:val="center"/>
-              <w:rPr>
-                <w:rFonts w:ascii="Courier New" w:hAnsi="Courier New" w:cs="Courier New"/>
-                <w:sz w:val="20"/>
-                <w:szCs w:val="20"/>
-              </w:rPr>
-            </w:pPr>
-            <w:r>
-              <w:rPr>
-                <w:rFonts w:ascii="Courier New" w:hAnsi="Courier New" w:cs="Courier New"/>
-                <w:sz w:val="20"/>
-                <w:szCs w:val="20"/>
-              </w:rPr>
-              <w:t xml:space="preserve">1 0 X 1 </w:t>
-            </w:r>
-            <w:proofErr w:type="spellStart"/>
-            <w:r>
-              <w:rPr>
-                <w:rFonts w:ascii="Courier New" w:hAnsi="Courier New" w:cs="Courier New"/>
-                <w:sz w:val="20"/>
-                <w:szCs w:val="20"/>
-              </w:rPr>
-              <w:t>1</w:t>
-            </w:r>
-            <w:proofErr w:type="spellEnd"/>
-            <w:r>
-              <w:rPr>
-                <w:rFonts w:ascii="Courier New" w:hAnsi="Courier New" w:cs="Courier New"/>
-                <w:sz w:val="20"/>
-                <w:szCs w:val="20"/>
-              </w:rPr>
-              <w:t xml:space="preserve"> 0 </w:t>
-            </w:r>
-            <w:proofErr w:type="spellStart"/>
-            <w:r>
-              <w:rPr>
-                <w:rFonts w:ascii="Courier New" w:hAnsi="Courier New" w:cs="Courier New"/>
-                <w:sz w:val="20"/>
-                <w:szCs w:val="20"/>
-              </w:rPr>
-              <w:t>0</w:t>
-            </w:r>
-            <w:proofErr w:type="spellEnd"/>
-            <w:r>
-              <w:rPr>
-                <w:rFonts w:ascii="Courier New" w:hAnsi="Courier New" w:cs="Courier New"/>
-                <w:sz w:val="20"/>
-                <w:szCs w:val="20"/>
-              </w:rPr>
-              <w:t xml:space="preserve"> 1</w:t>
+              <w:t>1 0 X 1 1 0 0 1</w:t>
             </w:r>
           </w:p>
         </w:tc>
@@ -7632,14 +7239,12 @@
                 <w:b/>
               </w:rPr>
             </w:pPr>
-            <w:proofErr w:type="spellStart"/>
             <w:r>
               <w:rPr>
                 <w:b/>
               </w:rPr>
               <w:t>Passmutall</w:t>
             </w:r>
-            <w:proofErr w:type="spellEnd"/>
           </w:p>
         </w:tc>
         <w:tc>
@@ -7655,14 +7260,12 @@
                 <w:b/>
               </w:rPr>
             </w:pPr>
-            <w:proofErr w:type="spellStart"/>
             <w:r>
               <w:rPr>
                 <w:b/>
               </w:rPr>
               <w:t>Singledef</w:t>
             </w:r>
-            <w:proofErr w:type="spellEnd"/>
           </w:p>
         </w:tc>
         <w:tc>
@@ -7738,7 +7341,7 @@
               <w:pStyle w:val="Body"/>
             </w:pPr>
             <w:r>
-              <w:t>20160420-4</w:t>
+              <w:t>20160422-2</w:t>
             </w:r>
           </w:p>
         </w:tc>
@@ -7766,7 +7369,7 @@
               <w:jc w:val="center"/>
             </w:pPr>
             <w:r>
-              <w:t>10</w:t>
+              <w:t>1</w:t>
             </w:r>
           </w:p>
         </w:tc>
@@ -7846,43 +7449,259 @@
                 <w:sz w:val="20"/>
                 <w:szCs w:val="20"/>
               </w:rPr>
-              <w:t xml:space="preserve">1 0 X 1 </w:t>
-            </w:r>
-            <w:proofErr w:type="spellStart"/>
-            <w:r>
+              <w:t>1 0 1 X X 0 0 1</w:t>
+            </w:r>
+          </w:p>
+        </w:tc>
+      </w:tr>
+      <w:tr>
+        <w:tc>
+          <w:tcPr>
+            <w:tcW w:w="1458" w:type="dxa"/>
+          </w:tcPr>
+          <w:p>
+            <w:pPr>
+              <w:pStyle w:val="Body"/>
+            </w:pPr>
+            <w:r>
+              <w:t>20160420-4</w:t>
+            </w:r>
+          </w:p>
+        </w:tc>
+        <w:tc>
+          <w:tcPr>
+            <w:tcW w:w="990" w:type="dxa"/>
+          </w:tcPr>
+          <w:p>
+            <w:pPr>
+              <w:pStyle w:val="Body"/>
+              <w:jc w:val="center"/>
+            </w:pPr>
+            <w:r>
+              <w:t>5</w:t>
+            </w:r>
+          </w:p>
+        </w:tc>
+        <w:tc>
+          <w:tcPr>
+            <w:tcW w:w="720" w:type="dxa"/>
+          </w:tcPr>
+          <w:p>
+            <w:pPr>
+              <w:pStyle w:val="Body"/>
+              <w:jc w:val="center"/>
+            </w:pPr>
+            <w:r>
+              <w:t>10</w:t>
+            </w:r>
+          </w:p>
+        </w:tc>
+        <w:tc>
+          <w:tcPr>
+            <w:tcW w:w="1080" w:type="dxa"/>
+          </w:tcPr>
+          <w:p>
+            <w:pPr>
+              <w:pStyle w:val="Body"/>
+              <w:jc w:val="center"/>
+            </w:pPr>
+            <w:r>
+              <w:t>False</w:t>
+            </w:r>
+          </w:p>
+        </w:tc>
+        <w:tc>
+          <w:tcPr>
+            <w:tcW w:w="900" w:type="dxa"/>
+          </w:tcPr>
+          <w:p>
+            <w:pPr>
+              <w:pStyle w:val="Body"/>
+              <w:jc w:val="center"/>
+            </w:pPr>
+            <w:r>
+              <w:t>False</w:t>
+            </w:r>
+          </w:p>
+        </w:tc>
+        <w:tc>
+          <w:tcPr>
+            <w:tcW w:w="720" w:type="dxa"/>
+          </w:tcPr>
+          <w:p>
+            <w:pPr>
+              <w:pStyle w:val="Body"/>
+              <w:jc w:val="center"/>
+            </w:pPr>
+            <w:r>
+              <w:t>False</w:t>
+            </w:r>
+          </w:p>
+        </w:tc>
+        <w:tc>
+          <w:tcPr>
+            <w:tcW w:w="810" w:type="dxa"/>
+          </w:tcPr>
+          <w:p>
+            <w:pPr>
+              <w:pStyle w:val="Body"/>
+              <w:jc w:val="center"/>
+            </w:pPr>
+            <w:r>
+              <w:t>4%</w:t>
+            </w:r>
+          </w:p>
+        </w:tc>
+        <w:tc>
+          <w:tcPr>
+            <w:tcW w:w="2178" w:type="dxa"/>
+          </w:tcPr>
+          <w:p>
+            <w:pPr>
+              <w:pStyle w:val="Body"/>
+              <w:jc w:val="center"/>
               <w:rPr>
                 <w:rFonts w:ascii="Courier New" w:hAnsi="Courier New" w:cs="Courier New"/>
                 <w:sz w:val="20"/>
                 <w:szCs w:val="20"/>
               </w:rPr>
-              <w:t>1</w:t>
-            </w:r>
-            <w:proofErr w:type="spellEnd"/>
+            </w:pPr>
             <w:r>
               <w:rPr>
                 <w:rFonts w:ascii="Courier New" w:hAnsi="Courier New" w:cs="Courier New"/>
                 <w:sz w:val="20"/>
                 <w:szCs w:val="20"/>
               </w:rPr>
-              <w:t xml:space="preserve"> 0 </w:t>
-            </w:r>
-            <w:proofErr w:type="spellStart"/>
-            <w:r>
+              <w:t>1 0 X 1 1 0 0 1</w:t>
+            </w:r>
+          </w:p>
+        </w:tc>
+      </w:tr>
+      <w:tr>
+        <w:tc>
+          <w:tcPr>
+            <w:tcW w:w="1458" w:type="dxa"/>
+          </w:tcPr>
+          <w:p>
+            <w:pPr>
+              <w:pStyle w:val="Body"/>
+            </w:pPr>
+            <w:r>
+              <w:t>20160421-1</w:t>
+            </w:r>
+          </w:p>
+        </w:tc>
+        <w:tc>
+          <w:tcPr>
+            <w:tcW w:w="990" w:type="dxa"/>
+          </w:tcPr>
+          <w:p>
+            <w:pPr>
+              <w:pStyle w:val="Body"/>
+              <w:jc w:val="center"/>
+            </w:pPr>
+            <w:r>
+              <w:t>5</w:t>
+            </w:r>
+          </w:p>
+        </w:tc>
+        <w:tc>
+          <w:tcPr>
+            <w:tcW w:w="720" w:type="dxa"/>
+          </w:tcPr>
+          <w:p>
+            <w:pPr>
+              <w:pStyle w:val="Body"/>
+              <w:jc w:val="center"/>
+            </w:pPr>
+            <w:r>
+              <w:t>10</w:t>
+            </w:r>
+            <w:r>
+              <w:rPr>
+                <w:vertAlign w:val="superscript"/>
+              </w:rPr>
+              <w:t>2</w:t>
+            </w:r>
+          </w:p>
+        </w:tc>
+        <w:tc>
+          <w:tcPr>
+            <w:tcW w:w="1080" w:type="dxa"/>
+          </w:tcPr>
+          <w:p>
+            <w:pPr>
+              <w:pStyle w:val="Body"/>
+              <w:jc w:val="center"/>
+            </w:pPr>
+            <w:r>
+              <w:t>False</w:t>
+            </w:r>
+          </w:p>
+        </w:tc>
+        <w:tc>
+          <w:tcPr>
+            <w:tcW w:w="900" w:type="dxa"/>
+          </w:tcPr>
+          <w:p>
+            <w:pPr>
+              <w:pStyle w:val="Body"/>
+              <w:jc w:val="center"/>
+            </w:pPr>
+            <w:r>
+              <w:t>False</w:t>
+            </w:r>
+          </w:p>
+        </w:tc>
+        <w:tc>
+          <w:tcPr>
+            <w:tcW w:w="720" w:type="dxa"/>
+          </w:tcPr>
+          <w:p>
+            <w:pPr>
+              <w:pStyle w:val="Body"/>
+              <w:jc w:val="center"/>
+            </w:pPr>
+            <w:r>
+              <w:t>False</w:t>
+            </w:r>
+          </w:p>
+        </w:tc>
+        <w:tc>
+          <w:tcPr>
+            <w:tcW w:w="810" w:type="dxa"/>
+          </w:tcPr>
+          <w:p>
+            <w:pPr>
+              <w:pStyle w:val="Body"/>
+              <w:jc w:val="center"/>
+            </w:pPr>
+            <w:r>
+              <w:t>3.6%</w:t>
+            </w:r>
+          </w:p>
+        </w:tc>
+        <w:tc>
+          <w:tcPr>
+            <w:tcW w:w="2178" w:type="dxa"/>
+          </w:tcPr>
+          <w:p>
+            <w:pPr>
+              <w:pStyle w:val="Body"/>
+              <w:jc w:val="center"/>
               <w:rPr>
                 <w:rFonts w:ascii="Courier New" w:hAnsi="Courier New" w:cs="Courier New"/>
                 <w:sz w:val="20"/>
                 <w:szCs w:val="20"/>
               </w:rPr>
-              <w:t>0</w:t>
-            </w:r>
-            <w:proofErr w:type="spellEnd"/>
+            </w:pPr>
             <w:r>
               <w:rPr>
                 <w:rFonts w:ascii="Courier New" w:hAnsi="Courier New" w:cs="Courier New"/>
                 <w:sz w:val="20"/>
                 <w:szCs w:val="20"/>
               </w:rPr>
-              <w:t xml:space="preserve"> 1</w:t>
+              <w:t>1 0 X 1 X 0 0 1</w:t>
             </w:r>
           </w:p>
         </w:tc>
@@ -7897,7 +7716,7 @@
               <w:pStyle w:val="Body"/>
             </w:pPr>
             <w:r>
-              <w:t>20160421-1</w:t>
+              <w:t>20160421-2</w:t>
             </w:r>
           </w:p>
         </w:tc>
@@ -7931,7 +7750,7 @@
               <w:rPr>
                 <w:vertAlign w:val="superscript"/>
               </w:rPr>
-              <w:t>2</w:t>
+              <w:t>3</w:t>
             </w:r>
           </w:p>
         </w:tc>
@@ -7987,7 +7806,7 @@
               <w:jc w:val="center"/>
             </w:pPr>
             <w:r>
-              <w:t>3.6%</w:t>
+              <w:t>5%</w:t>
             </w:r>
           </w:p>
         </w:tc>
@@ -8011,25 +7830,136 @@
                 <w:sz w:val="20"/>
                 <w:szCs w:val="20"/>
               </w:rPr>
-              <w:t xml:space="preserve">1 0 X 1 X 0 </w:t>
-            </w:r>
-            <w:proofErr w:type="spellStart"/>
-            <w:r>
+              <w:t>1 0 X X 1 0 0 1</w:t>
+            </w:r>
+          </w:p>
+        </w:tc>
+      </w:tr>
+      <w:tr>
+        <w:tc>
+          <w:tcPr>
+            <w:tcW w:w="1458" w:type="dxa"/>
+          </w:tcPr>
+          <w:p>
+            <w:pPr>
+              <w:pStyle w:val="Body"/>
+            </w:pPr>
+            <w:r>
+              <w:t>20160421-3</w:t>
+            </w:r>
+          </w:p>
+        </w:tc>
+        <w:tc>
+          <w:tcPr>
+            <w:tcW w:w="990" w:type="dxa"/>
+          </w:tcPr>
+          <w:p>
+            <w:pPr>
+              <w:pStyle w:val="Body"/>
+              <w:jc w:val="center"/>
+            </w:pPr>
+            <w:r>
+              <w:t>5</w:t>
+            </w:r>
+          </w:p>
+        </w:tc>
+        <w:tc>
+          <w:tcPr>
+            <w:tcW w:w="720" w:type="dxa"/>
+          </w:tcPr>
+          <w:p>
+            <w:pPr>
+              <w:pStyle w:val="Body"/>
+              <w:jc w:val="center"/>
+            </w:pPr>
+            <w:r>
+              <w:t>10</w:t>
+            </w:r>
+            <w:r>
+              <w:rPr>
+                <w:vertAlign w:val="superscript"/>
+              </w:rPr>
+              <w:t>4</w:t>
+            </w:r>
+          </w:p>
+        </w:tc>
+        <w:tc>
+          <w:tcPr>
+            <w:tcW w:w="1080" w:type="dxa"/>
+          </w:tcPr>
+          <w:p>
+            <w:pPr>
+              <w:pStyle w:val="Body"/>
+              <w:jc w:val="center"/>
+            </w:pPr>
+            <w:r>
+              <w:t>False</w:t>
+            </w:r>
+          </w:p>
+        </w:tc>
+        <w:tc>
+          <w:tcPr>
+            <w:tcW w:w="900" w:type="dxa"/>
+          </w:tcPr>
+          <w:p>
+            <w:pPr>
+              <w:pStyle w:val="Body"/>
+              <w:jc w:val="center"/>
+            </w:pPr>
+            <w:r>
+              <w:t>False</w:t>
+            </w:r>
+          </w:p>
+        </w:tc>
+        <w:tc>
+          <w:tcPr>
+            <w:tcW w:w="720" w:type="dxa"/>
+          </w:tcPr>
+          <w:p>
+            <w:pPr>
+              <w:pStyle w:val="Body"/>
+              <w:jc w:val="center"/>
+            </w:pPr>
+            <w:r>
+              <w:t>False</w:t>
+            </w:r>
+          </w:p>
+        </w:tc>
+        <w:tc>
+          <w:tcPr>
+            <w:tcW w:w="810" w:type="dxa"/>
+          </w:tcPr>
+          <w:p>
+            <w:pPr>
+              <w:pStyle w:val="Body"/>
+              <w:jc w:val="center"/>
+            </w:pPr>
+            <w:r>
+              <w:t>5.4%</w:t>
+            </w:r>
+          </w:p>
+        </w:tc>
+        <w:tc>
+          <w:tcPr>
+            <w:tcW w:w="2178" w:type="dxa"/>
+          </w:tcPr>
+          <w:p>
+            <w:pPr>
+              <w:pStyle w:val="Body"/>
+              <w:jc w:val="center"/>
               <w:rPr>
                 <w:rFonts w:ascii="Courier New" w:hAnsi="Courier New" w:cs="Courier New"/>
                 <w:sz w:val="20"/>
                 <w:szCs w:val="20"/>
               </w:rPr>
-              <w:t>0</w:t>
-            </w:r>
-            <w:proofErr w:type="spellEnd"/>
+            </w:pPr>
             <w:r>
               <w:rPr>
                 <w:rFonts w:ascii="Courier New" w:hAnsi="Courier New" w:cs="Courier New"/>
                 <w:sz w:val="20"/>
                 <w:szCs w:val="20"/>
               </w:rPr>
-              <w:t xml:space="preserve"> 1</w:t>
+              <w:t>1 0 X 1 1 0 0 1</w:t>
             </w:r>
           </w:p>
         </w:tc>
@@ -8044,7 +7974,7 @@
               <w:pStyle w:val="Body"/>
             </w:pPr>
             <w:r>
-              <w:t>20160421-2</w:t>
+              <w:t>20160422-1</w:t>
             </w:r>
           </w:p>
         </w:tc>
@@ -8078,7 +8008,7 @@
               <w:rPr>
                 <w:vertAlign w:val="superscript"/>
               </w:rPr>
-              <w:t>3</w:t>
+              <w:t>5</w:t>
             </w:r>
           </w:p>
         </w:tc>
@@ -8134,7 +8064,7 @@
               <w:jc w:val="center"/>
             </w:pPr>
             <w:r>
-              <w:t>5%</w:t>
+              <w:t>3.8%</w:t>
             </w:r>
           </w:p>
         </w:tc>
@@ -8158,309 +8088,142 @@
                 <w:sz w:val="20"/>
                 <w:szCs w:val="20"/>
               </w:rPr>
-              <w:t xml:space="preserve">1 0 X </w:t>
-            </w:r>
-            <w:proofErr w:type="spellStart"/>
-            <w:r>
+              <w:t>1 0 X 1 X 0 0 1</w:t>
+            </w:r>
+          </w:p>
+        </w:tc>
+      </w:tr>
+      <w:tr>
+        <w:tc>
+          <w:tcPr>
+            <w:tcW w:w="1458" w:type="dxa"/>
+          </w:tcPr>
+          <w:p>
+            <w:pPr>
+              <w:pStyle w:val="Body"/>
+            </w:pPr>
+            <w:r>
+              <w:t>20160422-3</w:t>
+            </w:r>
+          </w:p>
+        </w:tc>
+        <w:tc>
+          <w:tcPr>
+            <w:tcW w:w="990" w:type="dxa"/>
+          </w:tcPr>
+          <w:p>
+            <w:pPr>
+              <w:pStyle w:val="Body"/>
+              <w:jc w:val="center"/>
+            </w:pPr>
+            <w:r>
+              <w:t>5</w:t>
+            </w:r>
+          </w:p>
+        </w:tc>
+        <w:tc>
+          <w:tcPr>
+            <w:tcW w:w="720" w:type="dxa"/>
+          </w:tcPr>
+          <w:p>
+            <w:pPr>
+              <w:pStyle w:val="Body"/>
+              <w:jc w:val="center"/>
+            </w:pPr>
+            <w:r>
+              <w:t>1</w:t>
+            </w:r>
+          </w:p>
+        </w:tc>
+        <w:tc>
+          <w:tcPr>
+            <w:tcW w:w="1080" w:type="dxa"/>
+          </w:tcPr>
+          <w:p>
+            <w:pPr>
+              <w:pStyle w:val="Body"/>
+              <w:jc w:val="center"/>
+            </w:pPr>
+            <w:r>
+              <w:t>True</w:t>
+            </w:r>
+          </w:p>
+        </w:tc>
+        <w:tc>
+          <w:tcPr>
+            <w:tcW w:w="900" w:type="dxa"/>
+          </w:tcPr>
+          <w:p>
+            <w:pPr>
+              <w:pStyle w:val="Body"/>
+              <w:jc w:val="center"/>
+            </w:pPr>
+            <w:r>
+              <w:t>False</w:t>
+            </w:r>
+          </w:p>
+        </w:tc>
+        <w:tc>
+          <w:tcPr>
+            <w:tcW w:w="720" w:type="dxa"/>
+          </w:tcPr>
+          <w:p>
+            <w:pPr>
+              <w:pStyle w:val="Body"/>
+              <w:jc w:val="center"/>
+            </w:pPr>
+            <w:r>
+              <w:t>False</w:t>
+            </w:r>
+          </w:p>
+        </w:tc>
+        <w:tc>
+          <w:tcPr>
+            <w:tcW w:w="810" w:type="dxa"/>
+          </w:tcPr>
+          <w:p>
+            <w:pPr>
+              <w:pStyle w:val="Body"/>
+              <w:jc w:val="center"/>
+            </w:pPr>
+            <w:r>
+              <w:t>4%</w:t>
+            </w:r>
+          </w:p>
+        </w:tc>
+        <w:tc>
+          <w:tcPr>
+            <w:tcW w:w="2178" w:type="dxa"/>
+          </w:tcPr>
+          <w:p>
+            <w:pPr>
+              <w:pStyle w:val="Body"/>
+              <w:jc w:val="center"/>
               <w:rPr>
                 <w:rFonts w:ascii="Courier New" w:hAnsi="Courier New" w:cs="Courier New"/>
                 <w:sz w:val="20"/>
                 <w:szCs w:val="20"/>
               </w:rPr>
-              <w:t>X</w:t>
-            </w:r>
-            <w:proofErr w:type="spellEnd"/>
+            </w:pPr>
             <w:r>
               <w:rPr>
                 <w:rFonts w:ascii="Courier New" w:hAnsi="Courier New" w:cs="Courier New"/>
                 <w:sz w:val="20"/>
                 <w:szCs w:val="20"/>
               </w:rPr>
-              <w:t xml:space="preserve"> 1 0 </w:t>
-            </w:r>
-            <w:proofErr w:type="spellStart"/>
-            <w:r>
-              <w:rPr>
-                <w:rFonts w:ascii="Courier New" w:hAnsi="Courier New" w:cs="Courier New"/>
-                <w:sz w:val="20"/>
-                <w:szCs w:val="20"/>
-              </w:rPr>
-              <w:t>0</w:t>
-            </w:r>
-            <w:proofErr w:type="spellEnd"/>
-            <w:r>
-              <w:rPr>
-                <w:rFonts w:ascii="Courier New" w:hAnsi="Courier New" w:cs="Courier New"/>
-                <w:sz w:val="20"/>
-                <w:szCs w:val="20"/>
-              </w:rPr>
-              <w:t xml:space="preserve"> 1</w:t>
-            </w:r>
-          </w:p>
-        </w:tc>
-      </w:tr>
-      <w:tr>
-        <w:tc>
-          <w:tcPr>
-            <w:tcW w:w="1458" w:type="dxa"/>
-          </w:tcPr>
-          <w:p>
-            <w:pPr>
-              <w:pStyle w:val="Body"/>
-            </w:pPr>
-            <w:r>
-              <w:t>20160421-3</w:t>
-            </w:r>
-          </w:p>
-        </w:tc>
-        <w:tc>
-          <w:tcPr>
-            <w:tcW w:w="990" w:type="dxa"/>
-          </w:tcPr>
-          <w:p>
-            <w:pPr>
-              <w:pStyle w:val="Body"/>
-              <w:jc w:val="center"/>
-            </w:pPr>
-            <w:r>
-              <w:t>5</w:t>
-            </w:r>
-          </w:p>
-        </w:tc>
-        <w:tc>
-          <w:tcPr>
-            <w:tcW w:w="720" w:type="dxa"/>
-          </w:tcPr>
-          <w:p>
-            <w:pPr>
-              <w:pStyle w:val="Body"/>
-              <w:jc w:val="center"/>
-            </w:pPr>
-            <w:r>
-              <w:t>10</w:t>
-            </w:r>
-            <w:r>
-              <w:rPr>
-                <w:vertAlign w:val="superscript"/>
-              </w:rPr>
-              <w:t>4</w:t>
-            </w:r>
-          </w:p>
-        </w:tc>
-        <w:tc>
-          <w:tcPr>
-            <w:tcW w:w="1080" w:type="dxa"/>
-          </w:tcPr>
-          <w:p>
-            <w:pPr>
-              <w:pStyle w:val="Body"/>
-              <w:jc w:val="center"/>
-            </w:pPr>
-            <w:r>
-              <w:t>False</w:t>
-            </w:r>
-          </w:p>
-        </w:tc>
-        <w:tc>
-          <w:tcPr>
-            <w:tcW w:w="900" w:type="dxa"/>
-          </w:tcPr>
-          <w:p>
-            <w:pPr>
-              <w:pStyle w:val="Body"/>
-              <w:jc w:val="center"/>
-            </w:pPr>
-            <w:r>
-              <w:t>False</w:t>
-            </w:r>
-          </w:p>
-        </w:tc>
-        <w:tc>
-          <w:tcPr>
-            <w:tcW w:w="720" w:type="dxa"/>
-          </w:tcPr>
-          <w:p>
-            <w:pPr>
-              <w:pStyle w:val="Body"/>
-              <w:jc w:val="center"/>
-            </w:pPr>
-            <w:r>
-              <w:t>False</w:t>
-            </w:r>
-          </w:p>
-        </w:tc>
-        <w:tc>
-          <w:tcPr>
-            <w:tcW w:w="810" w:type="dxa"/>
-          </w:tcPr>
-          <w:p>
-            <w:pPr>
-              <w:pStyle w:val="Body"/>
-              <w:jc w:val="center"/>
-            </w:pPr>
-            <w:r>
-              <w:t>5.4%</w:t>
-            </w:r>
-          </w:p>
-        </w:tc>
-        <w:tc>
-          <w:tcPr>
-            <w:tcW w:w="2178" w:type="dxa"/>
-          </w:tcPr>
-          <w:p>
-            <w:pPr>
-              <w:pStyle w:val="Body"/>
-              <w:jc w:val="center"/>
-              <w:rPr>
-                <w:rFonts w:ascii="Courier New" w:hAnsi="Courier New" w:cs="Courier New"/>
-                <w:sz w:val="20"/>
-                <w:szCs w:val="20"/>
-              </w:rPr>
-            </w:pPr>
-            <w:r>
-              <w:rPr>
-                <w:rFonts w:ascii="Courier New" w:hAnsi="Courier New" w:cs="Courier New"/>
-                <w:sz w:val="20"/>
-                <w:szCs w:val="20"/>
-              </w:rPr>
-              <w:t xml:space="preserve">1 0 X 1 </w:t>
-            </w:r>
-            <w:proofErr w:type="spellStart"/>
-            <w:r>
-              <w:rPr>
-                <w:rFonts w:ascii="Courier New" w:hAnsi="Courier New" w:cs="Courier New"/>
-                <w:sz w:val="20"/>
-                <w:szCs w:val="20"/>
-              </w:rPr>
-              <w:t>1</w:t>
-            </w:r>
-            <w:proofErr w:type="spellEnd"/>
-            <w:r>
-              <w:rPr>
-                <w:rFonts w:ascii="Courier New" w:hAnsi="Courier New" w:cs="Courier New"/>
-                <w:sz w:val="20"/>
-                <w:szCs w:val="20"/>
-              </w:rPr>
-              <w:t xml:space="preserve"> 0 </w:t>
-            </w:r>
-            <w:proofErr w:type="spellStart"/>
-            <w:r>
-              <w:rPr>
-                <w:rFonts w:ascii="Courier New" w:hAnsi="Courier New" w:cs="Courier New"/>
-                <w:sz w:val="20"/>
-                <w:szCs w:val="20"/>
-              </w:rPr>
-              <w:t>0</w:t>
-            </w:r>
-            <w:proofErr w:type="spellEnd"/>
-            <w:r>
-              <w:rPr>
-                <w:rFonts w:ascii="Courier New" w:hAnsi="Courier New" w:cs="Courier New"/>
-                <w:sz w:val="20"/>
-                <w:szCs w:val="20"/>
-              </w:rPr>
-              <w:t xml:space="preserve"> 1</w:t>
-            </w:r>
-          </w:p>
-        </w:tc>
-      </w:tr>
-      <w:tr>
-        <w:tc>
-          <w:tcPr>
-            <w:tcW w:w="1458" w:type="dxa"/>
-          </w:tcPr>
-          <w:p>
-            <w:pPr>
-              <w:pStyle w:val="Body"/>
-            </w:pPr>
+              <w:t>1 0 X 1 1 0 0 1</w:t>
+            </w:r>
             <w:bookmarkStart w:id="3" w:name="_GoBack"/>
             <w:bookmarkEnd w:id="3"/>
           </w:p>
         </w:tc>
-        <w:tc>
-          <w:tcPr>
-            <w:tcW w:w="990" w:type="dxa"/>
-          </w:tcPr>
-          <w:p>
-            <w:pPr>
-              <w:pStyle w:val="Body"/>
-              <w:jc w:val="center"/>
-            </w:pPr>
-          </w:p>
-        </w:tc>
-        <w:tc>
-          <w:tcPr>
-            <w:tcW w:w="720" w:type="dxa"/>
-          </w:tcPr>
-          <w:p>
-            <w:pPr>
-              <w:pStyle w:val="Body"/>
-              <w:jc w:val="center"/>
-            </w:pPr>
-          </w:p>
-        </w:tc>
-        <w:tc>
-          <w:tcPr>
-            <w:tcW w:w="1080" w:type="dxa"/>
-          </w:tcPr>
-          <w:p>
-            <w:pPr>
-              <w:pStyle w:val="Body"/>
-              <w:jc w:val="center"/>
-            </w:pPr>
-          </w:p>
-        </w:tc>
-        <w:tc>
-          <w:tcPr>
-            <w:tcW w:w="900" w:type="dxa"/>
-          </w:tcPr>
-          <w:p>
-            <w:pPr>
-              <w:pStyle w:val="Body"/>
-              <w:jc w:val="center"/>
-            </w:pPr>
-          </w:p>
-        </w:tc>
-        <w:tc>
-          <w:tcPr>
-            <w:tcW w:w="720" w:type="dxa"/>
-          </w:tcPr>
-          <w:p>
-            <w:pPr>
-              <w:pStyle w:val="Body"/>
-              <w:jc w:val="center"/>
-            </w:pPr>
-          </w:p>
-        </w:tc>
-        <w:tc>
-          <w:tcPr>
-            <w:tcW w:w="810" w:type="dxa"/>
-          </w:tcPr>
-          <w:p>
-            <w:pPr>
-              <w:pStyle w:val="Body"/>
-              <w:jc w:val="center"/>
-            </w:pPr>
-          </w:p>
-        </w:tc>
-        <w:tc>
-          <w:tcPr>
-            <w:tcW w:w="2178" w:type="dxa"/>
-          </w:tcPr>
-          <w:p>
-            <w:pPr>
-              <w:pStyle w:val="Body"/>
-              <w:jc w:val="center"/>
-              <w:rPr>
-                <w:rFonts w:ascii="Courier New" w:hAnsi="Courier New" w:cs="Courier New"/>
-                <w:sz w:val="20"/>
-                <w:szCs w:val="20"/>
-              </w:rPr>
-            </w:pPr>
-          </w:p>
-        </w:tc>
       </w:tr>
     </w:tbl>
+    <w:p>
+      <w:pPr>
+        <w:pStyle w:val="Body"/>
+      </w:pPr>
+    </w:p>
     <w:p>
       <w:pPr>
         <w:pStyle w:val="Body"/>
@@ -8582,12 +8345,15 @@
         <w:t xml:space="preserve"> to the common pool or to defect and incur zero cost.  The payouts </w:t>
       </w:r>
       <w:r>
-        <w:t>paid to the participants depend</w:t>
+        <w:t xml:space="preserve">paid to </w:t>
+      </w:r>
+      <w:r>
+        <w:lastRenderedPageBreak/>
+        <w:t>the participants depend</w:t>
       </w:r>
       <w:r>
         <w:t xml:space="preserve"> on the number of cooperators.  Given </w:t>
       </w:r>
-      <w:proofErr w:type="spellStart"/>
       <w:r>
         <w:rPr>
           <w:i/>
@@ -8601,7 +8367,6 @@
         </w:rPr>
         <w:t>c</w:t>
       </w:r>
-      <w:proofErr w:type="spellEnd"/>
       <w:r>
         <w:t xml:space="preserve"> cooperators, the payouts are the following: </w:t>
       </w:r>
@@ -10017,6 +9782,7 @@
         <w:pStyle w:val="Heading3"/>
       </w:pPr>
       <w:r>
+        <w:lastRenderedPageBreak/>
         <w:t xml:space="preserve">Reputation </w:t>
       </w:r>
       <w:r>
@@ -10172,7 +9938,6 @@
             <w:rPr>
               <w:rFonts w:ascii="Cambria Math" w:hAnsi="Cambria Math"/>
             </w:rPr>
-            <w:lastRenderedPageBreak/>
             <m:t>R</m:t>
           </m:r>
           <m:d>
@@ -10438,13 +10203,8 @@
         <w:t>two</w:t>
       </w:r>
       <w:r>
-        <w:t xml:space="preserve"> decisions during the course of the </w:t>
-      </w:r>
-      <w:proofErr w:type="gramStart"/>
-      <w:r>
-        <w:t>game</w:t>
-      </w:r>
-      <w:proofErr w:type="gramEnd"/>
+        <w:t xml:space="preserve"> decisions during the course of the game</w:t>
+      </w:r>
       <w:r>
         <w:t>:</w:t>
       </w:r>
@@ -10630,11 +10390,9 @@
       <w:r>
         <w:t xml:space="preserve"> </w:t>
       </w:r>
-      <w:proofErr w:type="spellStart"/>
       <w:r>
         <w:t>trits</w:t>
       </w:r>
-      <w:proofErr w:type="spellEnd"/>
       <w:r>
         <w:rPr>
           <w:rStyle w:val="FootnoteReference"/>
@@ -10662,13 +10420,8 @@
       <w:r>
         <w:t xml:space="preserve"> </w:t>
       </w:r>
-      <w:proofErr w:type="spellStart"/>
-      <w:r>
-        <w:t>trit</w:t>
-      </w:r>
-      <w:proofErr w:type="spellEnd"/>
-      <w:r>
-        <w:t xml:space="preserve"> specifies the type of </w:t>
+      <w:r>
+        <w:t xml:space="preserve">trit specifies the type of </w:t>
       </w:r>
       <w:r>
         <w:t xml:space="preserve">game </w:t>
@@ -10737,6 +10490,7 @@
         <w:pStyle w:val="Body"/>
       </w:pPr>
       <w:r>
+        <w:lastRenderedPageBreak/>
         <w:t xml:space="preserve">In each situation, the agent can choose to assign one of the two available reputation scores.  Therefore, there are </w:t>
       </w:r>
       <m:oMath>
@@ -10776,16 +10530,11 @@
       <w:r>
         <w:t xml:space="preserve"> possible assessment modules in the public go</w:t>
       </w:r>
-      <w:proofErr w:type="spellStart"/>
       <w:r>
         <w:t>o</w:t>
       </w:r>
       <w:r>
-        <w:t>ds</w:t>
-      </w:r>
-      <w:proofErr w:type="spellEnd"/>
-      <w:r>
-        <w:t xml:space="preserve"> game.</w:t>
+        <w:t>ds game.</w:t>
       </w:r>
       <w:r>
         <w:t xml:space="preserve">  Each possible assessment module can be represented using a string consisting of 24 bits where each bit specifies the reputation that should be assigned in each possible situation.</w:t>
@@ -10796,7 +10545,6 @@
         <w:pStyle w:val="Heading3"/>
       </w:pPr>
       <w:r>
-        <w:lastRenderedPageBreak/>
         <w:t>Agent Strategies in Public Goods Games</w:t>
       </w:r>
     </w:p>
@@ -11148,6 +10896,7 @@
               <w:rPr>
                 <w:b/>
               </w:rPr>
+              <w:lastRenderedPageBreak/>
               <w:t>Observed Situation</w:t>
             </w:r>
           </w:p>
@@ -12354,7 +12103,6 @@
         <w:pStyle w:val="Heading2"/>
       </w:pPr>
       <w:r>
-        <w:lastRenderedPageBreak/>
         <w:t>Experimental Procedure</w:t>
       </w:r>
     </w:p>
@@ -12521,13 +12269,8 @@
       </w:pPr>
       <w:bookmarkStart w:id="10" w:name="_Ref315669729"/>
       <w:bookmarkStart w:id="11" w:name="_Ref315845100"/>
-      <w:proofErr w:type="spellStart"/>
-      <w:r>
-        <w:t>Leimar</w:t>
-      </w:r>
-      <w:proofErr w:type="spellEnd"/>
-      <w:r>
-        <w:t xml:space="preserve">, O., and P. Hammerstein, “Evolution of cooperation through indirect reciprocity,” </w:t>
+      <w:r>
+        <w:t xml:space="preserve">Leimar, O., and P. Hammerstein, “Evolution of cooperation through indirect reciprocity,” </w:t>
       </w:r>
       <w:r>
         <w:rPr>
@@ -12569,29 +12312,8 @@
         <w:pStyle w:val="Reference"/>
       </w:pPr>
       <w:bookmarkStart w:id="13" w:name="_Ref311293016"/>
-      <w:proofErr w:type="spellStart"/>
-      <w:r>
-        <w:t>Ohtsuki</w:t>
-      </w:r>
-      <w:proofErr w:type="spellEnd"/>
-      <w:r>
-        <w:t xml:space="preserve">, H., and Y. </w:t>
-      </w:r>
-      <w:proofErr w:type="spellStart"/>
-      <w:r>
-        <w:t>Iwasa</w:t>
-      </w:r>
-      <w:proofErr w:type="spellEnd"/>
-      <w:r>
-        <w:t xml:space="preserve">, “How should we define goodness? – </w:t>
-      </w:r>
-      <w:proofErr w:type="gramStart"/>
-      <w:r>
-        <w:t>reputation</w:t>
-      </w:r>
-      <w:proofErr w:type="gramEnd"/>
-      <w:r>
-        <w:t xml:space="preserve"> dynamics in indirect reciprocity, “ </w:t>
+      <w:r>
+        <w:t xml:space="preserve">Ohtsuki, H., and Y. Iwasa, “How should we define goodness? – reputation dynamics in indirect reciprocity, “ </w:t>
       </w:r>
       <w:r>
         <w:rPr>
@@ -12609,13 +12331,8 @@
         <w:pStyle w:val="Reference"/>
       </w:pPr>
       <w:bookmarkStart w:id="14" w:name="_Ref316592245"/>
-      <w:proofErr w:type="spellStart"/>
-      <w:r>
-        <w:t>Chalub</w:t>
-      </w:r>
-      <w:proofErr w:type="spellEnd"/>
-      <w:r>
-        <w:t xml:space="preserve">, F. A. C. C., </w:t>
+      <w:r>
+        <w:t xml:space="preserve">Chalub, F. A. C. C., </w:t>
       </w:r>
       <w:r>
         <w:t>F. C. Santos, and</w:t>
@@ -12655,19 +12372,15 @@
       </w:pPr>
       <w:bookmarkStart w:id="15" w:name="_Ref314659379"/>
       <w:r>
+        <w:lastRenderedPageBreak/>
         <w:t>Pacheco, J. M.</w:t>
       </w:r>
       <w:r>
         <w:t xml:space="preserve">, </w:t>
       </w:r>
       <w:r>
-        <w:t xml:space="preserve">F. C. Santos, and F. A. C. C. </w:t>
-      </w:r>
-      <w:proofErr w:type="spellStart"/>
-      <w:r>
-        <w:t>Chalub</w:t>
-      </w:r>
-      <w:proofErr w:type="spellEnd"/>
+        <w:t>F. C. Santos, and F. A. C. C. Chalub</w:t>
+      </w:r>
       <w:r>
         <w:t>, “</w:t>
       </w:r>
@@ -12677,19 +12390,11 @@
       <w:r>
         <w:t xml:space="preserve">,” </w:t>
       </w:r>
-      <w:proofErr w:type="spellStart"/>
       <w:r>
         <w:rPr>
           <w:i/>
         </w:rPr>
-        <w:t>PLoS</w:t>
-      </w:r>
-      <w:proofErr w:type="spellEnd"/>
-      <w:r>
-        <w:rPr>
-          <w:i/>
-        </w:rPr>
-        <w:t xml:space="preserve"> Computational Biology</w:t>
+        <w:t>PLoS Computational Biology</w:t>
       </w:r>
       <w:r>
         <w:t xml:space="preserve">, vol. </w:t>
@@ -12794,21 +12499,8 @@
         <w:pStyle w:val="Reference"/>
       </w:pPr>
       <w:bookmarkStart w:id="19" w:name="_Ref311835466"/>
-      <w:proofErr w:type="spellStart"/>
-      <w:r>
-        <w:t>Hauert</w:t>
-      </w:r>
-      <w:proofErr w:type="spellEnd"/>
-      <w:r>
-        <w:t xml:space="preserve">, C., S. De Monte, J. </w:t>
-      </w:r>
-      <w:proofErr w:type="spellStart"/>
-      <w:r>
-        <w:t>Hofbauer</w:t>
-      </w:r>
-      <w:proofErr w:type="spellEnd"/>
-      <w:r>
-        <w:t xml:space="preserve">, and K. Sigmund, “Replicator dynamics for optional public good games,” </w:t>
+      <w:r>
+        <w:t xml:space="preserve">Hauert, C., S. De Monte, J. Hofbauer, and K. Sigmund, “Replicator dynamics for optional public good games,” </w:t>
       </w:r>
       <w:r>
         <w:rPr>
@@ -12826,21 +12518,8 @@
         <w:pStyle w:val="Reference"/>
       </w:pPr>
       <w:bookmarkStart w:id="20" w:name="_Ref310875047"/>
-      <w:proofErr w:type="spellStart"/>
-      <w:r>
-        <w:t>Hauert</w:t>
-      </w:r>
-      <w:proofErr w:type="spellEnd"/>
-      <w:r>
-        <w:t xml:space="preserve">, C., A. </w:t>
-      </w:r>
-      <w:proofErr w:type="spellStart"/>
-      <w:r>
-        <w:t>Traulsen</w:t>
-      </w:r>
-      <w:proofErr w:type="spellEnd"/>
-      <w:r>
-        <w:t xml:space="preserve">, H. Brandt, M. A. Nowak, and K. Sigmund, “Via freedom to coercion: the emergence of costly punishment,” </w:t>
+      <w:r>
+        <w:t xml:space="preserve">Hauert, C., A. Traulsen, H. Brandt, M. A. Nowak, and K. Sigmund, “Via freedom to coercion: the emergence of costly punishment,” </w:t>
       </w:r>
       <w:r>
         <w:rPr>
@@ -12865,15 +12544,7 @@
       </w:pPr>
       <w:bookmarkStart w:id="21" w:name="_Ref311836119"/>
       <w:r>
-        <w:t xml:space="preserve">Brandt, H., C. </w:t>
-      </w:r>
-      <w:proofErr w:type="spellStart"/>
-      <w:r>
-        <w:t>Hauert</w:t>
-      </w:r>
-      <w:proofErr w:type="spellEnd"/>
-      <w:r>
-        <w:t xml:space="preserve">, and K. Sigmund, “Punishing and abstaining for public goods,” </w:t>
+        <w:t xml:space="preserve">Brandt, H., C. Hauert, and K. Sigmund, “Punishing and abstaining for public goods,” </w:t>
       </w:r>
       <w:r>
         <w:rPr>
@@ -12892,7 +12563,6 @@
       </w:pPr>
       <w:bookmarkStart w:id="22" w:name="_Ref311836152"/>
       <w:r>
-        <w:lastRenderedPageBreak/>
         <w:t xml:space="preserve">Fowler, J. H., “Altruistic punishment and the origin of cooperation,” </w:t>
       </w:r>
       <w:r>
@@ -12980,7 +12650,7 @@
         <w:rStyle w:val="PageNumber"/>
         <w:noProof/>
       </w:rPr>
-      <w:t>13</w:t>
+      <w:t>8</w:t>
     </w:r>
     <w:r>
       <w:rPr>

</xml_diff>

<commit_message>
added a result from last night
</commit_message>
<xml_diff>
--- a/pgg-strat-evo.docx
+++ b/pgg-strat-evo.docx
@@ -9646,7 +9646,6 @@
               <w:pStyle w:val="Body"/>
               <w:keepNext/>
             </w:pPr>
-            <w:bookmarkStart w:id="3" w:name="_GoBack" w:colFirst="7" w:colLast="7"/>
             <w:r>
               <w:t>20160428-6</w:t>
             </w:r>
@@ -9836,7 +9835,6 @@
           </w:p>
         </w:tc>
       </w:tr>
-      <w:bookmarkEnd w:id="3"/>
       <w:tr>
         <w:tc>
           <w:tcPr>
@@ -14967,6 +14965,640 @@
         <w:t>Experiments modifying error rates:</w:t>
       </w:r>
     </w:p>
+    <w:tbl>
+      <w:tblPr>
+        <w:tblStyle w:val="TableGrid"/>
+        <w:tblW w:w="0" w:type="auto"/>
+        <w:tblLayout w:type="fixed"/>
+        <w:tblLook w:val="04A0" w:firstRow="1" w:lastRow="0" w:firstColumn="1" w:lastColumn="0" w:noHBand="0" w:noVBand="1"/>
+      </w:tblPr>
+      <w:tblGrid>
+        <w:gridCol w:w="1188"/>
+        <w:gridCol w:w="900"/>
+        <w:gridCol w:w="630"/>
+        <w:gridCol w:w="810"/>
+        <w:gridCol w:w="630"/>
+        <w:gridCol w:w="630"/>
+        <w:gridCol w:w="540"/>
+        <w:gridCol w:w="630"/>
+        <w:gridCol w:w="720"/>
+        <w:gridCol w:w="1890"/>
+      </w:tblGrid>
+      <w:tr>
+        <w:tc>
+          <w:tcPr>
+            <w:tcW w:w="1188" w:type="dxa"/>
+            <w:shd w:val="clear" w:color="auto" w:fill="E0E0E0"/>
+          </w:tcPr>
+          <w:p>
+            <w:pPr>
+              <w:pStyle w:val="Body"/>
+              <w:keepNext/>
+              <w:rPr>
+                <w:b/>
+                <w:sz w:val="18"/>
+                <w:szCs w:val="18"/>
+              </w:rPr>
+            </w:pPr>
+            <w:r>
+              <w:rPr>
+                <w:b/>
+                <w:sz w:val="18"/>
+                <w:szCs w:val="18"/>
+              </w:rPr>
+              <w:t>Name</w:t>
+            </w:r>
+          </w:p>
+        </w:tc>
+        <w:tc>
+          <w:tcPr>
+            <w:tcW w:w="900" w:type="dxa"/>
+            <w:shd w:val="clear" w:color="auto" w:fill="E0E0E0"/>
+          </w:tcPr>
+          <w:p>
+            <w:pPr>
+              <w:pStyle w:val="Body"/>
+              <w:keepNext/>
+              <w:jc w:val="center"/>
+              <w:rPr>
+                <w:b/>
+                <w:sz w:val="18"/>
+                <w:szCs w:val="18"/>
+              </w:rPr>
+            </w:pPr>
+            <w:r>
+              <w:rPr>
+                <w:b/>
+                <w:sz w:val="18"/>
+                <w:szCs w:val="18"/>
+              </w:rPr>
+              <w:t>Benefit</w:t>
+            </w:r>
+          </w:p>
+        </w:tc>
+        <w:tc>
+          <w:tcPr>
+            <w:tcW w:w="630" w:type="dxa"/>
+            <w:shd w:val="clear" w:color="auto" w:fill="E0E0E0"/>
+          </w:tcPr>
+          <w:p>
+            <w:pPr>
+              <w:pStyle w:val="Body"/>
+              <w:keepNext/>
+              <w:jc w:val="center"/>
+              <w:rPr>
+                <w:b/>
+                <w:sz w:val="18"/>
+                <w:szCs w:val="18"/>
+              </w:rPr>
+            </w:pPr>
+            <w:r>
+              <w:rPr>
+                <w:b/>
+                <w:sz w:val="18"/>
+                <w:szCs w:val="18"/>
+              </w:rPr>
+              <w:t>Beta</w:t>
+            </w:r>
+          </w:p>
+        </w:tc>
+        <w:tc>
+          <w:tcPr>
+            <w:tcW w:w="810" w:type="dxa"/>
+            <w:shd w:val="clear" w:color="auto" w:fill="E0E0E0"/>
+          </w:tcPr>
+          <w:p>
+            <w:pPr>
+              <w:pStyle w:val="Body"/>
+              <w:keepNext/>
+              <w:jc w:val="center"/>
+              <w:rPr>
+                <w:b/>
+                <w:sz w:val="18"/>
+                <w:szCs w:val="18"/>
+              </w:rPr>
+            </w:pPr>
+            <w:proofErr w:type="spellStart"/>
+            <w:r>
+              <w:rPr>
+                <w:b/>
+                <w:sz w:val="18"/>
+                <w:szCs w:val="18"/>
+              </w:rPr>
+              <w:t>Passmutall</w:t>
+            </w:r>
+            <w:proofErr w:type="spellEnd"/>
+          </w:p>
+        </w:tc>
+        <w:tc>
+          <w:tcPr>
+            <w:tcW w:w="630" w:type="dxa"/>
+            <w:shd w:val="clear" w:color="auto" w:fill="E0E0E0"/>
+          </w:tcPr>
+          <w:p>
+            <w:pPr>
+              <w:pStyle w:val="Body"/>
+              <w:keepNext/>
+              <w:jc w:val="center"/>
+              <w:rPr>
+                <w:b/>
+                <w:sz w:val="18"/>
+                <w:szCs w:val="18"/>
+              </w:rPr>
+            </w:pPr>
+            <w:proofErr w:type="spellStart"/>
+            <w:r>
+              <w:rPr>
+                <w:b/>
+                <w:sz w:val="18"/>
+                <w:szCs w:val="18"/>
+              </w:rPr>
+              <w:t>Singledef</w:t>
+            </w:r>
+            <w:proofErr w:type="spellEnd"/>
+          </w:p>
+        </w:tc>
+        <w:tc>
+          <w:tcPr>
+            <w:tcW w:w="630" w:type="dxa"/>
+            <w:shd w:val="clear" w:color="auto" w:fill="E0E0E0"/>
+          </w:tcPr>
+          <w:p>
+            <w:pPr>
+              <w:pStyle w:val="Body"/>
+              <w:keepNext/>
+              <w:jc w:val="center"/>
+              <w:rPr>
+                <w:b/>
+                <w:sz w:val="18"/>
+                <w:szCs w:val="18"/>
+              </w:rPr>
+            </w:pPr>
+            <w:r>
+              <w:rPr>
+                <w:b/>
+                <w:sz w:val="18"/>
+                <w:szCs w:val="18"/>
+              </w:rPr>
+              <w:t>AM</w:t>
+            </w:r>
+          </w:p>
+        </w:tc>
+        <w:tc>
+          <w:tcPr>
+            <w:tcW w:w="540" w:type="dxa"/>
+            <w:shd w:val="clear" w:color="auto" w:fill="E0E0E0"/>
+          </w:tcPr>
+          <w:p>
+            <w:pPr>
+              <w:pStyle w:val="Body"/>
+              <w:keepNext/>
+              <w:jc w:val="center"/>
+              <w:rPr>
+                <w:b/>
+                <w:sz w:val="18"/>
+                <w:szCs w:val="18"/>
+              </w:rPr>
+            </w:pPr>
+            <w:proofErr w:type="spellStart"/>
+            <w:r>
+              <w:rPr>
+                <w:b/>
+                <w:sz w:val="18"/>
+                <w:szCs w:val="18"/>
+              </w:rPr>
+              <w:t>Paserr</w:t>
+            </w:r>
+            <w:proofErr w:type="spellEnd"/>
+          </w:p>
+        </w:tc>
+        <w:tc>
+          <w:tcPr>
+            <w:tcW w:w="630" w:type="dxa"/>
+            <w:shd w:val="clear" w:color="auto" w:fill="E0E0E0"/>
+          </w:tcPr>
+          <w:p>
+            <w:pPr>
+              <w:pStyle w:val="Body"/>
+              <w:keepNext/>
+              <w:jc w:val="center"/>
+              <w:rPr>
+                <w:b/>
+                <w:sz w:val="18"/>
+                <w:szCs w:val="18"/>
+              </w:rPr>
+            </w:pPr>
+            <w:proofErr w:type="spellStart"/>
+            <w:r>
+              <w:rPr>
+                <w:b/>
+                <w:sz w:val="18"/>
+                <w:szCs w:val="18"/>
+              </w:rPr>
+              <w:t>Pexeerr</w:t>
+            </w:r>
+            <w:proofErr w:type="spellEnd"/>
+          </w:p>
+        </w:tc>
+        <w:tc>
+          <w:tcPr>
+            <w:tcW w:w="720" w:type="dxa"/>
+            <w:shd w:val="clear" w:color="auto" w:fill="E0E0E0"/>
+          </w:tcPr>
+          <w:p>
+            <w:pPr>
+              <w:pStyle w:val="Body"/>
+              <w:keepNext/>
+              <w:jc w:val="center"/>
+              <w:rPr>
+                <w:b/>
+                <w:sz w:val="18"/>
+                <w:szCs w:val="18"/>
+              </w:rPr>
+            </w:pPr>
+            <w:r>
+              <w:rPr>
+                <w:b/>
+                <w:sz w:val="18"/>
+                <w:szCs w:val="18"/>
+              </w:rPr>
+              <w:t xml:space="preserve">% </w:t>
+            </w:r>
+          </w:p>
+        </w:tc>
+        <w:tc>
+          <w:tcPr>
+            <w:tcW w:w="1890" w:type="dxa"/>
+            <w:shd w:val="clear" w:color="auto" w:fill="E0E0E0"/>
+          </w:tcPr>
+          <w:p>
+            <w:pPr>
+              <w:pStyle w:val="Body"/>
+              <w:keepNext/>
+              <w:rPr>
+                <w:b/>
+                <w:sz w:val="18"/>
+                <w:szCs w:val="18"/>
+              </w:rPr>
+            </w:pPr>
+            <w:r>
+              <w:rPr>
+                <w:b/>
+                <w:sz w:val="18"/>
+                <w:szCs w:val="18"/>
+              </w:rPr>
+              <w:t>Bits</w:t>
+            </w:r>
+          </w:p>
+        </w:tc>
+      </w:tr>
+      <w:tr>
+        <w:tc>
+          <w:tcPr>
+            <w:tcW w:w="1188" w:type="dxa"/>
+          </w:tcPr>
+          <w:p>
+            <w:pPr>
+              <w:pStyle w:val="Body"/>
+              <w:keepNext/>
+              <w:rPr>
+                <w:sz w:val="18"/>
+                <w:szCs w:val="18"/>
+              </w:rPr>
+            </w:pPr>
+            <w:r>
+              <w:rPr>
+                <w:sz w:val="18"/>
+                <w:szCs w:val="18"/>
+              </w:rPr>
+              <w:t>20160428-7</w:t>
+            </w:r>
+          </w:p>
+        </w:tc>
+        <w:tc>
+          <w:tcPr>
+            <w:tcW w:w="900" w:type="dxa"/>
+          </w:tcPr>
+          <w:p>
+            <w:pPr>
+              <w:pStyle w:val="Body"/>
+              <w:keepNext/>
+              <w:jc w:val="center"/>
+              <w:rPr>
+                <w:sz w:val="18"/>
+                <w:szCs w:val="18"/>
+              </w:rPr>
+            </w:pPr>
+            <w:r>
+              <w:rPr>
+                <w:sz w:val="18"/>
+                <w:szCs w:val="18"/>
+              </w:rPr>
+              <w:t>8</w:t>
+            </w:r>
+          </w:p>
+        </w:tc>
+        <w:tc>
+          <w:tcPr>
+            <w:tcW w:w="630" w:type="dxa"/>
+          </w:tcPr>
+          <w:p>
+            <w:pPr>
+              <w:pStyle w:val="Body"/>
+              <w:keepNext/>
+              <w:jc w:val="center"/>
+              <w:rPr>
+                <w:sz w:val="18"/>
+                <w:szCs w:val="18"/>
+              </w:rPr>
+            </w:pPr>
+            <w:r>
+              <w:rPr>
+                <w:sz w:val="18"/>
+                <w:szCs w:val="18"/>
+              </w:rPr>
+              <w:t>10</w:t>
+            </w:r>
+            <w:r>
+              <w:rPr>
+                <w:sz w:val="18"/>
+                <w:szCs w:val="18"/>
+                <w:vertAlign w:val="superscript"/>
+              </w:rPr>
+              <w:t>3</w:t>
+            </w:r>
+          </w:p>
+        </w:tc>
+        <w:tc>
+          <w:tcPr>
+            <w:tcW w:w="810" w:type="dxa"/>
+          </w:tcPr>
+          <w:p>
+            <w:pPr>
+              <w:pStyle w:val="Body"/>
+              <w:keepNext/>
+              <w:jc w:val="center"/>
+              <w:rPr>
+                <w:sz w:val="18"/>
+                <w:szCs w:val="18"/>
+              </w:rPr>
+            </w:pPr>
+            <w:r>
+              <w:rPr>
+                <w:sz w:val="18"/>
+                <w:szCs w:val="18"/>
+              </w:rPr>
+              <w:t>False</w:t>
+            </w:r>
+          </w:p>
+        </w:tc>
+        <w:tc>
+          <w:tcPr>
+            <w:tcW w:w="630" w:type="dxa"/>
+          </w:tcPr>
+          <w:p>
+            <w:pPr>
+              <w:pStyle w:val="Body"/>
+              <w:keepNext/>
+              <w:jc w:val="center"/>
+              <w:rPr>
+                <w:sz w:val="18"/>
+                <w:szCs w:val="18"/>
+              </w:rPr>
+            </w:pPr>
+            <w:r>
+              <w:rPr>
+                <w:sz w:val="18"/>
+                <w:szCs w:val="18"/>
+              </w:rPr>
+              <w:t>False</w:t>
+            </w:r>
+          </w:p>
+        </w:tc>
+        <w:tc>
+          <w:tcPr>
+            <w:tcW w:w="630" w:type="dxa"/>
+          </w:tcPr>
+          <w:p>
+            <w:pPr>
+              <w:pStyle w:val="Body"/>
+              <w:keepNext/>
+              <w:jc w:val="center"/>
+              <w:rPr>
+                <w:sz w:val="18"/>
+                <w:szCs w:val="18"/>
+              </w:rPr>
+            </w:pPr>
+            <w:r>
+              <w:rPr>
+                <w:sz w:val="18"/>
+                <w:szCs w:val="18"/>
+              </w:rPr>
+              <w:t>False</w:t>
+            </w:r>
+          </w:p>
+        </w:tc>
+        <w:tc>
+          <w:tcPr>
+            <w:tcW w:w="540" w:type="dxa"/>
+          </w:tcPr>
+          <w:p>
+            <w:pPr>
+              <w:pStyle w:val="Body"/>
+              <w:keepNext/>
+              <w:rPr>
+                <w:sz w:val="18"/>
+                <w:szCs w:val="18"/>
+              </w:rPr>
+            </w:pPr>
+            <w:r>
+              <w:rPr>
+                <w:sz w:val="18"/>
+                <w:szCs w:val="18"/>
+              </w:rPr>
+              <w:t>0</w:t>
+            </w:r>
+          </w:p>
+        </w:tc>
+        <w:tc>
+          <w:tcPr>
+            <w:tcW w:w="630" w:type="dxa"/>
+          </w:tcPr>
+          <w:p>
+            <w:pPr>
+              <w:pStyle w:val="Body"/>
+              <w:keepNext/>
+              <w:rPr>
+                <w:sz w:val="18"/>
+                <w:szCs w:val="18"/>
+              </w:rPr>
+            </w:pPr>
+            <w:r>
+              <w:rPr>
+                <w:sz w:val="18"/>
+                <w:szCs w:val="18"/>
+              </w:rPr>
+              <w:t>0</w:t>
+            </w:r>
+            <w:bookmarkStart w:id="3" w:name="_GoBack"/>
+            <w:bookmarkEnd w:id="3"/>
+          </w:p>
+        </w:tc>
+        <w:tc>
+          <w:tcPr>
+            <w:tcW w:w="720" w:type="dxa"/>
+          </w:tcPr>
+          <w:p>
+            <w:pPr>
+              <w:pStyle w:val="Body"/>
+              <w:keepNext/>
+              <w:rPr>
+                <w:sz w:val="18"/>
+                <w:szCs w:val="18"/>
+              </w:rPr>
+            </w:pPr>
+            <w:r>
+              <w:rPr>
+                <w:sz w:val="18"/>
+                <w:szCs w:val="18"/>
+              </w:rPr>
+              <w:t>61.6</w:t>
+            </w:r>
+            <w:r>
+              <w:rPr>
+                <w:sz w:val="18"/>
+                <w:szCs w:val="18"/>
+              </w:rPr>
+              <w:t>%</w:t>
+            </w:r>
+          </w:p>
+        </w:tc>
+        <w:tc>
+          <w:tcPr>
+            <w:tcW w:w="1890" w:type="dxa"/>
+          </w:tcPr>
+          <w:p>
+            <w:pPr>
+              <w:pStyle w:val="Body"/>
+              <w:keepNext/>
+              <w:jc w:val="center"/>
+              <w:rPr>
+                <w:rFonts w:ascii="Courier New" w:hAnsi="Courier New" w:cs="Courier New"/>
+                <w:sz w:val="18"/>
+                <w:szCs w:val="18"/>
+              </w:rPr>
+            </w:pPr>
+            <w:r>
+              <w:rPr>
+                <w:rFonts w:ascii="Courier New" w:hAnsi="Courier New" w:cs="Courier New"/>
+                <w:sz w:val="18"/>
+                <w:szCs w:val="18"/>
+              </w:rPr>
+              <w:t xml:space="preserve">1 0 </w:t>
+            </w:r>
+            <w:r>
+              <w:rPr>
+                <w:rFonts w:ascii="Courier New" w:hAnsi="Courier New" w:cs="Courier New"/>
+                <w:color w:val="FF0000"/>
+                <w:sz w:val="18"/>
+                <w:szCs w:val="18"/>
+              </w:rPr>
+              <w:t>1</w:t>
+            </w:r>
+            <w:r>
+              <w:rPr>
+                <w:rFonts w:ascii="Courier New" w:hAnsi="Courier New" w:cs="Courier New"/>
+                <w:sz w:val="18"/>
+                <w:szCs w:val="18"/>
+              </w:rPr>
+              <w:t xml:space="preserve"> </w:t>
+            </w:r>
+            <w:proofErr w:type="spellStart"/>
+            <w:r>
+              <w:rPr>
+                <w:rFonts w:ascii="Courier New" w:hAnsi="Courier New" w:cs="Courier New"/>
+                <w:sz w:val="18"/>
+                <w:szCs w:val="18"/>
+              </w:rPr>
+              <w:t>1</w:t>
+            </w:r>
+            <w:proofErr w:type="spellEnd"/>
+            <w:r>
+              <w:rPr>
+                <w:rFonts w:ascii="Courier New" w:hAnsi="Courier New" w:cs="Courier New"/>
+                <w:sz w:val="18"/>
+                <w:szCs w:val="18"/>
+              </w:rPr>
+              <w:t xml:space="preserve"> </w:t>
+            </w:r>
+            <w:r>
+              <w:rPr>
+                <w:rFonts w:ascii="Courier New" w:hAnsi="Courier New" w:cs="Courier New"/>
+                <w:color w:val="FF0000"/>
+                <w:sz w:val="18"/>
+                <w:szCs w:val="18"/>
+              </w:rPr>
+              <w:t>0</w:t>
+            </w:r>
+            <w:r>
+              <w:rPr>
+                <w:rFonts w:ascii="Courier New" w:hAnsi="Courier New" w:cs="Courier New"/>
+                <w:sz w:val="18"/>
+                <w:szCs w:val="18"/>
+              </w:rPr>
+              <w:t xml:space="preserve"> </w:t>
+            </w:r>
+            <w:proofErr w:type="spellStart"/>
+            <w:r>
+              <w:rPr>
+                <w:rFonts w:ascii="Courier New" w:hAnsi="Courier New" w:cs="Courier New"/>
+                <w:sz w:val="18"/>
+                <w:szCs w:val="18"/>
+              </w:rPr>
+              <w:t>0</w:t>
+            </w:r>
+            <w:proofErr w:type="spellEnd"/>
+            <w:r>
+              <w:rPr>
+                <w:rFonts w:ascii="Courier New" w:hAnsi="Courier New" w:cs="Courier New"/>
+                <w:sz w:val="18"/>
+                <w:szCs w:val="18"/>
+              </w:rPr>
+              <w:t xml:space="preserve"> </w:t>
+            </w:r>
+            <w:proofErr w:type="spellStart"/>
+            <w:r>
+              <w:rPr>
+                <w:rFonts w:ascii="Courier New" w:hAnsi="Courier New" w:cs="Courier New"/>
+                <w:sz w:val="18"/>
+                <w:szCs w:val="18"/>
+              </w:rPr>
+              <w:t>0</w:t>
+            </w:r>
+            <w:proofErr w:type="spellEnd"/>
+            <w:r>
+              <w:rPr>
+                <w:rFonts w:ascii="Courier New" w:hAnsi="Courier New" w:cs="Courier New"/>
+                <w:sz w:val="18"/>
+                <w:szCs w:val="18"/>
+              </w:rPr>
+              <w:t xml:space="preserve"> </w:t>
+            </w:r>
+            <w:proofErr w:type="spellStart"/>
+            <w:r>
+              <w:rPr>
+                <w:rFonts w:ascii="Courier New" w:hAnsi="Courier New" w:cs="Courier New"/>
+                <w:color w:val="FF0000"/>
+                <w:sz w:val="18"/>
+                <w:szCs w:val="18"/>
+              </w:rPr>
+              <w:t>0</w:t>
+            </w:r>
+            <w:proofErr w:type="spellEnd"/>
+          </w:p>
+        </w:tc>
+      </w:tr>
+    </w:tbl>
     <w:p>
       <w:pPr>
         <w:pStyle w:val="Body"/>
@@ -19502,7 +20134,7 @@
         <w:rStyle w:val="PageNumber"/>
         <w:noProof/>
       </w:rPr>
-      <w:t>9</w:t>
+      <w:t>10</w:t>
     </w:r>
     <w:r>
       <w:rPr>

</xml_diff>

<commit_message>
some data from last night
</commit_message>
<xml_diff>
--- a/pgg-strat-evo.docx
+++ b/pgg-strat-evo.docx
@@ -10476,8 +10476,6 @@
               </w:rPr>
               <w:t>1 0 0 1 1 0 0 1</w:t>
             </w:r>
-            <w:bookmarkStart w:id="3" w:name="_GoBack"/>
-            <w:bookmarkEnd w:id="3"/>
           </w:p>
         </w:tc>
       </w:tr>
@@ -10587,6 +10585,9 @@
               <w:keepNext/>
               <w:jc w:val="center"/>
             </w:pPr>
+            <w:r>
+              <w:t>7.6%</w:t>
+            </w:r>
           </w:p>
         </w:tc>
         <w:tc>
@@ -10604,6 +10605,14 @@
                 <w:szCs w:val="20"/>
               </w:rPr>
             </w:pPr>
+            <w:r>
+              <w:rPr>
+                <w:rFonts w:ascii="Courier New" w:hAnsi="Courier New" w:cs="Courier New"/>
+                <w:sz w:val="20"/>
+                <w:szCs w:val="20"/>
+              </w:rPr>
+              <w:t>1 0 0 1 1 0 0 1</w:t>
+            </w:r>
           </w:p>
         </w:tc>
       </w:tr>
@@ -12402,6 +12411,9 @@
               <w:pStyle w:val="Body"/>
               <w:keepNext/>
             </w:pPr>
+            <w:r>
+              <w:t>20160426-1</w:t>
+            </w:r>
           </w:p>
         </w:tc>
         <w:tc>
@@ -12415,12 +12427,63 @@
               <w:jc w:val="center"/>
             </w:pPr>
             <w:r>
+              <w:t>4</w:t>
+            </w:r>
+          </w:p>
+        </w:tc>
+        <w:tc>
+          <w:tcPr>
+            <w:tcW w:w="720" w:type="dxa"/>
+          </w:tcPr>
+          <w:p>
+            <w:pPr>
+              <w:pStyle w:val="Body"/>
+              <w:keepNext/>
+              <w:jc w:val="center"/>
+            </w:pPr>
+            <w:r>
+              <w:t>10</w:t>
+            </w:r>
+            <w:r>
+              <w:rPr>
+                <w:vertAlign w:val="superscript"/>
+              </w:rPr>
               <w:t>3</w:t>
             </w:r>
           </w:p>
         </w:tc>
         <w:tc>
           <w:tcPr>
+            <w:tcW w:w="1080" w:type="dxa"/>
+          </w:tcPr>
+          <w:p>
+            <w:pPr>
+              <w:pStyle w:val="Body"/>
+              <w:keepNext/>
+              <w:jc w:val="center"/>
+            </w:pPr>
+            <w:r>
+              <w:t>False</w:t>
+            </w:r>
+          </w:p>
+        </w:tc>
+        <w:tc>
+          <w:tcPr>
+            <w:tcW w:w="900" w:type="dxa"/>
+          </w:tcPr>
+          <w:p>
+            <w:pPr>
+              <w:pStyle w:val="Body"/>
+              <w:keepNext/>
+              <w:jc w:val="center"/>
+            </w:pPr>
+            <w:r>
+              <w:t>False</w:t>
+            </w:r>
+          </w:p>
+        </w:tc>
+        <w:tc>
+          <w:tcPr>
             <w:tcW w:w="720" w:type="dxa"/>
           </w:tcPr>
           <w:p>
@@ -12430,63 +12493,12 @@
               <w:jc w:val="center"/>
             </w:pPr>
             <w:r>
-              <w:t>10</w:t>
-            </w:r>
-            <w:r>
-              <w:rPr>
-                <w:vertAlign w:val="superscript"/>
-              </w:rPr>
-              <w:t>3</w:t>
-            </w:r>
-          </w:p>
-        </w:tc>
-        <w:tc>
-          <w:tcPr>
-            <w:tcW w:w="1080" w:type="dxa"/>
-          </w:tcPr>
-          <w:p>
-            <w:pPr>
-              <w:pStyle w:val="Body"/>
-              <w:keepNext/>
-              <w:jc w:val="center"/>
-            </w:pPr>
-            <w:r>
               <w:t>False</w:t>
             </w:r>
           </w:p>
         </w:tc>
         <w:tc>
           <w:tcPr>
-            <w:tcW w:w="900" w:type="dxa"/>
-          </w:tcPr>
-          <w:p>
-            <w:pPr>
-              <w:pStyle w:val="Body"/>
-              <w:keepNext/>
-              <w:jc w:val="center"/>
-            </w:pPr>
-            <w:r>
-              <w:t>False</w:t>
-            </w:r>
-          </w:p>
-        </w:tc>
-        <w:tc>
-          <w:tcPr>
-            <w:tcW w:w="720" w:type="dxa"/>
-          </w:tcPr>
-          <w:p>
-            <w:pPr>
-              <w:pStyle w:val="Body"/>
-              <w:keepNext/>
-              <w:jc w:val="center"/>
-            </w:pPr>
-            <w:r>
-              <w:t>False</w:t>
-            </w:r>
-          </w:p>
-        </w:tc>
-        <w:tc>
-          <w:tcPr>
             <w:tcW w:w="810" w:type="dxa"/>
           </w:tcPr>
           <w:p>
@@ -12495,6 +12507,9 @@
               <w:keepNext/>
               <w:jc w:val="center"/>
             </w:pPr>
+            <w:r>
+              <w:t>4.6%</w:t>
+            </w:r>
           </w:p>
         </w:tc>
         <w:tc>
@@ -12512,526 +12527,151 @@
                 <w:szCs w:val="20"/>
               </w:rPr>
             </w:pPr>
-          </w:p>
-        </w:tc>
-      </w:tr>
-      <w:tr>
-        <w:tc>
-          <w:tcPr>
-            <w:tcW w:w="1458" w:type="dxa"/>
-          </w:tcPr>
-          <w:p>
-            <w:pPr>
-              <w:pStyle w:val="Body"/>
-              <w:keepNext/>
-            </w:pPr>
-            <w:r>
-              <w:t>20160426-1</w:t>
-            </w:r>
-          </w:p>
-        </w:tc>
-        <w:tc>
-          <w:tcPr>
-            <w:tcW w:w="990" w:type="dxa"/>
-          </w:tcPr>
-          <w:p>
-            <w:pPr>
-              <w:pStyle w:val="Body"/>
-              <w:keepNext/>
-              <w:jc w:val="center"/>
-            </w:pPr>
-            <w:r>
-              <w:t>4</w:t>
-            </w:r>
-          </w:p>
-        </w:tc>
-        <w:tc>
-          <w:tcPr>
-            <w:tcW w:w="720" w:type="dxa"/>
-          </w:tcPr>
-          <w:p>
-            <w:pPr>
-              <w:pStyle w:val="Body"/>
-              <w:keepNext/>
-              <w:jc w:val="center"/>
-            </w:pPr>
-            <w:r>
-              <w:t>10</w:t>
-            </w:r>
-            <w:r>
-              <w:rPr>
-                <w:vertAlign w:val="superscript"/>
-              </w:rPr>
-              <w:t>3</w:t>
-            </w:r>
-          </w:p>
-        </w:tc>
-        <w:tc>
-          <w:tcPr>
-            <w:tcW w:w="1080" w:type="dxa"/>
-          </w:tcPr>
-          <w:p>
-            <w:pPr>
-              <w:pStyle w:val="Body"/>
-              <w:keepNext/>
-              <w:jc w:val="center"/>
-            </w:pPr>
-            <w:r>
-              <w:t>False</w:t>
-            </w:r>
-          </w:p>
-        </w:tc>
-        <w:tc>
-          <w:tcPr>
-            <w:tcW w:w="900" w:type="dxa"/>
-          </w:tcPr>
-          <w:p>
-            <w:pPr>
-              <w:pStyle w:val="Body"/>
-              <w:keepNext/>
-              <w:jc w:val="center"/>
-            </w:pPr>
-            <w:r>
-              <w:t>False</w:t>
-            </w:r>
-          </w:p>
-        </w:tc>
-        <w:tc>
-          <w:tcPr>
-            <w:tcW w:w="720" w:type="dxa"/>
-          </w:tcPr>
-          <w:p>
-            <w:pPr>
-              <w:pStyle w:val="Body"/>
-              <w:keepNext/>
-              <w:jc w:val="center"/>
-            </w:pPr>
-            <w:r>
-              <w:t>False</w:t>
-            </w:r>
-          </w:p>
-        </w:tc>
-        <w:tc>
-          <w:tcPr>
-            <w:tcW w:w="810" w:type="dxa"/>
-          </w:tcPr>
-          <w:p>
-            <w:pPr>
-              <w:pStyle w:val="Body"/>
-              <w:keepNext/>
-              <w:jc w:val="center"/>
-            </w:pPr>
-            <w:r>
-              <w:t>4.6%</w:t>
-            </w:r>
-          </w:p>
-        </w:tc>
-        <w:tc>
-          <w:tcPr>
-            <w:tcW w:w="2178" w:type="dxa"/>
-          </w:tcPr>
-          <w:p>
-            <w:pPr>
-              <w:pStyle w:val="Body"/>
-              <w:keepNext/>
-              <w:jc w:val="center"/>
+            <w:r>
               <w:rPr>
                 <w:rFonts w:ascii="Courier New" w:hAnsi="Courier New" w:cs="Courier New"/>
                 <w:sz w:val="20"/>
                 <w:szCs w:val="20"/>
               </w:rPr>
-            </w:pPr>
-            <w:r>
+              <w:t>1 0 X 1 X 0 0 1</w:t>
+            </w:r>
+          </w:p>
+        </w:tc>
+      </w:tr>
+      <w:tr>
+        <w:tc>
+          <w:tcPr>
+            <w:tcW w:w="1458" w:type="dxa"/>
+          </w:tcPr>
+          <w:p>
+            <w:pPr>
+              <w:pStyle w:val="Body"/>
+              <w:keepNext/>
+            </w:pPr>
+            <w:r>
+              <w:t>20160426-2</w:t>
+            </w:r>
+          </w:p>
+        </w:tc>
+        <w:tc>
+          <w:tcPr>
+            <w:tcW w:w="990" w:type="dxa"/>
+          </w:tcPr>
+          <w:p>
+            <w:pPr>
+              <w:pStyle w:val="Body"/>
+              <w:keepNext/>
+              <w:jc w:val="center"/>
+            </w:pPr>
+            <w:r>
+              <w:t>6</w:t>
+            </w:r>
+          </w:p>
+        </w:tc>
+        <w:tc>
+          <w:tcPr>
+            <w:tcW w:w="720" w:type="dxa"/>
+          </w:tcPr>
+          <w:p>
+            <w:pPr>
+              <w:pStyle w:val="Body"/>
+              <w:keepNext/>
+              <w:jc w:val="center"/>
+            </w:pPr>
+            <w:r>
+              <w:t>10</w:t>
+            </w:r>
+            <w:r>
+              <w:rPr>
+                <w:vertAlign w:val="superscript"/>
+              </w:rPr>
+              <w:t>3</w:t>
+            </w:r>
+          </w:p>
+        </w:tc>
+        <w:tc>
+          <w:tcPr>
+            <w:tcW w:w="1080" w:type="dxa"/>
+          </w:tcPr>
+          <w:p>
+            <w:pPr>
+              <w:pStyle w:val="Body"/>
+              <w:keepNext/>
+              <w:jc w:val="center"/>
+            </w:pPr>
+            <w:r>
+              <w:t>False</w:t>
+            </w:r>
+          </w:p>
+        </w:tc>
+        <w:tc>
+          <w:tcPr>
+            <w:tcW w:w="900" w:type="dxa"/>
+          </w:tcPr>
+          <w:p>
+            <w:pPr>
+              <w:pStyle w:val="Body"/>
+              <w:keepNext/>
+              <w:jc w:val="center"/>
+            </w:pPr>
+            <w:r>
+              <w:t>False</w:t>
+            </w:r>
+          </w:p>
+        </w:tc>
+        <w:tc>
+          <w:tcPr>
+            <w:tcW w:w="720" w:type="dxa"/>
+          </w:tcPr>
+          <w:p>
+            <w:pPr>
+              <w:pStyle w:val="Body"/>
+              <w:keepNext/>
+              <w:jc w:val="center"/>
+            </w:pPr>
+            <w:r>
+              <w:t>False</w:t>
+            </w:r>
+          </w:p>
+        </w:tc>
+        <w:tc>
+          <w:tcPr>
+            <w:tcW w:w="810" w:type="dxa"/>
+          </w:tcPr>
+          <w:p>
+            <w:pPr>
+              <w:pStyle w:val="Body"/>
+              <w:keepNext/>
+              <w:jc w:val="center"/>
+            </w:pPr>
+            <w:r>
+              <w:t>5.2%</w:t>
+            </w:r>
+          </w:p>
+        </w:tc>
+        <w:tc>
+          <w:tcPr>
+            <w:tcW w:w="2178" w:type="dxa"/>
+          </w:tcPr>
+          <w:p>
+            <w:pPr>
+              <w:pStyle w:val="Body"/>
+              <w:keepNext/>
+              <w:jc w:val="center"/>
               <w:rPr>
                 <w:rFonts w:ascii="Courier New" w:hAnsi="Courier New" w:cs="Courier New"/>
                 <w:sz w:val="20"/>
                 <w:szCs w:val="20"/>
               </w:rPr>
-              <w:t>1 0 X 1 X 0 0 1</w:t>
-            </w:r>
-          </w:p>
-        </w:tc>
-      </w:tr>
-      <w:tr>
-        <w:tc>
-          <w:tcPr>
-            <w:tcW w:w="1458" w:type="dxa"/>
-          </w:tcPr>
-          <w:p>
-            <w:pPr>
-              <w:pStyle w:val="Body"/>
-              <w:keepNext/>
-            </w:pPr>
-          </w:p>
-        </w:tc>
-        <w:tc>
-          <w:tcPr>
-            <w:tcW w:w="990" w:type="dxa"/>
-          </w:tcPr>
-          <w:p>
-            <w:pPr>
-              <w:pStyle w:val="Body"/>
-              <w:keepNext/>
-              <w:jc w:val="center"/>
-            </w:pPr>
-            <w:r>
-              <w:t>5</w:t>
-            </w:r>
-          </w:p>
-        </w:tc>
-        <w:tc>
-          <w:tcPr>
-            <w:tcW w:w="720" w:type="dxa"/>
-          </w:tcPr>
-          <w:p>
-            <w:pPr>
-              <w:pStyle w:val="Body"/>
-              <w:keepNext/>
-              <w:jc w:val="center"/>
-            </w:pPr>
-            <w:r>
-              <w:t>10</w:t>
-            </w:r>
-            <w:r>
-              <w:rPr>
-                <w:vertAlign w:val="superscript"/>
-              </w:rPr>
-              <w:t>3</w:t>
-            </w:r>
-          </w:p>
-        </w:tc>
-        <w:tc>
-          <w:tcPr>
-            <w:tcW w:w="1080" w:type="dxa"/>
-          </w:tcPr>
-          <w:p>
-            <w:pPr>
-              <w:pStyle w:val="Body"/>
-              <w:keepNext/>
-              <w:jc w:val="center"/>
-            </w:pPr>
-            <w:r>
-              <w:t>False</w:t>
-            </w:r>
-          </w:p>
-        </w:tc>
-        <w:tc>
-          <w:tcPr>
-            <w:tcW w:w="900" w:type="dxa"/>
-          </w:tcPr>
-          <w:p>
-            <w:pPr>
-              <w:pStyle w:val="Body"/>
-              <w:keepNext/>
-              <w:jc w:val="center"/>
-            </w:pPr>
-            <w:r>
-              <w:t>False</w:t>
-            </w:r>
-          </w:p>
-        </w:tc>
-        <w:tc>
-          <w:tcPr>
-            <w:tcW w:w="720" w:type="dxa"/>
-          </w:tcPr>
-          <w:p>
-            <w:pPr>
-              <w:pStyle w:val="Body"/>
-              <w:keepNext/>
-              <w:jc w:val="center"/>
-            </w:pPr>
-            <w:r>
-              <w:t>False</w:t>
-            </w:r>
-          </w:p>
-        </w:tc>
-        <w:tc>
-          <w:tcPr>
-            <w:tcW w:w="810" w:type="dxa"/>
-          </w:tcPr>
-          <w:p>
-            <w:pPr>
-              <w:pStyle w:val="Body"/>
-              <w:keepNext/>
-              <w:jc w:val="center"/>
-            </w:pPr>
-          </w:p>
-        </w:tc>
-        <w:tc>
-          <w:tcPr>
-            <w:tcW w:w="2178" w:type="dxa"/>
-          </w:tcPr>
-          <w:p>
-            <w:pPr>
-              <w:pStyle w:val="Body"/>
-              <w:keepNext/>
-              <w:jc w:val="center"/>
+            </w:pPr>
+            <w:r>
               <w:rPr>
                 <w:rFonts w:ascii="Courier New" w:hAnsi="Courier New" w:cs="Courier New"/>
                 <w:sz w:val="20"/>
                 <w:szCs w:val="20"/>
               </w:rPr>
-            </w:pPr>
-          </w:p>
-        </w:tc>
-      </w:tr>
-      <w:tr>
-        <w:tc>
-          <w:tcPr>
-            <w:tcW w:w="1458" w:type="dxa"/>
-          </w:tcPr>
-          <w:p>
-            <w:pPr>
-              <w:pStyle w:val="Body"/>
-              <w:keepNext/>
-            </w:pPr>
-            <w:r>
-              <w:t>20160426-2</w:t>
-            </w:r>
-          </w:p>
-        </w:tc>
-        <w:tc>
-          <w:tcPr>
-            <w:tcW w:w="990" w:type="dxa"/>
-          </w:tcPr>
-          <w:p>
-            <w:pPr>
-              <w:pStyle w:val="Body"/>
-              <w:keepNext/>
-              <w:jc w:val="center"/>
-            </w:pPr>
-            <w:r>
-              <w:t>6</w:t>
-            </w:r>
-          </w:p>
-        </w:tc>
-        <w:tc>
-          <w:tcPr>
-            <w:tcW w:w="720" w:type="dxa"/>
-          </w:tcPr>
-          <w:p>
-            <w:pPr>
-              <w:pStyle w:val="Body"/>
-              <w:keepNext/>
-              <w:jc w:val="center"/>
-            </w:pPr>
-            <w:r>
-              <w:t>10</w:t>
-            </w:r>
-            <w:r>
-              <w:rPr>
-                <w:vertAlign w:val="superscript"/>
-              </w:rPr>
-              <w:t>3</w:t>
-            </w:r>
-          </w:p>
-        </w:tc>
-        <w:tc>
-          <w:tcPr>
-            <w:tcW w:w="1080" w:type="dxa"/>
-          </w:tcPr>
-          <w:p>
-            <w:pPr>
-              <w:pStyle w:val="Body"/>
-              <w:keepNext/>
-              <w:jc w:val="center"/>
-            </w:pPr>
-            <w:r>
-              <w:t>False</w:t>
-            </w:r>
-          </w:p>
-        </w:tc>
-        <w:tc>
-          <w:tcPr>
-            <w:tcW w:w="900" w:type="dxa"/>
-          </w:tcPr>
-          <w:p>
-            <w:pPr>
-              <w:pStyle w:val="Body"/>
-              <w:keepNext/>
-              <w:jc w:val="center"/>
-            </w:pPr>
-            <w:r>
-              <w:t>False</w:t>
-            </w:r>
-          </w:p>
-        </w:tc>
-        <w:tc>
-          <w:tcPr>
-            <w:tcW w:w="720" w:type="dxa"/>
-          </w:tcPr>
-          <w:p>
-            <w:pPr>
-              <w:pStyle w:val="Body"/>
-              <w:keepNext/>
-              <w:jc w:val="center"/>
-            </w:pPr>
-            <w:r>
-              <w:t>False</w:t>
-            </w:r>
-          </w:p>
-        </w:tc>
-        <w:tc>
-          <w:tcPr>
-            <w:tcW w:w="810" w:type="dxa"/>
-          </w:tcPr>
-          <w:p>
-            <w:pPr>
-              <w:pStyle w:val="Body"/>
-              <w:keepNext/>
-              <w:jc w:val="center"/>
-            </w:pPr>
-            <w:r>
-              <w:t>5.2%</w:t>
-            </w:r>
-          </w:p>
-        </w:tc>
-        <w:tc>
-          <w:tcPr>
-            <w:tcW w:w="2178" w:type="dxa"/>
-          </w:tcPr>
-          <w:p>
-            <w:pPr>
-              <w:pStyle w:val="Body"/>
-              <w:keepNext/>
-              <w:jc w:val="center"/>
-              <w:rPr>
-                <w:rFonts w:ascii="Courier New" w:hAnsi="Courier New" w:cs="Courier New"/>
-                <w:sz w:val="20"/>
-                <w:szCs w:val="20"/>
-              </w:rPr>
-            </w:pPr>
-            <w:r>
-              <w:rPr>
-                <w:rFonts w:ascii="Courier New" w:hAnsi="Courier New" w:cs="Courier New"/>
-                <w:sz w:val="20"/>
-                <w:szCs w:val="20"/>
-              </w:rPr>
               <w:t>1 0 X X 1 0 0 1</w:t>
             </w:r>
-          </w:p>
-        </w:tc>
-      </w:tr>
-      <w:tr>
-        <w:tc>
-          <w:tcPr>
-            <w:tcW w:w="1458" w:type="dxa"/>
-          </w:tcPr>
-          <w:p>
-            <w:pPr>
-              <w:pStyle w:val="Body"/>
-              <w:keepNext/>
-            </w:pPr>
-          </w:p>
-        </w:tc>
-        <w:tc>
-          <w:tcPr>
-            <w:tcW w:w="990" w:type="dxa"/>
-          </w:tcPr>
-          <w:p>
-            <w:pPr>
-              <w:pStyle w:val="Body"/>
-              <w:keepNext/>
-              <w:jc w:val="center"/>
-            </w:pPr>
-            <w:r>
-              <w:t>7</w:t>
-            </w:r>
-          </w:p>
-        </w:tc>
-        <w:tc>
-          <w:tcPr>
-            <w:tcW w:w="720" w:type="dxa"/>
-          </w:tcPr>
-          <w:p>
-            <w:pPr>
-              <w:pStyle w:val="Body"/>
-              <w:keepNext/>
-              <w:jc w:val="center"/>
-            </w:pPr>
-            <w:r>
-              <w:t>10</w:t>
-            </w:r>
-            <w:r>
-              <w:rPr>
-                <w:vertAlign w:val="superscript"/>
-              </w:rPr>
-              <w:t>3</w:t>
-            </w:r>
-          </w:p>
-        </w:tc>
-        <w:tc>
-          <w:tcPr>
-            <w:tcW w:w="1080" w:type="dxa"/>
-          </w:tcPr>
-          <w:p>
-            <w:pPr>
-              <w:pStyle w:val="Body"/>
-              <w:keepNext/>
-              <w:jc w:val="center"/>
-            </w:pPr>
-            <w:r>
-              <w:t>False</w:t>
-            </w:r>
-          </w:p>
-        </w:tc>
-        <w:tc>
-          <w:tcPr>
-            <w:tcW w:w="900" w:type="dxa"/>
-          </w:tcPr>
-          <w:p>
-            <w:pPr>
-              <w:pStyle w:val="Body"/>
-              <w:keepNext/>
-              <w:jc w:val="center"/>
-            </w:pPr>
-            <w:r>
-              <w:t>False</w:t>
-            </w:r>
-          </w:p>
-        </w:tc>
-        <w:tc>
-          <w:tcPr>
-            <w:tcW w:w="720" w:type="dxa"/>
-          </w:tcPr>
-          <w:p>
-            <w:pPr>
-              <w:pStyle w:val="Body"/>
-              <w:keepNext/>
-              <w:jc w:val="center"/>
-            </w:pPr>
-            <w:r>
-              <w:t>False</w:t>
-            </w:r>
-          </w:p>
-        </w:tc>
-        <w:tc>
-          <w:tcPr>
-            <w:tcW w:w="810" w:type="dxa"/>
-          </w:tcPr>
-          <w:p>
-            <w:pPr>
-              <w:pStyle w:val="Body"/>
-              <w:keepNext/>
-              <w:jc w:val="center"/>
-            </w:pPr>
-          </w:p>
-        </w:tc>
-        <w:tc>
-          <w:tcPr>
-            <w:tcW w:w="2178" w:type="dxa"/>
-          </w:tcPr>
-          <w:p>
-            <w:pPr>
-              <w:pStyle w:val="Body"/>
-              <w:keepNext/>
-              <w:jc w:val="center"/>
-              <w:rPr>
-                <w:rFonts w:ascii="Courier New" w:hAnsi="Courier New" w:cs="Courier New"/>
-                <w:sz w:val="20"/>
-                <w:szCs w:val="20"/>
-              </w:rPr>
-            </w:pPr>
           </w:p>
         </w:tc>
       </w:tr>
@@ -14247,6 +13887,341 @@
               </w:rPr>
               <w:t>0</w:t>
             </w:r>
+          </w:p>
+        </w:tc>
+      </w:tr>
+      <w:tr>
+        <w:tc>
+          <w:tcPr>
+            <w:tcW w:w="1458" w:type="dxa"/>
+          </w:tcPr>
+          <w:p>
+            <w:pPr>
+              <w:pStyle w:val="Body"/>
+              <w:keepNext/>
+            </w:pPr>
+            <w:r>
+              <w:t>20160430-1</w:t>
+            </w:r>
+          </w:p>
+        </w:tc>
+        <w:tc>
+          <w:tcPr>
+            <w:tcW w:w="990" w:type="dxa"/>
+          </w:tcPr>
+          <w:p>
+            <w:pPr>
+              <w:pStyle w:val="Body"/>
+              <w:keepNext/>
+              <w:jc w:val="center"/>
+            </w:pPr>
+            <w:r>
+              <w:t>2</w:t>
+            </w:r>
+          </w:p>
+        </w:tc>
+        <w:tc>
+          <w:tcPr>
+            <w:tcW w:w="720" w:type="dxa"/>
+          </w:tcPr>
+          <w:p>
+            <w:pPr>
+              <w:pStyle w:val="Body"/>
+              <w:keepNext/>
+              <w:jc w:val="center"/>
+            </w:pPr>
+            <w:r>
+              <w:t>10</w:t>
+            </w:r>
+            <w:r>
+              <w:rPr>
+                <w:vertAlign w:val="superscript"/>
+              </w:rPr>
+              <w:t>3</w:t>
+            </w:r>
+          </w:p>
+        </w:tc>
+        <w:tc>
+          <w:tcPr>
+            <w:tcW w:w="1080" w:type="dxa"/>
+          </w:tcPr>
+          <w:p>
+            <w:pPr>
+              <w:pStyle w:val="Body"/>
+              <w:keepNext/>
+              <w:jc w:val="center"/>
+            </w:pPr>
+            <w:r>
+              <w:t>True</w:t>
+            </w:r>
+          </w:p>
+        </w:tc>
+        <w:tc>
+          <w:tcPr>
+            <w:tcW w:w="900" w:type="dxa"/>
+          </w:tcPr>
+          <w:p>
+            <w:pPr>
+              <w:pStyle w:val="Body"/>
+              <w:keepNext/>
+              <w:jc w:val="center"/>
+            </w:pPr>
+            <w:r>
+              <w:t>False</w:t>
+            </w:r>
+          </w:p>
+        </w:tc>
+        <w:tc>
+          <w:tcPr>
+            <w:tcW w:w="720" w:type="dxa"/>
+          </w:tcPr>
+          <w:p>
+            <w:pPr>
+              <w:pStyle w:val="Body"/>
+              <w:keepNext/>
+              <w:jc w:val="center"/>
+            </w:pPr>
+            <w:r>
+              <w:t>False</w:t>
+            </w:r>
+          </w:p>
+        </w:tc>
+        <w:tc>
+          <w:tcPr>
+            <w:tcW w:w="810" w:type="dxa"/>
+          </w:tcPr>
+          <w:p>
+            <w:pPr>
+              <w:pStyle w:val="Body"/>
+              <w:keepNext/>
+              <w:jc w:val="center"/>
+              <w:rPr>
+                <w:sz w:val="20"/>
+                <w:szCs w:val="20"/>
+              </w:rPr>
+            </w:pPr>
+            <w:r>
+              <w:rPr>
+                <w:sz w:val="20"/>
+                <w:szCs w:val="20"/>
+              </w:rPr>
+              <w:t>8.6%</w:t>
+            </w:r>
+          </w:p>
+        </w:tc>
+        <w:tc>
+          <w:tcPr>
+            <w:tcW w:w="2178" w:type="dxa"/>
+          </w:tcPr>
+          <w:p>
+            <w:pPr>
+              <w:pStyle w:val="Body"/>
+              <w:keepNext/>
+              <w:jc w:val="center"/>
+              <w:rPr>
+                <w:rFonts w:ascii="Courier New" w:hAnsi="Courier New" w:cs="Courier New"/>
+                <w:sz w:val="20"/>
+                <w:szCs w:val="20"/>
+              </w:rPr>
+            </w:pPr>
+            <w:r>
+              <w:rPr>
+                <w:rFonts w:ascii="Courier New" w:hAnsi="Courier New" w:cs="Courier New"/>
+                <w:sz w:val="20"/>
+                <w:szCs w:val="20"/>
+              </w:rPr>
+              <w:t xml:space="preserve">1 0 </w:t>
+            </w:r>
+            <w:r>
+              <w:rPr>
+                <w:rFonts w:ascii="Courier New" w:hAnsi="Courier New" w:cs="Courier New"/>
+                <w:color w:val="FF0000"/>
+                <w:sz w:val="20"/>
+                <w:szCs w:val="20"/>
+              </w:rPr>
+              <w:t>1</w:t>
+            </w:r>
+            <w:r>
+              <w:rPr>
+                <w:rFonts w:ascii="Courier New" w:hAnsi="Courier New" w:cs="Courier New"/>
+                <w:sz w:val="20"/>
+                <w:szCs w:val="20"/>
+              </w:rPr>
+              <w:t xml:space="preserve"> 1 </w:t>
+            </w:r>
+            <w:r>
+              <w:rPr>
+                <w:rFonts w:ascii="Courier New" w:hAnsi="Courier New" w:cs="Courier New"/>
+                <w:color w:val="FF0000"/>
+                <w:sz w:val="20"/>
+                <w:szCs w:val="20"/>
+              </w:rPr>
+              <w:t>0</w:t>
+            </w:r>
+            <w:r>
+              <w:rPr>
+                <w:rFonts w:ascii="Courier New" w:hAnsi="Courier New" w:cs="Courier New"/>
+                <w:sz w:val="20"/>
+                <w:szCs w:val="20"/>
+              </w:rPr>
+              <w:t xml:space="preserve"> 0 0 </w:t>
+            </w:r>
+            <w:r>
+              <w:rPr>
+                <w:rFonts w:ascii="Courier New" w:hAnsi="Courier New" w:cs="Courier New"/>
+                <w:color w:val="FF0000"/>
+                <w:sz w:val="20"/>
+                <w:szCs w:val="20"/>
+              </w:rPr>
+              <w:t>0</w:t>
+            </w:r>
+          </w:p>
+        </w:tc>
+      </w:tr>
+      <w:tr>
+        <w:tc>
+          <w:tcPr>
+            <w:tcW w:w="1458" w:type="dxa"/>
+          </w:tcPr>
+          <w:p>
+            <w:pPr>
+              <w:pStyle w:val="Body"/>
+              <w:keepNext/>
+            </w:pPr>
+            <w:r>
+              <w:t>20160430-1</w:t>
+            </w:r>
+          </w:p>
+        </w:tc>
+        <w:tc>
+          <w:tcPr>
+            <w:tcW w:w="990" w:type="dxa"/>
+          </w:tcPr>
+          <w:p>
+            <w:pPr>
+              <w:pStyle w:val="Body"/>
+              <w:keepNext/>
+              <w:jc w:val="center"/>
+            </w:pPr>
+            <w:r>
+              <w:t>4</w:t>
+            </w:r>
+          </w:p>
+        </w:tc>
+        <w:tc>
+          <w:tcPr>
+            <w:tcW w:w="720" w:type="dxa"/>
+          </w:tcPr>
+          <w:p>
+            <w:pPr>
+              <w:pStyle w:val="Body"/>
+              <w:keepNext/>
+              <w:jc w:val="center"/>
+            </w:pPr>
+            <w:r>
+              <w:t>10</w:t>
+            </w:r>
+            <w:r>
+              <w:rPr>
+                <w:vertAlign w:val="superscript"/>
+              </w:rPr>
+              <w:t>3</w:t>
+            </w:r>
+          </w:p>
+        </w:tc>
+        <w:tc>
+          <w:tcPr>
+            <w:tcW w:w="1080" w:type="dxa"/>
+          </w:tcPr>
+          <w:p>
+            <w:pPr>
+              <w:pStyle w:val="Body"/>
+              <w:keepNext/>
+              <w:jc w:val="center"/>
+            </w:pPr>
+            <w:r>
+              <w:t>True</w:t>
+            </w:r>
+          </w:p>
+        </w:tc>
+        <w:tc>
+          <w:tcPr>
+            <w:tcW w:w="900" w:type="dxa"/>
+          </w:tcPr>
+          <w:p>
+            <w:pPr>
+              <w:pStyle w:val="Body"/>
+              <w:keepNext/>
+              <w:jc w:val="center"/>
+            </w:pPr>
+            <w:r>
+              <w:t>False</w:t>
+            </w:r>
+          </w:p>
+        </w:tc>
+        <w:tc>
+          <w:tcPr>
+            <w:tcW w:w="720" w:type="dxa"/>
+          </w:tcPr>
+          <w:p>
+            <w:pPr>
+              <w:pStyle w:val="Body"/>
+              <w:keepNext/>
+              <w:jc w:val="center"/>
+            </w:pPr>
+            <w:r>
+              <w:t>False</w:t>
+            </w:r>
+          </w:p>
+        </w:tc>
+        <w:tc>
+          <w:tcPr>
+            <w:tcW w:w="810" w:type="dxa"/>
+          </w:tcPr>
+          <w:p>
+            <w:pPr>
+              <w:pStyle w:val="Body"/>
+              <w:keepNext/>
+              <w:jc w:val="center"/>
+              <w:rPr>
+                <w:sz w:val="20"/>
+                <w:szCs w:val="20"/>
+              </w:rPr>
+            </w:pPr>
+            <w:r>
+              <w:rPr>
+                <w:sz w:val="20"/>
+                <w:szCs w:val="20"/>
+              </w:rPr>
+              <w:t>4.4%</w:t>
+            </w:r>
+          </w:p>
+        </w:tc>
+        <w:tc>
+          <w:tcPr>
+            <w:tcW w:w="2178" w:type="dxa"/>
+          </w:tcPr>
+          <w:p>
+            <w:pPr>
+              <w:pStyle w:val="Body"/>
+              <w:keepNext/>
+              <w:jc w:val="center"/>
+              <w:rPr>
+                <w:rFonts w:ascii="Courier New" w:hAnsi="Courier New" w:cs="Courier New"/>
+                <w:sz w:val="20"/>
+                <w:szCs w:val="20"/>
+              </w:rPr>
+            </w:pPr>
+            <w:r>
+              <w:rPr>
+                <w:rFonts w:ascii="Courier New" w:hAnsi="Courier New" w:cs="Courier New"/>
+                <w:sz w:val="20"/>
+                <w:szCs w:val="20"/>
+              </w:rPr>
+              <w:t>1 0 X 1 1 0 0 1</w:t>
+            </w:r>
+            <w:bookmarkStart w:id="3" w:name="_GoBack"/>
+            <w:bookmarkEnd w:id="3"/>
           </w:p>
         </w:tc>
       </w:tr>

</xml_diff>

<commit_message>
results from google compute cloud - its so slow
</commit_message>
<xml_diff>
--- a/pgg-strat-evo.docx
+++ b/pgg-strat-evo.docx
@@ -10626,6 +10626,9 @@
               <w:pStyle w:val="Body"/>
               <w:keepNext/>
             </w:pPr>
+            <w:r>
+              <w:t>20160503-1</w:t>
+            </w:r>
           </w:p>
         </w:tc>
         <w:tc>
@@ -10639,7 +10642,7 @@
               <w:jc w:val="center"/>
             </w:pPr>
             <w:r>
-              <w:t>5</w:t>
+              <w:t>8</w:t>
             </w:r>
           </w:p>
         </w:tc>
@@ -10713,6 +10716,9 @@
               <w:keepNext/>
               <w:jc w:val="center"/>
             </w:pPr>
+            <w:r>
+              <w:t>9.4%</w:t>
+            </w:r>
           </w:p>
         </w:tc>
         <w:tc>
@@ -10730,123 +10736,14 @@
                 <w:szCs w:val="20"/>
               </w:rPr>
             </w:pPr>
-          </w:p>
-        </w:tc>
-      </w:tr>
-      <w:tr>
-        <w:tc>
-          <w:tcPr>
-            <w:tcW w:w="1458" w:type="dxa"/>
-          </w:tcPr>
-          <w:p>
-            <w:pPr>
-              <w:pStyle w:val="Body"/>
-              <w:keepNext/>
-            </w:pPr>
-          </w:p>
-        </w:tc>
-        <w:tc>
-          <w:tcPr>
-            <w:tcW w:w="990" w:type="dxa"/>
-          </w:tcPr>
-          <w:p>
-            <w:pPr>
-              <w:pStyle w:val="Body"/>
-              <w:keepNext/>
-              <w:jc w:val="center"/>
-            </w:pPr>
-            <w:r>
-              <w:t>5</w:t>
-            </w:r>
-          </w:p>
-        </w:tc>
-        <w:tc>
-          <w:tcPr>
-            <w:tcW w:w="720" w:type="dxa"/>
-          </w:tcPr>
-          <w:p>
-            <w:pPr>
-              <w:pStyle w:val="Body"/>
-              <w:keepNext/>
-              <w:jc w:val="center"/>
-            </w:pPr>
-            <w:r>
-              <w:t>10</w:t>
-            </w:r>
-          </w:p>
-        </w:tc>
-        <w:tc>
-          <w:tcPr>
-            <w:tcW w:w="1080" w:type="dxa"/>
-          </w:tcPr>
-          <w:p>
-            <w:pPr>
-              <w:pStyle w:val="Body"/>
-              <w:keepNext/>
-              <w:jc w:val="center"/>
-            </w:pPr>
-            <w:r>
-              <w:t>False</w:t>
-            </w:r>
-          </w:p>
-        </w:tc>
-        <w:tc>
-          <w:tcPr>
-            <w:tcW w:w="900" w:type="dxa"/>
-          </w:tcPr>
-          <w:p>
-            <w:pPr>
-              <w:pStyle w:val="Body"/>
-              <w:keepNext/>
-              <w:jc w:val="center"/>
-            </w:pPr>
-            <w:r>
-              <w:t>True</w:t>
-            </w:r>
-          </w:p>
-        </w:tc>
-        <w:tc>
-          <w:tcPr>
-            <w:tcW w:w="720" w:type="dxa"/>
-          </w:tcPr>
-          <w:p>
-            <w:pPr>
-              <w:pStyle w:val="Body"/>
-              <w:keepNext/>
-              <w:jc w:val="center"/>
-            </w:pPr>
-            <w:r>
-              <w:t>False</w:t>
-            </w:r>
-          </w:p>
-        </w:tc>
-        <w:tc>
-          <w:tcPr>
-            <w:tcW w:w="810" w:type="dxa"/>
-          </w:tcPr>
-          <w:p>
-            <w:pPr>
-              <w:pStyle w:val="Body"/>
-              <w:keepNext/>
-              <w:jc w:val="center"/>
-            </w:pPr>
-          </w:p>
-        </w:tc>
-        <w:tc>
-          <w:tcPr>
-            <w:tcW w:w="2178" w:type="dxa"/>
-          </w:tcPr>
-          <w:p>
-            <w:pPr>
-              <w:pStyle w:val="Body"/>
-              <w:keepNext/>
-              <w:jc w:val="center"/>
+            <w:r>
               <w:rPr>
                 <w:rFonts w:ascii="Courier New" w:hAnsi="Courier New" w:cs="Courier New"/>
                 <w:sz w:val="20"/>
                 <w:szCs w:val="20"/>
               </w:rPr>
-            </w:pPr>
+              <w:t>1 0 0 1 1 0 0 1</w:t>
+            </w:r>
           </w:p>
         </w:tc>
       </w:tr>
@@ -10860,6 +10757,12 @@
               <w:pStyle w:val="Body"/>
               <w:keepNext/>
             </w:pPr>
+            <w:r>
+              <w:t>20160503-</w:t>
+            </w:r>
+            <w:r>
+              <w:t>2</w:t>
+            </w:r>
           </w:p>
         </w:tc>
         <w:tc>
@@ -10873,7 +10776,7 @@
               <w:jc w:val="center"/>
             </w:pPr>
             <w:r>
-              <w:t>5</w:t>
+              <w:t>8</w:t>
             </w:r>
           </w:p>
         </w:tc>
@@ -10890,12 +10793,6 @@
             <w:r>
               <w:t>10</w:t>
             </w:r>
-            <w:r>
-              <w:rPr>
-                <w:vertAlign w:val="superscript"/>
-              </w:rPr>
-              <w:t>2</w:t>
-            </w:r>
           </w:p>
         </w:tc>
         <w:tc>
@@ -10953,6 +10850,9 @@
               <w:keepNext/>
               <w:jc w:val="center"/>
             </w:pPr>
+            <w:r>
+              <w:t>9.4%</w:t>
+            </w:r>
           </w:p>
         </w:tc>
         <w:tc>
@@ -10970,129 +10870,14 @@
                 <w:szCs w:val="20"/>
               </w:rPr>
             </w:pPr>
-          </w:p>
-        </w:tc>
-      </w:tr>
-      <w:tr>
-        <w:tc>
-          <w:tcPr>
-            <w:tcW w:w="1458" w:type="dxa"/>
-          </w:tcPr>
-          <w:p>
-            <w:pPr>
-              <w:pStyle w:val="Body"/>
-              <w:keepNext/>
-            </w:pPr>
-          </w:p>
-        </w:tc>
-        <w:tc>
-          <w:tcPr>
-            <w:tcW w:w="990" w:type="dxa"/>
-          </w:tcPr>
-          <w:p>
-            <w:pPr>
-              <w:pStyle w:val="Body"/>
-              <w:keepNext/>
-              <w:jc w:val="center"/>
-            </w:pPr>
-            <w:r>
-              <w:t>5</w:t>
-            </w:r>
-          </w:p>
-        </w:tc>
-        <w:tc>
-          <w:tcPr>
-            <w:tcW w:w="720" w:type="dxa"/>
-          </w:tcPr>
-          <w:p>
-            <w:pPr>
-              <w:pStyle w:val="Body"/>
-              <w:keepNext/>
-              <w:jc w:val="center"/>
-            </w:pPr>
-            <w:r>
-              <w:t>10</w:t>
-            </w:r>
-            <w:r>
-              <w:rPr>
-                <w:vertAlign w:val="superscript"/>
-              </w:rPr>
-              <w:t>3</w:t>
-            </w:r>
-          </w:p>
-        </w:tc>
-        <w:tc>
-          <w:tcPr>
-            <w:tcW w:w="1080" w:type="dxa"/>
-          </w:tcPr>
-          <w:p>
-            <w:pPr>
-              <w:pStyle w:val="Body"/>
-              <w:keepNext/>
-              <w:jc w:val="center"/>
-            </w:pPr>
-            <w:r>
-              <w:t>False</w:t>
-            </w:r>
-          </w:p>
-        </w:tc>
-        <w:tc>
-          <w:tcPr>
-            <w:tcW w:w="900" w:type="dxa"/>
-          </w:tcPr>
-          <w:p>
-            <w:pPr>
-              <w:pStyle w:val="Body"/>
-              <w:keepNext/>
-              <w:jc w:val="center"/>
-            </w:pPr>
-            <w:r>
-              <w:t>True</w:t>
-            </w:r>
-          </w:p>
-        </w:tc>
-        <w:tc>
-          <w:tcPr>
-            <w:tcW w:w="720" w:type="dxa"/>
-          </w:tcPr>
-          <w:p>
-            <w:pPr>
-              <w:pStyle w:val="Body"/>
-              <w:keepNext/>
-              <w:jc w:val="center"/>
-            </w:pPr>
-            <w:r>
-              <w:t>False</w:t>
-            </w:r>
-          </w:p>
-        </w:tc>
-        <w:tc>
-          <w:tcPr>
-            <w:tcW w:w="810" w:type="dxa"/>
-          </w:tcPr>
-          <w:p>
-            <w:pPr>
-              <w:pStyle w:val="Body"/>
-              <w:keepNext/>
-              <w:jc w:val="center"/>
-            </w:pPr>
-          </w:p>
-        </w:tc>
-        <w:tc>
-          <w:tcPr>
-            <w:tcW w:w="2178" w:type="dxa"/>
-          </w:tcPr>
-          <w:p>
-            <w:pPr>
-              <w:pStyle w:val="Body"/>
-              <w:keepNext/>
-              <w:jc w:val="center"/>
+            <w:r>
               <w:rPr>
                 <w:rFonts w:ascii="Courier New" w:hAnsi="Courier New" w:cs="Courier New"/>
                 <w:sz w:val="20"/>
                 <w:szCs w:val="20"/>
               </w:rPr>
-            </w:pPr>
+              <w:t>1 0 0 1 1 0 0 1</w:t>
+            </w:r>
           </w:p>
         </w:tc>
       </w:tr>
@@ -11106,6 +10891,12 @@
               <w:pStyle w:val="Body"/>
               <w:keepNext/>
             </w:pPr>
+            <w:r>
+              <w:t>20160503-</w:t>
+            </w:r>
+            <w:r>
+              <w:t>3</w:t>
+            </w:r>
           </w:p>
         </w:tc>
         <w:tc>
@@ -11119,7 +10910,7 @@
               <w:jc w:val="center"/>
             </w:pPr>
             <w:r>
-              <w:t>5</w:t>
+              <w:t>8</w:t>
             </w:r>
           </w:p>
         </w:tc>
@@ -11140,7 +10931,7 @@
               <w:rPr>
                 <w:vertAlign w:val="superscript"/>
               </w:rPr>
-              <w:t>4</w:t>
+              <w:t>2</w:t>
             </w:r>
           </w:p>
         </w:tc>
@@ -11199,6 +10990,9 @@
               <w:keepNext/>
               <w:jc w:val="center"/>
             </w:pPr>
+            <w:r>
+              <w:t>12%</w:t>
+            </w:r>
           </w:p>
         </w:tc>
         <w:tc>
@@ -11216,6 +11010,14 @@
                 <w:szCs w:val="20"/>
               </w:rPr>
             </w:pPr>
+            <w:r>
+              <w:rPr>
+                <w:rFonts w:ascii="Courier New" w:hAnsi="Courier New" w:cs="Courier New"/>
+                <w:sz w:val="20"/>
+                <w:szCs w:val="20"/>
+              </w:rPr>
+              <w:t>1 0 0 1 1 0 0 1</w:t>
+            </w:r>
           </w:p>
         </w:tc>
       </w:tr>
@@ -11227,7 +11029,14 @@
           <w:p>
             <w:pPr>
               <w:pStyle w:val="Body"/>
-            </w:pPr>
+              <w:keepNext/>
+            </w:pPr>
+            <w:r>
+              <w:t>20160503-</w:t>
+            </w:r>
+            <w:r>
+              <w:t>4</w:t>
+            </w:r>
           </w:p>
         </w:tc>
         <w:tc>
@@ -11237,10 +11046,276 @@
           <w:p>
             <w:pPr>
               <w:pStyle w:val="Body"/>
-              <w:jc w:val="center"/>
-            </w:pPr>
-            <w:r>
-              <w:t>5</w:t>
+              <w:keepNext/>
+              <w:jc w:val="center"/>
+            </w:pPr>
+            <w:r>
+              <w:t>8</w:t>
+            </w:r>
+          </w:p>
+        </w:tc>
+        <w:tc>
+          <w:tcPr>
+            <w:tcW w:w="720" w:type="dxa"/>
+          </w:tcPr>
+          <w:p>
+            <w:pPr>
+              <w:pStyle w:val="Body"/>
+              <w:keepNext/>
+              <w:jc w:val="center"/>
+            </w:pPr>
+            <w:r>
+              <w:t>10</w:t>
+            </w:r>
+            <w:r>
+              <w:rPr>
+                <w:vertAlign w:val="superscript"/>
+              </w:rPr>
+              <w:t>3</w:t>
+            </w:r>
+          </w:p>
+        </w:tc>
+        <w:tc>
+          <w:tcPr>
+            <w:tcW w:w="1080" w:type="dxa"/>
+          </w:tcPr>
+          <w:p>
+            <w:pPr>
+              <w:pStyle w:val="Body"/>
+              <w:keepNext/>
+              <w:jc w:val="center"/>
+            </w:pPr>
+            <w:r>
+              <w:t>False</w:t>
+            </w:r>
+          </w:p>
+        </w:tc>
+        <w:tc>
+          <w:tcPr>
+            <w:tcW w:w="900" w:type="dxa"/>
+          </w:tcPr>
+          <w:p>
+            <w:pPr>
+              <w:pStyle w:val="Body"/>
+              <w:keepNext/>
+              <w:jc w:val="center"/>
+            </w:pPr>
+            <w:r>
+              <w:t>True</w:t>
+            </w:r>
+          </w:p>
+        </w:tc>
+        <w:tc>
+          <w:tcPr>
+            <w:tcW w:w="720" w:type="dxa"/>
+          </w:tcPr>
+          <w:p>
+            <w:pPr>
+              <w:pStyle w:val="Body"/>
+              <w:keepNext/>
+              <w:jc w:val="center"/>
+            </w:pPr>
+            <w:r>
+              <w:t>False</w:t>
+            </w:r>
+          </w:p>
+        </w:tc>
+        <w:tc>
+          <w:tcPr>
+            <w:tcW w:w="810" w:type="dxa"/>
+          </w:tcPr>
+          <w:p>
+            <w:pPr>
+              <w:pStyle w:val="Body"/>
+              <w:keepNext/>
+              <w:jc w:val="center"/>
+            </w:pPr>
+            <w:r>
+              <w:t>9%</w:t>
+            </w:r>
+          </w:p>
+        </w:tc>
+        <w:tc>
+          <w:tcPr>
+            <w:tcW w:w="2178" w:type="dxa"/>
+          </w:tcPr>
+          <w:p>
+            <w:pPr>
+              <w:pStyle w:val="Body"/>
+              <w:keepNext/>
+              <w:jc w:val="center"/>
+              <w:rPr>
+                <w:rFonts w:ascii="Courier New" w:hAnsi="Courier New" w:cs="Courier New"/>
+                <w:sz w:val="20"/>
+                <w:szCs w:val="20"/>
+              </w:rPr>
+            </w:pPr>
+            <w:r>
+              <w:rPr>
+                <w:rFonts w:ascii="Courier New" w:hAnsi="Courier New" w:cs="Courier New"/>
+                <w:sz w:val="20"/>
+                <w:szCs w:val="20"/>
+              </w:rPr>
+              <w:t>1 0 0 1 1 X</w:t>
+            </w:r>
+            <w:bookmarkStart w:id="3" w:name="_GoBack"/>
+            <w:bookmarkEnd w:id="3"/>
+            <w:r>
+              <w:rPr>
+                <w:rFonts w:ascii="Courier New" w:hAnsi="Courier New" w:cs="Courier New"/>
+                <w:sz w:val="20"/>
+                <w:szCs w:val="20"/>
+              </w:rPr>
+              <w:t xml:space="preserve"> 0 1</w:t>
+            </w:r>
+          </w:p>
+        </w:tc>
+      </w:tr>
+      <w:tr>
+        <w:tc>
+          <w:tcPr>
+            <w:tcW w:w="1458" w:type="dxa"/>
+          </w:tcPr>
+          <w:p>
+            <w:pPr>
+              <w:pStyle w:val="Body"/>
+              <w:keepNext/>
+            </w:pPr>
+          </w:p>
+        </w:tc>
+        <w:tc>
+          <w:tcPr>
+            <w:tcW w:w="990" w:type="dxa"/>
+          </w:tcPr>
+          <w:p>
+            <w:pPr>
+              <w:pStyle w:val="Body"/>
+              <w:keepNext/>
+              <w:jc w:val="center"/>
+            </w:pPr>
+            <w:r>
+              <w:t>8</w:t>
+            </w:r>
+          </w:p>
+        </w:tc>
+        <w:tc>
+          <w:tcPr>
+            <w:tcW w:w="720" w:type="dxa"/>
+          </w:tcPr>
+          <w:p>
+            <w:pPr>
+              <w:pStyle w:val="Body"/>
+              <w:keepNext/>
+              <w:jc w:val="center"/>
+            </w:pPr>
+            <w:r>
+              <w:t>10</w:t>
+            </w:r>
+            <w:r>
+              <w:rPr>
+                <w:vertAlign w:val="superscript"/>
+              </w:rPr>
+              <w:t>4</w:t>
+            </w:r>
+          </w:p>
+        </w:tc>
+        <w:tc>
+          <w:tcPr>
+            <w:tcW w:w="1080" w:type="dxa"/>
+          </w:tcPr>
+          <w:p>
+            <w:pPr>
+              <w:pStyle w:val="Body"/>
+              <w:keepNext/>
+              <w:jc w:val="center"/>
+            </w:pPr>
+            <w:r>
+              <w:t>False</w:t>
+            </w:r>
+          </w:p>
+        </w:tc>
+        <w:tc>
+          <w:tcPr>
+            <w:tcW w:w="900" w:type="dxa"/>
+          </w:tcPr>
+          <w:p>
+            <w:pPr>
+              <w:pStyle w:val="Body"/>
+              <w:keepNext/>
+              <w:jc w:val="center"/>
+            </w:pPr>
+            <w:r>
+              <w:t>True</w:t>
+            </w:r>
+          </w:p>
+        </w:tc>
+        <w:tc>
+          <w:tcPr>
+            <w:tcW w:w="720" w:type="dxa"/>
+          </w:tcPr>
+          <w:p>
+            <w:pPr>
+              <w:pStyle w:val="Body"/>
+              <w:keepNext/>
+              <w:jc w:val="center"/>
+            </w:pPr>
+            <w:r>
+              <w:t>False</w:t>
+            </w:r>
+          </w:p>
+        </w:tc>
+        <w:tc>
+          <w:tcPr>
+            <w:tcW w:w="810" w:type="dxa"/>
+          </w:tcPr>
+          <w:p>
+            <w:pPr>
+              <w:pStyle w:val="Body"/>
+              <w:keepNext/>
+              <w:jc w:val="center"/>
+            </w:pPr>
+          </w:p>
+        </w:tc>
+        <w:tc>
+          <w:tcPr>
+            <w:tcW w:w="2178" w:type="dxa"/>
+          </w:tcPr>
+          <w:p>
+            <w:pPr>
+              <w:pStyle w:val="Body"/>
+              <w:keepNext/>
+              <w:jc w:val="center"/>
+              <w:rPr>
+                <w:rFonts w:ascii="Courier New" w:hAnsi="Courier New" w:cs="Courier New"/>
+                <w:sz w:val="20"/>
+                <w:szCs w:val="20"/>
+              </w:rPr>
+            </w:pPr>
+          </w:p>
+        </w:tc>
+      </w:tr>
+      <w:tr>
+        <w:tc>
+          <w:tcPr>
+            <w:tcW w:w="1458" w:type="dxa"/>
+          </w:tcPr>
+          <w:p>
+            <w:pPr>
+              <w:pStyle w:val="Body"/>
+            </w:pPr>
+          </w:p>
+        </w:tc>
+        <w:tc>
+          <w:tcPr>
+            <w:tcW w:w="990" w:type="dxa"/>
+          </w:tcPr>
+          <w:p>
+            <w:pPr>
+              <w:pStyle w:val="Body"/>
+              <w:jc w:val="center"/>
+            </w:pPr>
+            <w:r>
+              <w:t>8</w:t>
             </w:r>
           </w:p>
         </w:tc>
@@ -14220,8 +14295,6 @@
               </w:rPr>
               <w:t>1 0 X 1 1 0 0 1</w:t>
             </w:r>
-            <w:bookmarkStart w:id="3" w:name="_GoBack"/>
-            <w:bookmarkEnd w:id="3"/>
           </w:p>
         </w:tc>
       </w:tr>

</xml_diff>

<commit_message>
reformated some data tables
</commit_message>
<xml_diff>
--- a/pgg-strat-evo.docx
+++ b/pgg-strat-evo.docx
@@ -6094,7 +6094,7 @@
       <w:tr>
         <w:tc>
           <w:tcPr>
-            <w:tcW w:w="1476" w:type="dxa"/>
+            <w:tcW w:w="1474" w:type="dxa"/>
             <w:shd w:val="clear" w:color="auto" w:fill="E0E0E0"/>
           </w:tcPr>
           <w:p>
@@ -6115,7 +6115,7 @@
         </w:tc>
         <w:tc>
           <w:tcPr>
-            <w:tcW w:w="1476" w:type="dxa"/>
+            <w:tcW w:w="1474" w:type="dxa"/>
             <w:shd w:val="clear" w:color="auto" w:fill="E0E0E0"/>
           </w:tcPr>
           <w:p>
@@ -6137,7 +6137,7 @@
         </w:tc>
         <w:tc>
           <w:tcPr>
-            <w:tcW w:w="1116" w:type="dxa"/>
+            <w:tcW w:w="1150" w:type="dxa"/>
             <w:shd w:val="clear" w:color="auto" w:fill="E0E0E0"/>
           </w:tcPr>
           <w:p>
@@ -6159,7 +6159,7 @@
         </w:tc>
         <w:tc>
           <w:tcPr>
-            <w:tcW w:w="900" w:type="dxa"/>
+            <w:tcW w:w="898" w:type="dxa"/>
             <w:shd w:val="clear" w:color="auto" w:fill="E0E0E0"/>
           </w:tcPr>
           <w:p>
@@ -6181,7 +6181,7 @@
         </w:tc>
         <w:tc>
           <w:tcPr>
-            <w:tcW w:w="1620" w:type="dxa"/>
+            <w:tcW w:w="1610" w:type="dxa"/>
             <w:shd w:val="clear" w:color="auto" w:fill="E0E0E0"/>
           </w:tcPr>
           <w:p>
@@ -6203,7 +6203,7 @@
         </w:tc>
         <w:tc>
           <w:tcPr>
-            <w:tcW w:w="2268" w:type="dxa"/>
+            <w:tcW w:w="2250" w:type="dxa"/>
             <w:shd w:val="clear" w:color="auto" w:fill="E0E0E0"/>
           </w:tcPr>
           <w:p>
@@ -6226,7 +6226,7 @@
       <w:tr>
         <w:tc>
           <w:tcPr>
-            <w:tcW w:w="1476" w:type="dxa"/>
+            <w:tcW w:w="1474" w:type="dxa"/>
           </w:tcPr>
           <w:p>
             <w:pPr>
@@ -6240,7 +6240,7 @@
         </w:tc>
         <w:tc>
           <w:tcPr>
-            <w:tcW w:w="1476" w:type="dxa"/>
+            <w:tcW w:w="1474" w:type="dxa"/>
           </w:tcPr>
           <w:p>
             <w:pPr>
@@ -6255,7 +6255,7 @@
         </w:tc>
         <w:tc>
           <w:tcPr>
-            <w:tcW w:w="1116" w:type="dxa"/>
+            <w:tcW w:w="1150" w:type="dxa"/>
           </w:tcPr>
           <w:p>
             <w:pPr>
@@ -6270,7 +6270,7 @@
         </w:tc>
         <w:tc>
           <w:tcPr>
-            <w:tcW w:w="900" w:type="dxa"/>
+            <w:tcW w:w="898" w:type="dxa"/>
           </w:tcPr>
           <w:p>
             <w:pPr>
@@ -6285,7 +6285,7 @@
         </w:tc>
         <w:tc>
           <w:tcPr>
-            <w:tcW w:w="1620" w:type="dxa"/>
+            <w:tcW w:w="1610" w:type="dxa"/>
           </w:tcPr>
           <w:p>
             <w:pPr>
@@ -6300,7 +6300,7 @@
         </w:tc>
         <w:tc>
           <w:tcPr>
-            <w:tcW w:w="2268" w:type="dxa"/>
+            <w:tcW w:w="2250" w:type="dxa"/>
           </w:tcPr>
           <w:p>
             <w:pPr>
@@ -6327,7 +6327,7 @@
       <w:tr>
         <w:tc>
           <w:tcPr>
-            <w:tcW w:w="1476" w:type="dxa"/>
+            <w:tcW w:w="1474" w:type="dxa"/>
           </w:tcPr>
           <w:p>
             <w:pPr>
@@ -6341,7 +6341,7 @@
         </w:tc>
         <w:tc>
           <w:tcPr>
-            <w:tcW w:w="1476" w:type="dxa"/>
+            <w:tcW w:w="1474" w:type="dxa"/>
           </w:tcPr>
           <w:p>
             <w:pPr>
@@ -6356,7 +6356,7 @@
         </w:tc>
         <w:tc>
           <w:tcPr>
-            <w:tcW w:w="1116" w:type="dxa"/>
+            <w:tcW w:w="1150" w:type="dxa"/>
           </w:tcPr>
           <w:p>
             <w:pPr>
@@ -6371,7 +6371,7 @@
         </w:tc>
         <w:tc>
           <w:tcPr>
-            <w:tcW w:w="900" w:type="dxa"/>
+            <w:tcW w:w="898" w:type="dxa"/>
           </w:tcPr>
           <w:p>
             <w:pPr>
@@ -6386,7 +6386,7 @@
         </w:tc>
         <w:tc>
           <w:tcPr>
-            <w:tcW w:w="1620" w:type="dxa"/>
+            <w:tcW w:w="1610" w:type="dxa"/>
           </w:tcPr>
           <w:p>
             <w:pPr>
@@ -6401,7 +6401,7 @@
         </w:tc>
         <w:tc>
           <w:tcPr>
-            <w:tcW w:w="2268" w:type="dxa"/>
+            <w:tcW w:w="2250" w:type="dxa"/>
           </w:tcPr>
           <w:p>
             <w:pPr>
@@ -6428,7 +6428,7 @@
       <w:tr>
         <w:tc>
           <w:tcPr>
-            <w:tcW w:w="1476" w:type="dxa"/>
+            <w:tcW w:w="1474" w:type="dxa"/>
           </w:tcPr>
           <w:p>
             <w:pPr>
@@ -6442,7 +6442,7 @@
         </w:tc>
         <w:tc>
           <w:tcPr>
-            <w:tcW w:w="1476" w:type="dxa"/>
+            <w:tcW w:w="1474" w:type="dxa"/>
           </w:tcPr>
           <w:p>
             <w:pPr>
@@ -6457,7 +6457,7 @@
         </w:tc>
         <w:tc>
           <w:tcPr>
-            <w:tcW w:w="1116" w:type="dxa"/>
+            <w:tcW w:w="1150" w:type="dxa"/>
           </w:tcPr>
           <w:p>
             <w:pPr>
@@ -6472,7 +6472,7 @@
         </w:tc>
         <w:tc>
           <w:tcPr>
-            <w:tcW w:w="900" w:type="dxa"/>
+            <w:tcW w:w="898" w:type="dxa"/>
           </w:tcPr>
           <w:p>
             <w:pPr>
@@ -6487,7 +6487,7 @@
         </w:tc>
         <w:tc>
           <w:tcPr>
-            <w:tcW w:w="1620" w:type="dxa"/>
+            <w:tcW w:w="1610" w:type="dxa"/>
           </w:tcPr>
           <w:p>
             <w:pPr>
@@ -6502,7 +6502,7 @@
         </w:tc>
         <w:tc>
           <w:tcPr>
-            <w:tcW w:w="2268" w:type="dxa"/>
+            <w:tcW w:w="2250" w:type="dxa"/>
           </w:tcPr>
           <w:p>
             <w:pPr>
@@ -6529,7 +6529,7 @@
       <w:tr>
         <w:tc>
           <w:tcPr>
-            <w:tcW w:w="1476" w:type="dxa"/>
+            <w:tcW w:w="1474" w:type="dxa"/>
           </w:tcPr>
           <w:p>
             <w:pPr>
@@ -6543,7 +6543,7 @@
         </w:tc>
         <w:tc>
           <w:tcPr>
-            <w:tcW w:w="1476" w:type="dxa"/>
+            <w:tcW w:w="1474" w:type="dxa"/>
           </w:tcPr>
           <w:p>
             <w:pPr>
@@ -6558,7 +6558,7 @@
         </w:tc>
         <w:tc>
           <w:tcPr>
-            <w:tcW w:w="1116" w:type="dxa"/>
+            <w:tcW w:w="1150" w:type="dxa"/>
           </w:tcPr>
           <w:p>
             <w:pPr>
@@ -6573,7 +6573,7 @@
         </w:tc>
         <w:tc>
           <w:tcPr>
-            <w:tcW w:w="900" w:type="dxa"/>
+            <w:tcW w:w="898" w:type="dxa"/>
           </w:tcPr>
           <w:p>
             <w:pPr>
@@ -6588,7 +6588,7 @@
         </w:tc>
         <w:tc>
           <w:tcPr>
-            <w:tcW w:w="1620" w:type="dxa"/>
+            <w:tcW w:w="1610" w:type="dxa"/>
           </w:tcPr>
           <w:p>
             <w:pPr>
@@ -6603,7 +6603,7 @@
         </w:tc>
         <w:tc>
           <w:tcPr>
-            <w:tcW w:w="2268" w:type="dxa"/>
+            <w:tcW w:w="2250" w:type="dxa"/>
           </w:tcPr>
           <w:p>
             <w:pPr>
@@ -6630,7 +6630,7 @@
       <w:tr>
         <w:tc>
           <w:tcPr>
-            <w:tcW w:w="1476" w:type="dxa"/>
+            <w:tcW w:w="1474" w:type="dxa"/>
           </w:tcPr>
           <w:p>
             <w:pPr>
@@ -6644,7 +6644,7 @@
         </w:tc>
         <w:tc>
           <w:tcPr>
-            <w:tcW w:w="1476" w:type="dxa"/>
+            <w:tcW w:w="1474" w:type="dxa"/>
           </w:tcPr>
           <w:p>
             <w:pPr>
@@ -6659,7 +6659,7 @@
         </w:tc>
         <w:tc>
           <w:tcPr>
-            <w:tcW w:w="1116" w:type="dxa"/>
+            <w:tcW w:w="1150" w:type="dxa"/>
           </w:tcPr>
           <w:p>
             <w:pPr>
@@ -6674,7 +6674,7 @@
         </w:tc>
         <w:tc>
           <w:tcPr>
-            <w:tcW w:w="900" w:type="dxa"/>
+            <w:tcW w:w="898" w:type="dxa"/>
           </w:tcPr>
           <w:p>
             <w:pPr>
@@ -6689,7 +6689,7 @@
         </w:tc>
         <w:tc>
           <w:tcPr>
-            <w:tcW w:w="1620" w:type="dxa"/>
+            <w:tcW w:w="1610" w:type="dxa"/>
           </w:tcPr>
           <w:p>
             <w:pPr>
@@ -6704,7 +6704,7 @@
         </w:tc>
         <w:tc>
           <w:tcPr>
-            <w:tcW w:w="2268" w:type="dxa"/>
+            <w:tcW w:w="2250" w:type="dxa"/>
           </w:tcPr>
           <w:p>
             <w:pPr>
@@ -6749,7 +6749,7 @@
       <w:tr>
         <w:tc>
           <w:tcPr>
-            <w:tcW w:w="1476" w:type="dxa"/>
+            <w:tcW w:w="1474" w:type="dxa"/>
           </w:tcPr>
           <w:p>
             <w:pPr>
@@ -6763,7 +6763,7 @@
         </w:tc>
         <w:tc>
           <w:tcPr>
-            <w:tcW w:w="1476" w:type="dxa"/>
+            <w:tcW w:w="1474" w:type="dxa"/>
           </w:tcPr>
           <w:p>
             <w:pPr>
@@ -6778,7 +6778,7 @@
         </w:tc>
         <w:tc>
           <w:tcPr>
-            <w:tcW w:w="1116" w:type="dxa"/>
+            <w:tcW w:w="1150" w:type="dxa"/>
           </w:tcPr>
           <w:p>
             <w:pPr>
@@ -6793,7 +6793,7 @@
         </w:tc>
         <w:tc>
           <w:tcPr>
-            <w:tcW w:w="900" w:type="dxa"/>
+            <w:tcW w:w="898" w:type="dxa"/>
           </w:tcPr>
           <w:p>
             <w:pPr>
@@ -6808,7 +6808,7 @@
         </w:tc>
         <w:tc>
           <w:tcPr>
-            <w:tcW w:w="1620" w:type="dxa"/>
+            <w:tcW w:w="1610" w:type="dxa"/>
           </w:tcPr>
           <w:p>
             <w:pPr>
@@ -6823,7 +6823,7 @@
         </w:tc>
         <w:tc>
           <w:tcPr>
-            <w:tcW w:w="2268" w:type="dxa"/>
+            <w:tcW w:w="2250" w:type="dxa"/>
           </w:tcPr>
           <w:p>
             <w:pPr>
@@ -6850,7 +6850,7 @@
       <w:tr>
         <w:tc>
           <w:tcPr>
-            <w:tcW w:w="1476" w:type="dxa"/>
+            <w:tcW w:w="1474" w:type="dxa"/>
           </w:tcPr>
           <w:p>
             <w:pPr>
@@ -6863,7 +6863,7 @@
         </w:tc>
         <w:tc>
           <w:tcPr>
-            <w:tcW w:w="1476" w:type="dxa"/>
+            <w:tcW w:w="1474" w:type="dxa"/>
           </w:tcPr>
           <w:p>
             <w:pPr>
@@ -6877,7 +6877,7 @@
         </w:tc>
         <w:tc>
           <w:tcPr>
-            <w:tcW w:w="1116" w:type="dxa"/>
+            <w:tcW w:w="1150" w:type="dxa"/>
           </w:tcPr>
           <w:p>
             <w:pPr>
@@ -6891,7 +6891,7 @@
         </w:tc>
         <w:tc>
           <w:tcPr>
-            <w:tcW w:w="900" w:type="dxa"/>
+            <w:tcW w:w="898" w:type="dxa"/>
           </w:tcPr>
           <w:p>
             <w:pPr>
@@ -6905,7 +6905,7 @@
         </w:tc>
         <w:tc>
           <w:tcPr>
-            <w:tcW w:w="1620" w:type="dxa"/>
+            <w:tcW w:w="1610" w:type="dxa"/>
           </w:tcPr>
           <w:p>
             <w:pPr>
@@ -6919,7 +6919,7 @@
         </w:tc>
         <w:tc>
           <w:tcPr>
-            <w:tcW w:w="2268" w:type="dxa"/>
+            <w:tcW w:w="2250" w:type="dxa"/>
           </w:tcPr>
           <w:p>
             <w:pPr>
@@ -6945,7 +6945,7 @@
       <w:tr>
         <w:tc>
           <w:tcPr>
-            <w:tcW w:w="1476" w:type="dxa"/>
+            <w:tcW w:w="1474" w:type="dxa"/>
           </w:tcPr>
           <w:p>
             <w:pPr>
@@ -6958,7 +6958,7 @@
         </w:tc>
         <w:tc>
           <w:tcPr>
-            <w:tcW w:w="1476" w:type="dxa"/>
+            <w:tcW w:w="1474" w:type="dxa"/>
           </w:tcPr>
           <w:p>
             <w:pPr>
@@ -6972,7 +6972,7 @@
         </w:tc>
         <w:tc>
           <w:tcPr>
-            <w:tcW w:w="1116" w:type="dxa"/>
+            <w:tcW w:w="1150" w:type="dxa"/>
           </w:tcPr>
           <w:p>
             <w:pPr>
@@ -6986,7 +6986,7 @@
         </w:tc>
         <w:tc>
           <w:tcPr>
-            <w:tcW w:w="900" w:type="dxa"/>
+            <w:tcW w:w="898" w:type="dxa"/>
           </w:tcPr>
           <w:p>
             <w:pPr>
@@ -7000,7 +7000,7 @@
         </w:tc>
         <w:tc>
           <w:tcPr>
-            <w:tcW w:w="1620" w:type="dxa"/>
+            <w:tcW w:w="1610" w:type="dxa"/>
           </w:tcPr>
           <w:p>
             <w:pPr>
@@ -7014,7 +7014,7 @@
         </w:tc>
         <w:tc>
           <w:tcPr>
-            <w:tcW w:w="2268" w:type="dxa"/>
+            <w:tcW w:w="2250" w:type="dxa"/>
           </w:tcPr>
           <w:p>
             <w:pPr>
@@ -7040,7 +7040,7 @@
       <w:tr>
         <w:tc>
           <w:tcPr>
-            <w:tcW w:w="1476" w:type="dxa"/>
+            <w:tcW w:w="1474" w:type="dxa"/>
           </w:tcPr>
           <w:p>
             <w:pPr>
@@ -7053,7 +7053,7 @@
         </w:tc>
         <w:tc>
           <w:tcPr>
-            <w:tcW w:w="1476" w:type="dxa"/>
+            <w:tcW w:w="1474" w:type="dxa"/>
           </w:tcPr>
           <w:p>
             <w:pPr>
@@ -7067,7 +7067,7 @@
         </w:tc>
         <w:tc>
           <w:tcPr>
-            <w:tcW w:w="1116" w:type="dxa"/>
+            <w:tcW w:w="1150" w:type="dxa"/>
           </w:tcPr>
           <w:p>
             <w:pPr>
@@ -7081,7 +7081,7 @@
         </w:tc>
         <w:tc>
           <w:tcPr>
-            <w:tcW w:w="900" w:type="dxa"/>
+            <w:tcW w:w="898" w:type="dxa"/>
           </w:tcPr>
           <w:p>
             <w:pPr>
@@ -7095,7 +7095,7 @@
         </w:tc>
         <w:tc>
           <w:tcPr>
-            <w:tcW w:w="1620" w:type="dxa"/>
+            <w:tcW w:w="1610" w:type="dxa"/>
           </w:tcPr>
           <w:p>
             <w:pPr>
@@ -7109,7 +7109,7 @@
         </w:tc>
         <w:tc>
           <w:tcPr>
-            <w:tcW w:w="2268" w:type="dxa"/>
+            <w:tcW w:w="2250" w:type="dxa"/>
           </w:tcPr>
           <w:p>
             <w:pPr>
@@ -7136,17 +7136,17 @@
     <w:p>
       <w:pPr>
         <w:pStyle w:val="Body"/>
-      </w:pPr>
-    </w:p>
-    <w:p>
-      <w:pPr>
-        <w:pStyle w:val="Body"/>
         <w:keepNext/>
       </w:pPr>
       <w:r>
         <w:lastRenderedPageBreak/>
         <w:t>Experiments varying beta while keeping benefit fixed</w:t>
       </w:r>
+      <w:r>
+        <w:t xml:space="preserve"> (benefit only 5)</w:t>
+      </w:r>
+      <w:bookmarkStart w:id="3" w:name="_GoBack"/>
+      <w:bookmarkEnd w:id="3"/>
       <w:r>
         <w:t>:</w:t>
       </w:r>
@@ -8165,7 +8165,7 @@
               <w:keepNext/>
             </w:pPr>
             <w:r>
-              <w:t>20160428-1</w:t>
+              <w:t>20160422-3</w:t>
             </w:r>
           </w:p>
         </w:tc>
@@ -8180,7 +8180,7 @@
               <w:jc w:val="center"/>
             </w:pPr>
             <w:r>
-              <w:t>8</w:t>
+              <w:t>5</w:t>
             </w:r>
           </w:p>
         </w:tc>
@@ -8210,13 +8210,28 @@
               <w:jc w:val="center"/>
             </w:pPr>
             <w:r>
+              <w:t>True</w:t>
+            </w:r>
+          </w:p>
+        </w:tc>
+        <w:tc>
+          <w:tcPr>
+            <w:tcW w:w="900" w:type="dxa"/>
+          </w:tcPr>
+          <w:p>
+            <w:pPr>
+              <w:pStyle w:val="Body"/>
+              <w:keepNext/>
+              <w:jc w:val="center"/>
+            </w:pPr>
+            <w:r>
               <w:t>False</w:t>
             </w:r>
           </w:p>
         </w:tc>
         <w:tc>
           <w:tcPr>
-            <w:tcW w:w="900" w:type="dxa"/>
+            <w:tcW w:w="720" w:type="dxa"/>
           </w:tcPr>
           <w:p>
             <w:pPr>
@@ -8231,21 +8246,6 @@
         </w:tc>
         <w:tc>
           <w:tcPr>
-            <w:tcW w:w="720" w:type="dxa"/>
-          </w:tcPr>
-          <w:p>
-            <w:pPr>
-              <w:pStyle w:val="Body"/>
-              <w:keepNext/>
-              <w:jc w:val="center"/>
-            </w:pPr>
-            <w:r>
-              <w:t>False</w:t>
-            </w:r>
-          </w:p>
-        </w:tc>
-        <w:tc>
-          <w:tcPr>
             <w:tcW w:w="810" w:type="dxa"/>
           </w:tcPr>
           <w:p>
@@ -8255,7 +8255,7 @@
               <w:jc w:val="center"/>
             </w:pPr>
             <w:r>
-              <w:t>9.8%</w:t>
+              <w:t>4%</w:t>
             </w:r>
           </w:p>
         </w:tc>
@@ -8280,7 +8280,7 @@
                 <w:sz w:val="20"/>
                 <w:szCs w:val="20"/>
               </w:rPr>
-              <w:t>1 0 0 1 1 X 0 1</w:t>
+              <w:t>1 0 X 1 1 0 0 1</w:t>
             </w:r>
           </w:p>
         </w:tc>
@@ -8296,7 +8296,7 @@
               <w:keepNext/>
             </w:pPr>
             <w:r>
-              <w:t>20160428-2</w:t>
+              <w:t>20160424-1</w:t>
             </w:r>
           </w:p>
         </w:tc>
@@ -8311,7 +8311,7 @@
               <w:jc w:val="center"/>
             </w:pPr>
             <w:r>
-              <w:t>8</w:t>
+              <w:t>5</w:t>
             </w:r>
           </w:p>
         </w:tc>
@@ -8341,13 +8341,28 @@
               <w:jc w:val="center"/>
             </w:pPr>
             <w:r>
+              <w:t>True</w:t>
+            </w:r>
+          </w:p>
+        </w:tc>
+        <w:tc>
+          <w:tcPr>
+            <w:tcW w:w="900" w:type="dxa"/>
+          </w:tcPr>
+          <w:p>
+            <w:pPr>
+              <w:pStyle w:val="Body"/>
+              <w:keepNext/>
+              <w:jc w:val="center"/>
+            </w:pPr>
+            <w:r>
               <w:t>False</w:t>
             </w:r>
           </w:p>
         </w:tc>
         <w:tc>
           <w:tcPr>
-            <w:tcW w:w="900" w:type="dxa"/>
+            <w:tcW w:w="720" w:type="dxa"/>
           </w:tcPr>
           <w:p>
             <w:pPr>
@@ -8362,21 +8377,6 @@
         </w:tc>
         <w:tc>
           <w:tcPr>
-            <w:tcW w:w="720" w:type="dxa"/>
-          </w:tcPr>
-          <w:p>
-            <w:pPr>
-              <w:pStyle w:val="Body"/>
-              <w:keepNext/>
-              <w:jc w:val="center"/>
-            </w:pPr>
-            <w:r>
-              <w:t>False</w:t>
-            </w:r>
-          </w:p>
-        </w:tc>
-        <w:tc>
-          <w:tcPr>
             <w:tcW w:w="810" w:type="dxa"/>
           </w:tcPr>
           <w:p>
@@ -8386,7 +8386,7 @@
               <w:jc w:val="center"/>
             </w:pPr>
             <w:r>
-              <w:t>9.6%</w:t>
+              <w:t>4%</w:t>
             </w:r>
           </w:p>
         </w:tc>
@@ -8411,7 +8411,7 @@
                 <w:sz w:val="20"/>
                 <w:szCs w:val="20"/>
               </w:rPr>
-              <w:t>1 0 0 1 1 0 0 1</w:t>
+              <w:t>1 0 X 1 1 0 0 1</w:t>
             </w:r>
           </w:p>
         </w:tc>
@@ -8427,7 +8427,7 @@
               <w:keepNext/>
             </w:pPr>
             <w:r>
-              <w:t>20160428-3</w:t>
+              <w:t>20160423-2</w:t>
             </w:r>
           </w:p>
         </w:tc>
@@ -8442,7 +8442,7 @@
               <w:jc w:val="center"/>
             </w:pPr>
             <w:r>
-              <w:t>8</w:t>
+              <w:t>5</w:t>
             </w:r>
           </w:p>
         </w:tc>
@@ -8478,13 +8478,28 @@
               <w:jc w:val="center"/>
             </w:pPr>
             <w:r>
+              <w:t>True</w:t>
+            </w:r>
+          </w:p>
+        </w:tc>
+        <w:tc>
+          <w:tcPr>
+            <w:tcW w:w="900" w:type="dxa"/>
+          </w:tcPr>
+          <w:p>
+            <w:pPr>
+              <w:pStyle w:val="Body"/>
+              <w:keepNext/>
+              <w:jc w:val="center"/>
+            </w:pPr>
+            <w:r>
               <w:t>False</w:t>
             </w:r>
           </w:p>
         </w:tc>
         <w:tc>
           <w:tcPr>
-            <w:tcW w:w="900" w:type="dxa"/>
+            <w:tcW w:w="720" w:type="dxa"/>
           </w:tcPr>
           <w:p>
             <w:pPr>
@@ -8499,21 +8514,6 @@
         </w:tc>
         <w:tc>
           <w:tcPr>
-            <w:tcW w:w="720" w:type="dxa"/>
-          </w:tcPr>
-          <w:p>
-            <w:pPr>
-              <w:pStyle w:val="Body"/>
-              <w:keepNext/>
-              <w:jc w:val="center"/>
-            </w:pPr>
-            <w:r>
-              <w:t>False</w:t>
-            </w:r>
-          </w:p>
-        </w:tc>
-        <w:tc>
-          <w:tcPr>
             <w:tcW w:w="810" w:type="dxa"/>
           </w:tcPr>
           <w:p>
@@ -8521,17 +8521,9 @@
               <w:pStyle w:val="Body"/>
               <w:keepNext/>
               <w:jc w:val="center"/>
-              <w:rPr>
-                <w:sz w:val="20"/>
-                <w:szCs w:val="20"/>
-              </w:rPr>
-            </w:pPr>
-            <w:r>
-              <w:rPr>
-                <w:sz w:val="20"/>
-                <w:szCs w:val="20"/>
-              </w:rPr>
-              <w:t>11.6%</w:t>
+            </w:pPr>
+            <w:r>
+              <w:t>4.2%</w:t>
             </w:r>
           </w:p>
         </w:tc>
@@ -8556,7 +8548,7 @@
                 <w:sz w:val="20"/>
                 <w:szCs w:val="20"/>
               </w:rPr>
-              <w:t>1 0 0 1 1 X 0 1</w:t>
+              <w:t>1 0 X 1 1 0 0 1</w:t>
             </w:r>
           </w:p>
         </w:tc>
@@ -8572,7 +8564,7 @@
               <w:keepNext/>
             </w:pPr>
             <w:r>
-              <w:t>20160428-4</w:t>
+              <w:t>20160423-3</w:t>
             </w:r>
           </w:p>
         </w:tc>
@@ -8587,7 +8579,7 @@
               <w:jc w:val="center"/>
             </w:pPr>
             <w:r>
-              <w:t>8</w:t>
+              <w:t>5</w:t>
             </w:r>
           </w:p>
         </w:tc>
@@ -8623,13 +8615,28 @@
               <w:jc w:val="center"/>
             </w:pPr>
             <w:r>
+              <w:t>True</w:t>
+            </w:r>
+          </w:p>
+        </w:tc>
+        <w:tc>
+          <w:tcPr>
+            <w:tcW w:w="900" w:type="dxa"/>
+          </w:tcPr>
+          <w:p>
+            <w:pPr>
+              <w:pStyle w:val="Body"/>
+              <w:keepNext/>
+              <w:jc w:val="center"/>
+            </w:pPr>
+            <w:r>
               <w:t>False</w:t>
             </w:r>
           </w:p>
         </w:tc>
         <w:tc>
           <w:tcPr>
-            <w:tcW w:w="900" w:type="dxa"/>
+            <w:tcW w:w="720" w:type="dxa"/>
           </w:tcPr>
           <w:p>
             <w:pPr>
@@ -8644,21 +8651,6 @@
         </w:tc>
         <w:tc>
           <w:tcPr>
-            <w:tcW w:w="720" w:type="dxa"/>
-          </w:tcPr>
-          <w:p>
-            <w:pPr>
-              <w:pStyle w:val="Body"/>
-              <w:keepNext/>
-              <w:jc w:val="center"/>
-            </w:pPr>
-            <w:r>
-              <w:t>False</w:t>
-            </w:r>
-          </w:p>
-        </w:tc>
-        <w:tc>
-          <w:tcPr>
             <w:tcW w:w="810" w:type="dxa"/>
           </w:tcPr>
           <w:p>
@@ -8666,17 +8658,9 @@
               <w:pStyle w:val="Body"/>
               <w:keepNext/>
               <w:jc w:val="center"/>
-              <w:rPr>
-                <w:sz w:val="20"/>
-                <w:szCs w:val="20"/>
-              </w:rPr>
-            </w:pPr>
-            <w:r>
-              <w:rPr>
-                <w:sz w:val="20"/>
-                <w:szCs w:val="20"/>
-              </w:rPr>
-              <w:t>11.2%</w:t>
+            </w:pPr>
+            <w:r>
+              <w:t>7.2%</w:t>
             </w:r>
           </w:p>
         </w:tc>
@@ -8701,7 +8685,7 @@
                 <w:sz w:val="20"/>
                 <w:szCs w:val="20"/>
               </w:rPr>
-              <w:t>1 0 0 1 1 X 0 1</w:t>
+              <w:t>1 0 X 1 X 0 0 1</w:t>
             </w:r>
           </w:p>
         </w:tc>
@@ -8717,7 +8701,7 @@
               <w:keepNext/>
             </w:pPr>
             <w:r>
-              <w:t>20160428-5</w:t>
+              <w:t>20160423-4</w:t>
             </w:r>
           </w:p>
         </w:tc>
@@ -8732,7 +8716,7 @@
               <w:jc w:val="center"/>
             </w:pPr>
             <w:r>
-              <w:t>8</w:t>
+              <w:t>5</w:t>
             </w:r>
           </w:p>
         </w:tc>
@@ -8768,13 +8752,28 @@
               <w:jc w:val="center"/>
             </w:pPr>
             <w:r>
+              <w:t>True</w:t>
+            </w:r>
+          </w:p>
+        </w:tc>
+        <w:tc>
+          <w:tcPr>
+            <w:tcW w:w="900" w:type="dxa"/>
+          </w:tcPr>
+          <w:p>
+            <w:pPr>
+              <w:pStyle w:val="Body"/>
+              <w:keepNext/>
+              <w:jc w:val="center"/>
+            </w:pPr>
+            <w:r>
               <w:t>False</w:t>
             </w:r>
           </w:p>
         </w:tc>
         <w:tc>
           <w:tcPr>
-            <w:tcW w:w="900" w:type="dxa"/>
+            <w:tcW w:w="720" w:type="dxa"/>
           </w:tcPr>
           <w:p>
             <w:pPr>
@@ -8789,21 +8788,6 @@
         </w:tc>
         <w:tc>
           <w:tcPr>
-            <w:tcW w:w="720" w:type="dxa"/>
-          </w:tcPr>
-          <w:p>
-            <w:pPr>
-              <w:pStyle w:val="Body"/>
-              <w:keepNext/>
-              <w:jc w:val="center"/>
-            </w:pPr>
-            <w:r>
-              <w:t>False</w:t>
-            </w:r>
-          </w:p>
-        </w:tc>
-        <w:tc>
-          <w:tcPr>
             <w:tcW w:w="810" w:type="dxa"/>
           </w:tcPr>
           <w:p>
@@ -8813,7 +8797,7 @@
               <w:jc w:val="center"/>
             </w:pPr>
             <w:r>
-              <w:t>9.2%</w:t>
+              <w:t>3.2%</w:t>
             </w:r>
           </w:p>
         </w:tc>
@@ -8838,7 +8822,7 @@
                 <w:sz w:val="20"/>
                 <w:szCs w:val="20"/>
               </w:rPr>
-              <w:t>1 0 0 1 1 0 0 1</w:t>
+              <w:t>1 0 X 1 1 0 0 1</w:t>
             </w:r>
           </w:p>
         </w:tc>
@@ -8854,7 +8838,7 @@
               <w:keepNext/>
             </w:pPr>
             <w:r>
-              <w:t>20160428-6</w:t>
+              <w:t>20160423-5</w:t>
             </w:r>
           </w:p>
         </w:tc>
@@ -8869,7 +8853,7 @@
               <w:jc w:val="center"/>
             </w:pPr>
             <w:r>
-              <w:t>8</w:t>
+              <w:t>5</w:t>
             </w:r>
           </w:p>
         </w:tc>
@@ -8905,13 +8889,28 @@
               <w:jc w:val="center"/>
             </w:pPr>
             <w:r>
+              <w:t>True</w:t>
+            </w:r>
+          </w:p>
+        </w:tc>
+        <w:tc>
+          <w:tcPr>
+            <w:tcW w:w="900" w:type="dxa"/>
+          </w:tcPr>
+          <w:p>
+            <w:pPr>
+              <w:pStyle w:val="Body"/>
+              <w:keepNext/>
+              <w:jc w:val="center"/>
+            </w:pPr>
+            <w:r>
               <w:t>False</w:t>
             </w:r>
           </w:p>
         </w:tc>
         <w:tc>
           <w:tcPr>
-            <w:tcW w:w="900" w:type="dxa"/>
+            <w:tcW w:w="720" w:type="dxa"/>
           </w:tcPr>
           <w:p>
             <w:pPr>
@@ -8926,21 +8925,6 @@
         </w:tc>
         <w:tc>
           <w:tcPr>
-            <w:tcW w:w="720" w:type="dxa"/>
-          </w:tcPr>
-          <w:p>
-            <w:pPr>
-              <w:pStyle w:val="Body"/>
-              <w:keepNext/>
-              <w:jc w:val="center"/>
-            </w:pPr>
-            <w:r>
-              <w:t>False</w:t>
-            </w:r>
-          </w:p>
-        </w:tc>
-        <w:tc>
-          <w:tcPr>
             <w:tcW w:w="810" w:type="dxa"/>
           </w:tcPr>
           <w:p>
@@ -8948,17 +8932,9 @@
               <w:pStyle w:val="Body"/>
               <w:keepNext/>
               <w:jc w:val="center"/>
-              <w:rPr>
-                <w:sz w:val="20"/>
-                <w:szCs w:val="20"/>
-              </w:rPr>
-            </w:pPr>
-            <w:r>
-              <w:rPr>
-                <w:sz w:val="20"/>
-                <w:szCs w:val="20"/>
-              </w:rPr>
-              <w:t>11.8%</w:t>
+            </w:pPr>
+            <w:r>
+              <w:t>3.2%</w:t>
             </w:r>
           </w:p>
         </w:tc>
@@ -8983,7 +8959,219 @@
                 <w:sz w:val="20"/>
                 <w:szCs w:val="20"/>
               </w:rPr>
-              <w:t>1 0 0 1 1 0 0 1</w:t>
+              <w:t>1 0 X 1 1 0 0 1</w:t>
+            </w:r>
+          </w:p>
+        </w:tc>
+      </w:tr>
+    </w:tbl>
+    <w:p>
+      <w:pPr>
+        <w:pStyle w:val="Body"/>
+        <w:keepNext/>
+      </w:pPr>
+    </w:p>
+    <w:p>
+      <w:pPr>
+        <w:pStyle w:val="Body"/>
+        <w:keepNext/>
+      </w:pPr>
+      <w:r>
+        <w:t>Experiments varying beta while keeping benefit fixed</w:t>
+      </w:r>
+      <w:r>
+        <w:t>:</w:t>
+      </w:r>
+    </w:p>
+    <w:tbl>
+      <w:tblPr>
+        <w:tblStyle w:val="TableGrid"/>
+        <w:tblW w:w="0" w:type="auto"/>
+        <w:tblLayout w:type="fixed"/>
+        <w:tblLook w:val="04A0" w:firstRow="1" w:lastRow="0" w:firstColumn="1" w:lastColumn="0" w:noHBand="0" w:noVBand="1"/>
+      </w:tblPr>
+      <w:tblGrid>
+        <w:gridCol w:w="1458"/>
+        <w:gridCol w:w="990"/>
+        <w:gridCol w:w="720"/>
+        <w:gridCol w:w="1080"/>
+        <w:gridCol w:w="900"/>
+        <w:gridCol w:w="720"/>
+        <w:gridCol w:w="810"/>
+        <w:gridCol w:w="2178"/>
+      </w:tblGrid>
+      <w:tr>
+        <w:tc>
+          <w:tcPr>
+            <w:tcW w:w="1458" w:type="dxa"/>
+            <w:shd w:val="clear" w:color="auto" w:fill="E0E0E0"/>
+          </w:tcPr>
+          <w:p>
+            <w:pPr>
+              <w:pStyle w:val="Body"/>
+              <w:keepNext/>
+              <w:rPr>
+                <w:b/>
+              </w:rPr>
+            </w:pPr>
+            <w:r>
+              <w:rPr>
+                <w:b/>
+              </w:rPr>
+              <w:t>Name</w:t>
+            </w:r>
+          </w:p>
+        </w:tc>
+        <w:tc>
+          <w:tcPr>
+            <w:tcW w:w="990" w:type="dxa"/>
+            <w:shd w:val="clear" w:color="auto" w:fill="E0E0E0"/>
+          </w:tcPr>
+          <w:p>
+            <w:pPr>
+              <w:pStyle w:val="Body"/>
+              <w:keepNext/>
+              <w:jc w:val="center"/>
+              <w:rPr>
+                <w:b/>
+              </w:rPr>
+            </w:pPr>
+            <w:r>
+              <w:rPr>
+                <w:b/>
+              </w:rPr>
+              <w:t>Benefit</w:t>
+            </w:r>
+          </w:p>
+        </w:tc>
+        <w:tc>
+          <w:tcPr>
+            <w:tcW w:w="720" w:type="dxa"/>
+            <w:shd w:val="clear" w:color="auto" w:fill="E0E0E0"/>
+          </w:tcPr>
+          <w:p>
+            <w:pPr>
+              <w:pStyle w:val="Body"/>
+              <w:keepNext/>
+              <w:jc w:val="center"/>
+              <w:rPr>
+                <w:b/>
+              </w:rPr>
+            </w:pPr>
+            <w:r>
+              <w:rPr>
+                <w:b/>
+              </w:rPr>
+              <w:t>Beta</w:t>
+            </w:r>
+          </w:p>
+        </w:tc>
+        <w:tc>
+          <w:tcPr>
+            <w:tcW w:w="1080" w:type="dxa"/>
+            <w:shd w:val="clear" w:color="auto" w:fill="E0E0E0"/>
+          </w:tcPr>
+          <w:p>
+            <w:pPr>
+              <w:pStyle w:val="Body"/>
+              <w:keepNext/>
+              <w:jc w:val="center"/>
+              <w:rPr>
+                <w:b/>
+              </w:rPr>
+            </w:pPr>
+            <w:r>
+              <w:rPr>
+                <w:b/>
+              </w:rPr>
+              <w:t>Passmutall</w:t>
+            </w:r>
+          </w:p>
+        </w:tc>
+        <w:tc>
+          <w:tcPr>
+            <w:tcW w:w="900" w:type="dxa"/>
+            <w:shd w:val="clear" w:color="auto" w:fill="E0E0E0"/>
+          </w:tcPr>
+          <w:p>
+            <w:pPr>
+              <w:pStyle w:val="Body"/>
+              <w:keepNext/>
+              <w:jc w:val="center"/>
+              <w:rPr>
+                <w:b/>
+              </w:rPr>
+            </w:pPr>
+            <w:r>
+              <w:rPr>
+                <w:b/>
+              </w:rPr>
+              <w:t>Singledef</w:t>
+            </w:r>
+          </w:p>
+        </w:tc>
+        <w:tc>
+          <w:tcPr>
+            <w:tcW w:w="720" w:type="dxa"/>
+            <w:shd w:val="clear" w:color="auto" w:fill="E0E0E0"/>
+          </w:tcPr>
+          <w:p>
+            <w:pPr>
+              <w:pStyle w:val="Body"/>
+              <w:keepNext/>
+              <w:jc w:val="center"/>
+              <w:rPr>
+                <w:b/>
+              </w:rPr>
+            </w:pPr>
+            <w:r>
+              <w:rPr>
+                <w:b/>
+              </w:rPr>
+              <w:t>AM</w:t>
+            </w:r>
+          </w:p>
+        </w:tc>
+        <w:tc>
+          <w:tcPr>
+            <w:tcW w:w="810" w:type="dxa"/>
+            <w:shd w:val="clear" w:color="auto" w:fill="E0E0E0"/>
+          </w:tcPr>
+          <w:p>
+            <w:pPr>
+              <w:pStyle w:val="Body"/>
+              <w:keepNext/>
+              <w:jc w:val="center"/>
+              <w:rPr>
+                <w:b/>
+              </w:rPr>
+            </w:pPr>
+            <w:r>
+              <w:rPr>
+                <w:b/>
+              </w:rPr>
+              <w:t xml:space="preserve">% </w:t>
+            </w:r>
+          </w:p>
+        </w:tc>
+        <w:tc>
+          <w:tcPr>
+            <w:tcW w:w="2178" w:type="dxa"/>
+            <w:shd w:val="clear" w:color="auto" w:fill="E0E0E0"/>
+          </w:tcPr>
+          <w:p>
+            <w:pPr>
+              <w:pStyle w:val="Body"/>
+              <w:keepNext/>
+              <w:rPr>
+                <w:b/>
+              </w:rPr>
+            </w:pPr>
+            <w:r>
+              <w:rPr>
+                <w:b/>
+              </w:rPr>
+              <w:t>Bits</w:t>
             </w:r>
           </w:p>
         </w:tc>
@@ -8999,7 +9187,7 @@
               <w:keepNext/>
             </w:pPr>
             <w:r>
-              <w:t>20160422-3</w:t>
+              <w:t>20160428-1</w:t>
             </w:r>
           </w:p>
         </w:tc>
@@ -9014,7 +9202,7 @@
               <w:jc w:val="center"/>
             </w:pPr>
             <w:r>
-              <w:t>5</w:t>
+              <w:t>8</w:t>
             </w:r>
           </w:p>
         </w:tc>
@@ -9044,7 +9232,7 @@
               <w:jc w:val="center"/>
             </w:pPr>
             <w:r>
-              <w:t>True</w:t>
+              <w:t>False</w:t>
             </w:r>
           </w:p>
         </w:tc>
@@ -9089,7 +9277,7 @@
               <w:jc w:val="center"/>
             </w:pPr>
             <w:r>
-              <w:t>4%</w:t>
+              <w:t>9.8%</w:t>
             </w:r>
           </w:p>
         </w:tc>
@@ -9114,7 +9302,7 @@
                 <w:sz w:val="20"/>
                 <w:szCs w:val="20"/>
               </w:rPr>
-              <w:t>1 0 X 1 1 0 0 1</w:t>
+              <w:t>1 0 0 1 1 X 0 1</w:t>
             </w:r>
           </w:p>
         </w:tc>
@@ -9130,7 +9318,7 @@
               <w:keepNext/>
             </w:pPr>
             <w:r>
-              <w:t>20160424-1</w:t>
+              <w:t>20160428-2</w:t>
             </w:r>
           </w:p>
         </w:tc>
@@ -9145,7 +9333,7 @@
               <w:jc w:val="center"/>
             </w:pPr>
             <w:r>
-              <w:t>5</w:t>
+              <w:t>8</w:t>
             </w:r>
           </w:p>
         </w:tc>
@@ -9175,7 +9363,7 @@
               <w:jc w:val="center"/>
             </w:pPr>
             <w:r>
-              <w:t>True</w:t>
+              <w:t>False</w:t>
             </w:r>
           </w:p>
         </w:tc>
@@ -9220,7 +9408,7 @@
               <w:jc w:val="center"/>
             </w:pPr>
             <w:r>
-              <w:t>4%</w:t>
+              <w:t>9.6%</w:t>
             </w:r>
           </w:p>
         </w:tc>
@@ -9245,7 +9433,7 @@
                 <w:sz w:val="20"/>
                 <w:szCs w:val="20"/>
               </w:rPr>
-              <w:t>1 0 X 1 1 0 0 1</w:t>
+              <w:t>1 0 0 1 1 0 0 1</w:t>
             </w:r>
           </w:p>
         </w:tc>
@@ -9261,7 +9449,7 @@
               <w:keepNext/>
             </w:pPr>
             <w:r>
-              <w:t>20160423-2</w:t>
+              <w:t>20160428-3</w:t>
             </w:r>
           </w:p>
         </w:tc>
@@ -9276,7 +9464,7 @@
               <w:jc w:val="center"/>
             </w:pPr>
             <w:r>
-              <w:t>5</w:t>
+              <w:t>8</w:t>
             </w:r>
           </w:p>
         </w:tc>
@@ -9312,7 +9500,7 @@
               <w:jc w:val="center"/>
             </w:pPr>
             <w:r>
-              <w:t>True</w:t>
+              <w:t>False</w:t>
             </w:r>
           </w:p>
         </w:tc>
@@ -9355,9 +9543,17 @@
               <w:pStyle w:val="Body"/>
               <w:keepNext/>
               <w:jc w:val="center"/>
-            </w:pPr>
-            <w:r>
-              <w:t>4.2%</w:t>
+              <w:rPr>
+                <w:sz w:val="20"/>
+                <w:szCs w:val="20"/>
+              </w:rPr>
+            </w:pPr>
+            <w:r>
+              <w:rPr>
+                <w:sz w:val="20"/>
+                <w:szCs w:val="20"/>
+              </w:rPr>
+              <w:t>11.6%</w:t>
             </w:r>
           </w:p>
         </w:tc>
@@ -9382,7 +9578,7 @@
                 <w:sz w:val="20"/>
                 <w:szCs w:val="20"/>
               </w:rPr>
-              <w:t>1 0 X 1 1 0 0 1</w:t>
+              <w:t>1 0 0 1 1 X 0 1</w:t>
             </w:r>
           </w:p>
         </w:tc>
@@ -9398,7 +9594,7 @@
               <w:keepNext/>
             </w:pPr>
             <w:r>
-              <w:t>20160423-3</w:t>
+              <w:t>20160428-4</w:t>
             </w:r>
           </w:p>
         </w:tc>
@@ -9413,7 +9609,7 @@
               <w:jc w:val="center"/>
             </w:pPr>
             <w:r>
-              <w:t>5</w:t>
+              <w:t>8</w:t>
             </w:r>
           </w:p>
         </w:tc>
@@ -9449,7 +9645,7 @@
               <w:jc w:val="center"/>
             </w:pPr>
             <w:r>
-              <w:t>True</w:t>
+              <w:t>False</w:t>
             </w:r>
           </w:p>
         </w:tc>
@@ -9492,9 +9688,17 @@
               <w:pStyle w:val="Body"/>
               <w:keepNext/>
               <w:jc w:val="center"/>
-            </w:pPr>
-            <w:r>
-              <w:t>7.2%</w:t>
+              <w:rPr>
+                <w:sz w:val="20"/>
+                <w:szCs w:val="20"/>
+              </w:rPr>
+            </w:pPr>
+            <w:r>
+              <w:rPr>
+                <w:sz w:val="20"/>
+                <w:szCs w:val="20"/>
+              </w:rPr>
+              <w:t>11.2%</w:t>
             </w:r>
           </w:p>
         </w:tc>
@@ -9519,7 +9723,7 @@
                 <w:sz w:val="20"/>
                 <w:szCs w:val="20"/>
               </w:rPr>
-              <w:t>1 0 X 1 X 0 0 1</w:t>
+              <w:t>1 0 0 1 1 X 0 1</w:t>
             </w:r>
           </w:p>
         </w:tc>
@@ -9535,7 +9739,7 @@
               <w:keepNext/>
             </w:pPr>
             <w:r>
-              <w:t>20160423-4</w:t>
+              <w:t>20160428-5</w:t>
             </w:r>
           </w:p>
         </w:tc>
@@ -9550,7 +9754,7 @@
               <w:jc w:val="center"/>
             </w:pPr>
             <w:r>
-              <w:t>5</w:t>
+              <w:t>8</w:t>
             </w:r>
           </w:p>
         </w:tc>
@@ -9586,7 +9790,7 @@
               <w:jc w:val="center"/>
             </w:pPr>
             <w:r>
-              <w:t>True</w:t>
+              <w:t>False</w:t>
             </w:r>
           </w:p>
         </w:tc>
@@ -9631,7 +9835,7 @@
               <w:jc w:val="center"/>
             </w:pPr>
             <w:r>
-              <w:t>3.2%</w:t>
+              <w:t>9.2%</w:t>
             </w:r>
           </w:p>
         </w:tc>
@@ -9656,7 +9860,7 @@
                 <w:sz w:val="20"/>
                 <w:szCs w:val="20"/>
               </w:rPr>
-              <w:t>1 0 X 1 1 0 0 1</w:t>
+              <w:t>1 0 0 1 1 0 0 1</w:t>
             </w:r>
           </w:p>
         </w:tc>
@@ -9672,7 +9876,7 @@
               <w:keepNext/>
             </w:pPr>
             <w:r>
-              <w:t>20160423-5</w:t>
+              <w:t>20160428-6</w:t>
             </w:r>
           </w:p>
         </w:tc>
@@ -9687,12 +9891,63 @@
               <w:jc w:val="center"/>
             </w:pPr>
             <w:r>
+              <w:t>8</w:t>
+            </w:r>
+          </w:p>
+        </w:tc>
+        <w:tc>
+          <w:tcPr>
+            <w:tcW w:w="720" w:type="dxa"/>
+          </w:tcPr>
+          <w:p>
+            <w:pPr>
+              <w:pStyle w:val="Body"/>
+              <w:keepNext/>
+              <w:jc w:val="center"/>
+            </w:pPr>
+            <w:r>
+              <w:t>10</w:t>
+            </w:r>
+            <w:r>
+              <w:rPr>
+                <w:vertAlign w:val="superscript"/>
+              </w:rPr>
               <w:t>5</w:t>
             </w:r>
           </w:p>
         </w:tc>
         <w:tc>
           <w:tcPr>
+            <w:tcW w:w="1080" w:type="dxa"/>
+          </w:tcPr>
+          <w:p>
+            <w:pPr>
+              <w:pStyle w:val="Body"/>
+              <w:keepNext/>
+              <w:jc w:val="center"/>
+            </w:pPr>
+            <w:r>
+              <w:t>False</w:t>
+            </w:r>
+          </w:p>
+        </w:tc>
+        <w:tc>
+          <w:tcPr>
+            <w:tcW w:w="900" w:type="dxa"/>
+          </w:tcPr>
+          <w:p>
+            <w:pPr>
+              <w:pStyle w:val="Body"/>
+              <w:keepNext/>
+              <w:jc w:val="center"/>
+            </w:pPr>
+            <w:r>
+              <w:t>False</w:t>
+            </w:r>
+          </w:p>
+        </w:tc>
+        <w:tc>
+          <w:tcPr>
             <w:tcW w:w="720" w:type="dxa"/>
           </w:tcPr>
           <w:p>
@@ -9702,63 +9957,12 @@
               <w:jc w:val="center"/>
             </w:pPr>
             <w:r>
-              <w:t>10</w:t>
-            </w:r>
-            <w:r>
-              <w:rPr>
-                <w:vertAlign w:val="superscript"/>
-              </w:rPr>
-              <w:t>5</w:t>
-            </w:r>
-          </w:p>
-        </w:tc>
-        <w:tc>
-          <w:tcPr>
-            <w:tcW w:w="1080" w:type="dxa"/>
-          </w:tcPr>
-          <w:p>
-            <w:pPr>
-              <w:pStyle w:val="Body"/>
-              <w:keepNext/>
-              <w:jc w:val="center"/>
-            </w:pPr>
-            <w:r>
-              <w:t>True</w:t>
-            </w:r>
-          </w:p>
-        </w:tc>
-        <w:tc>
-          <w:tcPr>
-            <w:tcW w:w="900" w:type="dxa"/>
-          </w:tcPr>
-          <w:p>
-            <w:pPr>
-              <w:pStyle w:val="Body"/>
-              <w:keepNext/>
-              <w:jc w:val="center"/>
-            </w:pPr>
-            <w:r>
               <w:t>False</w:t>
             </w:r>
           </w:p>
         </w:tc>
         <w:tc>
           <w:tcPr>
-            <w:tcW w:w="720" w:type="dxa"/>
-          </w:tcPr>
-          <w:p>
-            <w:pPr>
-              <w:pStyle w:val="Body"/>
-              <w:keepNext/>
-              <w:jc w:val="center"/>
-            </w:pPr>
-            <w:r>
-              <w:t>False</w:t>
-            </w:r>
-          </w:p>
-        </w:tc>
-        <w:tc>
-          <w:tcPr>
             <w:tcW w:w="810" w:type="dxa"/>
           </w:tcPr>
           <w:p>
@@ -9766,9 +9970,17 @@
               <w:pStyle w:val="Body"/>
               <w:keepNext/>
               <w:jc w:val="center"/>
-            </w:pPr>
-            <w:r>
-              <w:t>3.2%</w:t>
+              <w:rPr>
+                <w:sz w:val="20"/>
+                <w:szCs w:val="20"/>
+              </w:rPr>
+            </w:pPr>
+            <w:r>
+              <w:rPr>
+                <w:sz w:val="20"/>
+                <w:szCs w:val="20"/>
+              </w:rPr>
+              <w:t>11.8%</w:t>
             </w:r>
           </w:p>
         </w:tc>
@@ -9793,7 +10005,7 @@
                 <w:sz w:val="20"/>
                 <w:szCs w:val="20"/>
               </w:rPr>
-              <w:t>1 0 X 1 1 0 0 1</w:t>
+              <w:t>1 0 0 1 1 0 0 1</w:t>
             </w:r>
           </w:p>
         </w:tc>
@@ -11032,6 +11244,7 @@
               <w:keepNext/>
             </w:pPr>
             <w:r>
+              <w:lastRenderedPageBreak/>
               <w:t>20160503-</w:t>
             </w:r>
             <w:r>
@@ -11158,8 +11371,6 @@
               </w:rPr>
               <w:t>1 0 0 1 1 X</w:t>
             </w:r>
-            <w:bookmarkStart w:id="3" w:name="_GoBack"/>
-            <w:bookmarkEnd w:id="3"/>
             <w:r>
               <w:rPr>
                 <w:rFonts w:ascii="Courier New" w:hAnsi="Courier New" w:cs="Courier New"/>
@@ -15012,6 +15223,7 @@
         <w:pStyle w:val="Heading1"/>
       </w:pPr>
       <w:r>
+        <w:lastRenderedPageBreak/>
         <w:t>Evolving Strategies for Public Goods Games</w:t>
       </w:r>
     </w:p>
@@ -15067,7 +15279,6 @@
         <w:pStyle w:val="Heading2"/>
       </w:pPr>
       <w:r>
-        <w:lastRenderedPageBreak/>
         <w:t>N-Person Prisoner’s Dilemma</w:t>
       </w:r>
     </w:p>
@@ -16459,6 +16670,7 @@
         <w:pStyle w:val="Body"/>
       </w:pPr>
       <w:r>
+        <w:lastRenderedPageBreak/>
         <w:t xml:space="preserve">Where </w:t>
       </w:r>
       <w:r>
@@ -16499,7 +16711,6 @@
         <w:pStyle w:val="Heading2"/>
       </w:pPr>
       <w:r>
-        <w:lastRenderedPageBreak/>
         <w:t xml:space="preserve">Modeling </w:t>
       </w:r>
       <w:r>
@@ -17196,7 +17407,11 @@
         <w:t xml:space="preserve"> </w:t>
       </w:r>
       <w:r>
-        <w:t xml:space="preserve">trit specifies the type of </w:t>
+        <w:t xml:space="preserve">trit specifies </w:t>
+      </w:r>
+      <w:r>
+        <w:lastRenderedPageBreak/>
+        <w:t xml:space="preserve">the type of </w:t>
       </w:r>
       <w:r>
         <w:t xml:space="preserve">game </w:t>
@@ -17228,7 +17443,6 @@
         <w:pStyle w:val="Heading3"/>
       </w:pPr>
       <w:r>
-        <w:lastRenderedPageBreak/>
         <w:t>Assessment Modules in Public Goods Games</w:t>
       </w:r>
     </w:p>
@@ -19425,7 +19639,7 @@
         <w:rStyle w:val="PageNumber"/>
         <w:noProof/>
       </w:rPr>
-      <w:t>10</w:t>
+      <w:t>9</w:t>
     </w:r>
     <w:r>
       <w:rPr>

</xml_diff>